<commit_message>
Having details to users stories
</commit_message>
<xml_diff>
--- a/Modèle+de+documentationA.docx
+++ b/Modèle+de+documentationA.docx
@@ -1391,7 +1391,59 @@
         <w:rPr>
           <w:iCs/>
         </w:rPr>
-        <w:t>Je peux</w:t>
+        <w:t>En tant qu’utilisateur je peux m</w:t>
+      </w:r>
+      <w:r>
+        <w:rPr>
+          <w:iCs/>
+        </w:rPr>
+        <w:t>e connecter</w:t>
+      </w:r>
+      <w:r>
+        <w:rPr>
+          <w:iCs/>
+        </w:rPr>
+        <w:t xml:space="preserve"> pour accéder à l’application afin de prendre part à une relation de mentorat</w:t>
+      </w:r>
+      <w:r>
+        <w:rPr>
+          <w:iCs/>
+        </w:rPr>
+        <w:t>.</w:t>
+      </w:r>
+    </w:p>
+    <w:p>
+      <w:pPr>
+        <w:pBdr>
+          <w:top w:val="nil"/>
+          <w:left w:val="nil"/>
+          <w:bottom w:val="nil"/>
+          <w:right w:val="nil"/>
+          <w:between w:val="nil"/>
+        </w:pBdr>
+        <w:rPr>
+          <w:iCs/>
+        </w:rPr>
+      </w:pPr>
+    </w:p>
+    <w:p>
+      <w:pPr>
+        <w:pBdr>
+          <w:top w:val="nil"/>
+          <w:left w:val="nil"/>
+          <w:bottom w:val="nil"/>
+          <w:right w:val="nil"/>
+          <w:between w:val="nil"/>
+        </w:pBdr>
+        <w:rPr>
+          <w:iCs/>
+        </w:rPr>
+      </w:pPr>
+      <w:r>
+        <w:rPr>
+          <w:iCs/>
+        </w:rPr>
+        <w:t>Les critères d’acceptation sont que l’utilisateur fournisse les informations demandées par les champs</w:t>
       </w:r>
       <w:r>
         <w:rPr>
@@ -1403,19 +1455,31 @@
         <w:rPr>
           <w:iCs/>
         </w:rPr>
-        <w:t>m</w:t>
-      </w:r>
-      <w:r>
-        <w:rPr>
-          <w:iCs/>
-        </w:rPr>
-        <w:t>’i</w:t>
-      </w:r>
-      <w:r>
-        <w:rPr>
-          <w:iCs/>
-        </w:rPr>
-        <w:t>nscrire</w:t>
+        <w:t xml:space="preserve">et clique sur le bouton de connexion </w:t>
+      </w:r>
+      <w:r>
+        <w:rPr>
+          <w:iCs/>
+        </w:rPr>
+        <w:t xml:space="preserve">ou clique sur les boutons connexion avec </w:t>
+      </w:r>
+      <w:r>
+        <w:rPr>
+          <w:iCs/>
+        </w:rPr>
+        <w:t>G</w:t>
+      </w:r>
+      <w:r>
+        <w:rPr>
+          <w:iCs/>
+        </w:rPr>
+        <w:t xml:space="preserve">oogle / </w:t>
+      </w:r>
+      <w:r>
+        <w:rPr>
+          <w:iCs/>
+        </w:rPr>
+        <w:t>Facebook</w:t>
       </w:r>
       <w:r>
         <w:rPr>
@@ -1455,7 +1519,487 @@
         <w:rPr>
           <w:iCs/>
         </w:rPr>
-        <w:t>Les critères d’acceptation sont que l’utilisateur fournisse les informations demandées par les champs</w:t>
+        <w:t>En tant qu’utilisateur je peux m’inscrire pour accéder à l’application afin de prendre part à une relation de mentorat.</w:t>
+      </w:r>
+    </w:p>
+    <w:p>
+      <w:pPr>
+        <w:pBdr>
+          <w:top w:val="nil"/>
+          <w:left w:val="nil"/>
+          <w:bottom w:val="nil"/>
+          <w:right w:val="nil"/>
+          <w:between w:val="nil"/>
+        </w:pBdr>
+        <w:rPr>
+          <w:iCs/>
+        </w:rPr>
+      </w:pPr>
+    </w:p>
+    <w:p>
+      <w:pPr>
+        <w:pBdr>
+          <w:top w:val="nil"/>
+          <w:left w:val="nil"/>
+          <w:bottom w:val="nil"/>
+          <w:right w:val="nil"/>
+          <w:between w:val="nil"/>
+        </w:pBdr>
+        <w:rPr>
+          <w:iCs/>
+        </w:rPr>
+      </w:pPr>
+      <w:r>
+        <w:rPr>
+          <w:iCs/>
+        </w:rPr>
+        <w:t xml:space="preserve">Les critères d’acceptation sont que l’utilisateur fournisse les informations demandées par les champs </w:t>
+      </w:r>
+      <w:r>
+        <w:rPr>
+          <w:iCs/>
+        </w:rPr>
+        <w:t>puis clique sur le bouton de confirmation.</w:t>
+      </w:r>
+    </w:p>
+    <w:p>
+      <w:pPr>
+        <w:pBdr>
+          <w:top w:val="nil"/>
+          <w:left w:val="nil"/>
+          <w:bottom w:val="nil"/>
+          <w:right w:val="nil"/>
+          <w:between w:val="nil"/>
+        </w:pBdr>
+        <w:rPr>
+          <w:iCs/>
+        </w:rPr>
+      </w:pPr>
+    </w:p>
+    <w:p>
+      <w:pPr>
+        <w:pBdr>
+          <w:top w:val="nil"/>
+          <w:left w:val="nil"/>
+          <w:bottom w:val="nil"/>
+          <w:right w:val="nil"/>
+          <w:between w:val="nil"/>
+        </w:pBdr>
+        <w:rPr>
+          <w:iCs/>
+        </w:rPr>
+      </w:pPr>
+      <w:r>
+        <w:rPr>
+          <w:iCs/>
+        </w:rPr>
+        <w:t xml:space="preserve">En tant qu’utilisateur je peux sélectionner le rythme ainsi que la durée de ma relation de mentorat </w:t>
+      </w:r>
+      <w:r>
+        <w:rPr>
+          <w:iCs/>
+        </w:rPr>
+        <w:t>afin d’être affilié avec quelqu’un qui a les mêmes attentes que moi</w:t>
+      </w:r>
+      <w:r>
+        <w:rPr>
+          <w:iCs/>
+        </w:rPr>
+        <w:t>.</w:t>
+      </w:r>
+    </w:p>
+    <w:p>
+      <w:pPr>
+        <w:pBdr>
+          <w:top w:val="nil"/>
+          <w:left w:val="nil"/>
+          <w:bottom w:val="nil"/>
+          <w:right w:val="nil"/>
+          <w:between w:val="nil"/>
+        </w:pBdr>
+        <w:rPr>
+          <w:iCs/>
+        </w:rPr>
+      </w:pPr>
+    </w:p>
+    <w:p>
+      <w:pPr>
+        <w:pBdr>
+          <w:top w:val="nil"/>
+          <w:left w:val="nil"/>
+          <w:bottom w:val="nil"/>
+          <w:right w:val="nil"/>
+          <w:between w:val="nil"/>
+        </w:pBdr>
+        <w:rPr>
+          <w:iCs/>
+        </w:rPr>
+      </w:pPr>
+      <w:r>
+        <w:rPr>
+          <w:iCs/>
+        </w:rPr>
+        <w:t xml:space="preserve">Les critères d’acceptation sont que l’utilisateur </w:t>
+      </w:r>
+      <w:r>
+        <w:rPr>
+          <w:iCs/>
+        </w:rPr>
+        <w:t xml:space="preserve">se soit inscrit et ait </w:t>
+      </w:r>
+      <w:r>
+        <w:rPr>
+          <w:iCs/>
+        </w:rPr>
+        <w:t>sélectionn</w:t>
+      </w:r>
+      <w:r>
+        <w:rPr>
+          <w:iCs/>
+        </w:rPr>
+        <w:t>é</w:t>
+      </w:r>
+      <w:r>
+        <w:rPr>
+          <w:iCs/>
+        </w:rPr>
+        <w:t xml:space="preserve"> un nombre de mois pour lesquels il s’engage ainsi que le nombre de session de mentorat par mois puis qu’il clique sur le bouton valider.</w:t>
+      </w:r>
+    </w:p>
+    <w:p>
+      <w:pPr>
+        <w:pBdr>
+          <w:top w:val="nil"/>
+          <w:left w:val="nil"/>
+          <w:bottom w:val="nil"/>
+          <w:right w:val="nil"/>
+          <w:between w:val="nil"/>
+        </w:pBdr>
+        <w:rPr>
+          <w:iCs/>
+        </w:rPr>
+      </w:pPr>
+    </w:p>
+    <w:p>
+      <w:pPr>
+        <w:pBdr>
+          <w:top w:val="nil"/>
+          <w:left w:val="nil"/>
+          <w:bottom w:val="nil"/>
+          <w:right w:val="nil"/>
+          <w:between w:val="nil"/>
+        </w:pBdr>
+        <w:rPr>
+          <w:iCs/>
+        </w:rPr>
+      </w:pPr>
+      <w:r>
+        <w:rPr>
+          <w:iCs/>
+        </w:rPr>
+        <w:t>En tant qu’utilisateur</w:t>
+      </w:r>
+      <w:r>
+        <w:rPr>
+          <w:iCs/>
+        </w:rPr>
+        <w:t xml:space="preserve"> j</w:t>
+      </w:r>
+      <w:r>
+        <w:rPr>
+          <w:iCs/>
+        </w:rPr>
+        <w:t>e peux choisir le domaine sur lequel porte le mentorat</w:t>
+      </w:r>
+      <w:r>
+        <w:rPr>
+          <w:iCs/>
+        </w:rPr>
+        <w:t xml:space="preserve"> afin de valoriser mes compétences</w:t>
+      </w:r>
+      <w:r>
+        <w:rPr>
+          <w:iCs/>
+        </w:rPr>
+        <w:t>.</w:t>
+      </w:r>
+    </w:p>
+    <w:p>
+      <w:pPr>
+        <w:pBdr>
+          <w:top w:val="nil"/>
+          <w:left w:val="nil"/>
+          <w:bottom w:val="nil"/>
+          <w:right w:val="nil"/>
+          <w:between w:val="nil"/>
+        </w:pBdr>
+        <w:rPr>
+          <w:iCs/>
+        </w:rPr>
+      </w:pPr>
+    </w:p>
+    <w:p>
+      <w:pPr>
+        <w:pBdr>
+          <w:top w:val="nil"/>
+          <w:left w:val="nil"/>
+          <w:bottom w:val="nil"/>
+          <w:right w:val="nil"/>
+          <w:between w:val="nil"/>
+        </w:pBdr>
+        <w:rPr>
+          <w:iCs/>
+        </w:rPr>
+      </w:pPr>
+      <w:r>
+        <w:rPr>
+          <w:iCs/>
+        </w:rPr>
+        <w:t xml:space="preserve">Les critères d’acceptation sont que l’utilisateur </w:t>
+      </w:r>
+      <w:r>
+        <w:rPr>
+          <w:iCs/>
+        </w:rPr>
+        <w:t xml:space="preserve">se soit inscrit et ait sélectionné le rythme, le nombre de sessions par mois et ait accepter le contrat proposé. Il doit par la suite </w:t>
+      </w:r>
+      <w:r>
+        <w:rPr>
+          <w:iCs/>
+        </w:rPr>
+        <w:t>recherche</w:t>
+      </w:r>
+      <w:r>
+        <w:rPr>
+          <w:iCs/>
+        </w:rPr>
+        <w:t>r</w:t>
+      </w:r>
+      <w:r>
+        <w:rPr>
+          <w:iCs/>
+        </w:rPr>
+        <w:t xml:space="preserve"> via la barre de recherche le domaine sur lequel il souhaite faire du mentorat, qu’il le sélectionne dans la liste des résultats retournés et qu’il clique finalement sur valider.</w:t>
+      </w:r>
+    </w:p>
+    <w:p>
+      <w:pPr>
+        <w:pBdr>
+          <w:top w:val="nil"/>
+          <w:left w:val="nil"/>
+          <w:bottom w:val="nil"/>
+          <w:right w:val="nil"/>
+          <w:between w:val="nil"/>
+        </w:pBdr>
+        <w:rPr>
+          <w:iCs/>
+        </w:rPr>
+      </w:pPr>
+    </w:p>
+    <w:p>
+      <w:pPr>
+        <w:pBdr>
+          <w:top w:val="nil"/>
+          <w:left w:val="nil"/>
+          <w:bottom w:val="nil"/>
+          <w:right w:val="nil"/>
+          <w:between w:val="nil"/>
+        </w:pBdr>
+        <w:rPr>
+          <w:iCs/>
+        </w:rPr>
+      </w:pPr>
+      <w:r>
+        <w:rPr>
+          <w:iCs/>
+        </w:rPr>
+        <w:t>En tant qu’utilisateur</w:t>
+      </w:r>
+      <w:r>
+        <w:rPr>
+          <w:iCs/>
+        </w:rPr>
+        <w:t xml:space="preserve"> j</w:t>
+      </w:r>
+      <w:r>
+        <w:rPr>
+          <w:iCs/>
+        </w:rPr>
+        <w:t xml:space="preserve">e peux contacter mon mentor / mentee par </w:t>
+      </w:r>
+      <w:r>
+        <w:rPr>
+          <w:iCs/>
+        </w:rPr>
+        <w:t>téléphone</w:t>
+      </w:r>
+      <w:r>
+        <w:rPr>
+          <w:iCs/>
+        </w:rPr>
+        <w:t xml:space="preserve"> afin d’échanger avec lui</w:t>
+      </w:r>
+      <w:r>
+        <w:rPr>
+          <w:iCs/>
+        </w:rPr>
+        <w:t>.</w:t>
+      </w:r>
+    </w:p>
+    <w:p>
+      <w:pPr>
+        <w:pBdr>
+          <w:top w:val="nil"/>
+          <w:left w:val="nil"/>
+          <w:bottom w:val="nil"/>
+          <w:right w:val="nil"/>
+          <w:between w:val="nil"/>
+        </w:pBdr>
+        <w:rPr>
+          <w:iCs/>
+        </w:rPr>
+      </w:pPr>
+    </w:p>
+    <w:p>
+      <w:pPr>
+        <w:pBdr>
+          <w:top w:val="nil"/>
+          <w:left w:val="nil"/>
+          <w:bottom w:val="nil"/>
+          <w:right w:val="nil"/>
+          <w:between w:val="nil"/>
+        </w:pBdr>
+        <w:rPr>
+          <w:iCs/>
+        </w:rPr>
+      </w:pPr>
+      <w:r>
+        <w:rPr>
+          <w:iCs/>
+        </w:rPr>
+        <w:t xml:space="preserve">Les critères d’acceptation sont que l’utilisateur </w:t>
+      </w:r>
+      <w:r>
+        <w:rPr>
+          <w:iCs/>
+        </w:rPr>
+        <w:t xml:space="preserve">soit connecté sur son compte et qu’il </w:t>
+      </w:r>
+      <w:r>
+        <w:rPr>
+          <w:iCs/>
+        </w:rPr>
+        <w:t>clique sur l’onglet Agenda de son interface</w:t>
+      </w:r>
+      <w:r>
+        <w:rPr>
+          <w:iCs/>
+        </w:rPr>
+        <w:t xml:space="preserve"> puis</w:t>
+      </w:r>
+      <w:r>
+        <w:rPr>
+          <w:iCs/>
+        </w:rPr>
+        <w:t xml:space="preserve"> qu’il clique sur le bouton « appeler »</w:t>
+      </w:r>
+      <w:r>
+        <w:rPr>
+          <w:iCs/>
+        </w:rPr>
+        <w:t>.</w:t>
+      </w:r>
+    </w:p>
+    <w:p>
+      <w:pPr>
+        <w:pBdr>
+          <w:top w:val="nil"/>
+          <w:left w:val="nil"/>
+          <w:bottom w:val="nil"/>
+          <w:right w:val="nil"/>
+          <w:between w:val="nil"/>
+        </w:pBdr>
+        <w:rPr>
+          <w:iCs/>
+        </w:rPr>
+      </w:pPr>
+    </w:p>
+    <w:p>
+      <w:pPr>
+        <w:pBdr>
+          <w:top w:val="nil"/>
+          <w:left w:val="nil"/>
+          <w:bottom w:val="nil"/>
+          <w:right w:val="nil"/>
+          <w:between w:val="nil"/>
+        </w:pBdr>
+        <w:rPr>
+          <w:iCs/>
+        </w:rPr>
+      </w:pPr>
+      <w:r>
+        <w:rPr>
+          <w:iCs/>
+        </w:rPr>
+        <w:t>En tant qu’utilisateur</w:t>
+      </w:r>
+      <w:r>
+        <w:rPr>
+          <w:iCs/>
+        </w:rPr>
+        <w:t xml:space="preserve"> j</w:t>
+      </w:r>
+      <w:r>
+        <w:rPr>
+          <w:iCs/>
+        </w:rPr>
+        <w:t>e peux contacter mon mentor / mentee par message</w:t>
+      </w:r>
+      <w:r>
+        <w:rPr>
+          <w:iCs/>
+        </w:rPr>
+        <w:t xml:space="preserve"> afin d’échanger avec lui</w:t>
+      </w:r>
+      <w:r>
+        <w:rPr>
+          <w:iCs/>
+        </w:rPr>
+        <w:t>.</w:t>
+      </w:r>
+    </w:p>
+    <w:p>
+      <w:pPr>
+        <w:pBdr>
+          <w:top w:val="nil"/>
+          <w:left w:val="nil"/>
+          <w:bottom w:val="nil"/>
+          <w:right w:val="nil"/>
+          <w:between w:val="nil"/>
+        </w:pBdr>
+        <w:rPr>
+          <w:iCs/>
+        </w:rPr>
+      </w:pPr>
+    </w:p>
+    <w:p>
+      <w:pPr>
+        <w:pBdr>
+          <w:top w:val="nil"/>
+          <w:left w:val="nil"/>
+          <w:bottom w:val="nil"/>
+          <w:right w:val="nil"/>
+          <w:between w:val="nil"/>
+        </w:pBdr>
+        <w:rPr>
+          <w:iCs/>
+        </w:rPr>
+      </w:pPr>
+      <w:r>
+        <w:rPr>
+          <w:iCs/>
+        </w:rPr>
+        <w:t>Les critères d’acceptation sont que l’utilisateur soit connecté sur son compte et qu’il clique sur l’onglet Agenda de son interface puis qu’il clique sur le bouton «</w:t>
       </w:r>
       <w:r>
         <w:rPr>
@@ -1467,31 +2011,71 @@
         <w:rPr>
           <w:iCs/>
         </w:rPr>
-        <w:t xml:space="preserve">et clique sur le bouton de connexion </w:t>
-      </w:r>
-      <w:r>
-        <w:rPr>
-          <w:iCs/>
-        </w:rPr>
-        <w:t xml:space="preserve">ou clique sur les boutons connexion avec </w:t>
-      </w:r>
-      <w:r>
-        <w:rPr>
-          <w:iCs/>
-        </w:rPr>
-        <w:t>G</w:t>
-      </w:r>
-      <w:r>
-        <w:rPr>
-          <w:iCs/>
-        </w:rPr>
-        <w:t xml:space="preserve">oogle / </w:t>
-      </w:r>
-      <w:r>
-        <w:rPr>
-          <w:iCs/>
-        </w:rPr>
-        <w:t>Facebook</w:t>
+        <w:t>message</w:t>
+      </w:r>
+      <w:r>
+        <w:rPr>
+          <w:iCs/>
+        </w:rPr>
+        <w:t> ».</w:t>
+      </w:r>
+    </w:p>
+    <w:p>
+      <w:pPr>
+        <w:pBdr>
+          <w:top w:val="nil"/>
+          <w:left w:val="nil"/>
+          <w:bottom w:val="nil"/>
+          <w:right w:val="nil"/>
+          <w:between w:val="nil"/>
+        </w:pBdr>
+        <w:rPr>
+          <w:iCs/>
+        </w:rPr>
+      </w:pPr>
+    </w:p>
+    <w:p>
+      <w:pPr>
+        <w:pBdr>
+          <w:top w:val="nil"/>
+          <w:left w:val="nil"/>
+          <w:bottom w:val="nil"/>
+          <w:right w:val="nil"/>
+          <w:between w:val="nil"/>
+        </w:pBdr>
+        <w:rPr>
+          <w:iCs/>
+        </w:rPr>
+      </w:pPr>
+      <w:r>
+        <w:rPr>
+          <w:iCs/>
+        </w:rPr>
+        <w:t xml:space="preserve">En tant </w:t>
+      </w:r>
+      <w:r>
+        <w:rPr>
+          <w:iCs/>
+        </w:rPr>
+        <w:t>que mentor</w:t>
+      </w:r>
+      <w:r>
+        <w:rPr>
+          <w:iCs/>
+        </w:rPr>
+        <w:t xml:space="preserve"> j</w:t>
+      </w:r>
+      <w:r>
+        <w:rPr>
+          <w:iCs/>
+        </w:rPr>
+        <w:t>e peux planifier une session de mentorat</w:t>
+      </w:r>
+      <w:r>
+        <w:rPr>
+          <w:iCs/>
+        </w:rPr>
+        <w:t xml:space="preserve"> afin d’aborder des problématiques liées à un domaine</w:t>
       </w:r>
       <w:r>
         <w:rPr>
@@ -1531,19 +2115,13 @@
         <w:rPr>
           <w:iCs/>
         </w:rPr>
-        <w:t xml:space="preserve">Je peux </w:t>
-      </w:r>
-      <w:r>
-        <w:rPr>
-          <w:iCs/>
-        </w:rPr>
-        <w:t xml:space="preserve">créer un </w:t>
-      </w:r>
-      <w:r>
-        <w:rPr>
-          <w:iCs/>
-        </w:rPr>
-        <w:t>compte</w:t>
+        <w:t xml:space="preserve">Les critères d’acceptation sont que l’utilisateur </w:t>
+      </w:r>
+      <w:r>
+        <w:rPr>
+          <w:iCs/>
+        </w:rPr>
+        <w:t>possède le statut de mentor et qu’il se soit mis d’accord avec le mentee via le chat intégré</w:t>
       </w:r>
       <w:r>
         <w:rPr>
@@ -1551,60 +2129,256 @@
         </w:rPr>
         <w:t>.</w:t>
       </w:r>
-    </w:p>
-    <w:p>
-      <w:pPr>
-        <w:pBdr>
-          <w:top w:val="nil"/>
-          <w:left w:val="nil"/>
-          <w:bottom w:val="nil"/>
-          <w:right w:val="nil"/>
-          <w:between w:val="nil"/>
-        </w:pBdr>
-        <w:rPr>
-          <w:iCs/>
-        </w:rPr>
-      </w:pPr>
-    </w:p>
-    <w:p>
-      <w:pPr>
-        <w:pBdr>
-          <w:top w:val="nil"/>
-          <w:left w:val="nil"/>
-          <w:bottom w:val="nil"/>
-          <w:right w:val="nil"/>
-          <w:between w:val="nil"/>
-        </w:pBdr>
-        <w:rPr>
-          <w:iCs/>
-        </w:rPr>
-      </w:pPr>
-      <w:r>
-        <w:rPr>
-          <w:iCs/>
-        </w:rPr>
-        <w:t xml:space="preserve">Les critères d’acceptation sont que l’utilisateur fournisse les informations demandées par les champs </w:t>
-      </w:r>
-      <w:r>
-        <w:rPr>
-          <w:iCs/>
-        </w:rPr>
-        <w:t>puis clique sur le bouton de confirmation.</w:t>
-      </w:r>
-    </w:p>
-    <w:p>
-      <w:pPr>
-        <w:pBdr>
-          <w:top w:val="nil"/>
-          <w:left w:val="nil"/>
-          <w:bottom w:val="nil"/>
-          <w:right w:val="nil"/>
-          <w:between w:val="nil"/>
-        </w:pBdr>
-        <w:rPr>
-          <w:iCs/>
-        </w:rPr>
-      </w:pPr>
+      <w:r>
+        <w:rPr>
+          <w:iCs/>
+        </w:rPr>
+        <w:t xml:space="preserve"> Il est également nécessaire que l’utilisateur se rende dans l’onglet agenda et clique sur le bouton « planifier une session ». Il doit par la suite renseigner les informations demandées (date, heure…) et cliquer sur le bouton « vali</w:t>
+      </w:r>
+      <w:r>
+        <w:rPr>
+          <w:iCs/>
+        </w:rPr>
+        <w:t>d</w:t>
+      </w:r>
+      <w:r>
+        <w:rPr>
+          <w:iCs/>
+        </w:rPr>
+        <w:t>er »</w:t>
+      </w:r>
+    </w:p>
+    <w:p>
+      <w:pPr>
+        <w:pBdr>
+          <w:top w:val="nil"/>
+          <w:left w:val="nil"/>
+          <w:bottom w:val="nil"/>
+          <w:right w:val="nil"/>
+          <w:between w:val="nil"/>
+        </w:pBdr>
+        <w:rPr>
+          <w:iCs/>
+        </w:rPr>
+      </w:pPr>
+    </w:p>
+    <w:p>
+      <w:pPr>
+        <w:pBdr>
+          <w:top w:val="nil"/>
+          <w:left w:val="nil"/>
+          <w:bottom w:val="nil"/>
+          <w:right w:val="nil"/>
+          <w:between w:val="nil"/>
+        </w:pBdr>
+        <w:rPr>
+          <w:iCs/>
+        </w:rPr>
+      </w:pPr>
+      <w:r>
+        <w:rPr>
+          <w:iCs/>
+        </w:rPr>
+        <w:t>En tant qu’utilisateur</w:t>
+      </w:r>
+      <w:r>
+        <w:rPr>
+          <w:iCs/>
+        </w:rPr>
+        <w:t xml:space="preserve"> j</w:t>
+      </w:r>
+      <w:r>
+        <w:rPr>
+          <w:iCs/>
+        </w:rPr>
+        <w:t>e peux rejoindre une session de mentorat</w:t>
+      </w:r>
+      <w:r>
+        <w:rPr>
+          <w:iCs/>
+        </w:rPr>
+        <w:t xml:space="preserve"> afin de discuter </w:t>
+      </w:r>
+      <w:r>
+        <w:rPr>
+          <w:iCs/>
+        </w:rPr>
+        <w:t xml:space="preserve">de sujets </w:t>
+      </w:r>
+      <w:r>
+        <w:rPr>
+          <w:iCs/>
+        </w:rPr>
+        <w:t>préplanifiés</w:t>
+      </w:r>
+      <w:r>
+        <w:rPr>
+          <w:iCs/>
+        </w:rPr>
+        <w:t>.</w:t>
+      </w:r>
+    </w:p>
+    <w:p>
+      <w:pPr>
+        <w:pBdr>
+          <w:top w:val="nil"/>
+          <w:left w:val="nil"/>
+          <w:bottom w:val="nil"/>
+          <w:right w:val="nil"/>
+          <w:between w:val="nil"/>
+        </w:pBdr>
+        <w:rPr>
+          <w:iCs/>
+        </w:rPr>
+      </w:pPr>
+    </w:p>
+    <w:p>
+      <w:pPr>
+        <w:pBdr>
+          <w:top w:val="nil"/>
+          <w:left w:val="nil"/>
+          <w:bottom w:val="nil"/>
+          <w:right w:val="nil"/>
+          <w:between w:val="nil"/>
+        </w:pBdr>
+        <w:rPr>
+          <w:iCs/>
+        </w:rPr>
+      </w:pPr>
+      <w:r>
+        <w:rPr>
+          <w:iCs/>
+        </w:rPr>
+        <w:t>Les critères d’acceptation sont que l’utilisateur se connecte le jour et l’heure fixée pour cette session et qu’il clique sur le bouton « rejoindre la session ».</w:t>
+      </w:r>
+    </w:p>
+    <w:p>
+      <w:pPr>
+        <w:pBdr>
+          <w:top w:val="nil"/>
+          <w:left w:val="nil"/>
+          <w:bottom w:val="nil"/>
+          <w:right w:val="nil"/>
+          <w:between w:val="nil"/>
+        </w:pBdr>
+        <w:rPr>
+          <w:iCs/>
+        </w:rPr>
+      </w:pPr>
+    </w:p>
+    <w:p>
+      <w:pPr>
+        <w:pBdr>
+          <w:top w:val="nil"/>
+          <w:left w:val="nil"/>
+          <w:bottom w:val="nil"/>
+          <w:right w:val="nil"/>
+          <w:between w:val="nil"/>
+        </w:pBdr>
+        <w:rPr>
+          <w:iCs/>
+        </w:rPr>
+      </w:pPr>
+      <w:r>
+        <w:rPr>
+          <w:iCs/>
+        </w:rPr>
+        <w:t>En tant qu’utilisateur</w:t>
+      </w:r>
+      <w:r>
+        <w:rPr>
+          <w:iCs/>
+        </w:rPr>
+        <w:t xml:space="preserve"> j</w:t>
+      </w:r>
+      <w:r>
+        <w:rPr>
+          <w:iCs/>
+        </w:rPr>
+        <w:t>e peux rédiger un compte rendu de la session de mentorat</w:t>
+      </w:r>
+      <w:r>
+        <w:rPr>
+          <w:iCs/>
+        </w:rPr>
+        <w:t xml:space="preserve"> afin de consulter </w:t>
+      </w:r>
+      <w:r>
+        <w:rPr>
+          <w:iCs/>
+        </w:rPr>
+        <w:t>les informations échangées</w:t>
+      </w:r>
+      <w:r>
+        <w:rPr>
+          <w:iCs/>
+        </w:rPr>
+        <w:t xml:space="preserve"> pendant les sessions</w:t>
+      </w:r>
+      <w:r>
+        <w:rPr>
+          <w:iCs/>
+        </w:rPr>
+        <w:t>.</w:t>
+      </w:r>
+    </w:p>
+    <w:p>
+      <w:pPr>
+        <w:pBdr>
+          <w:top w:val="nil"/>
+          <w:left w:val="nil"/>
+          <w:bottom w:val="nil"/>
+          <w:right w:val="nil"/>
+          <w:between w:val="nil"/>
+        </w:pBdr>
+        <w:rPr>
+          <w:iCs/>
+        </w:rPr>
+      </w:pPr>
+    </w:p>
+    <w:p>
+      <w:pPr>
+        <w:pBdr>
+          <w:top w:val="nil"/>
+          <w:left w:val="nil"/>
+          <w:bottom w:val="nil"/>
+          <w:right w:val="nil"/>
+          <w:between w:val="nil"/>
+        </w:pBdr>
+        <w:rPr>
+          <w:iCs/>
+        </w:rPr>
+      </w:pPr>
+      <w:r>
+        <w:rPr>
+          <w:iCs/>
+        </w:rPr>
+        <w:t xml:space="preserve">Les critères d’acceptation sont que l’utilisateur </w:t>
+      </w:r>
+      <w:r>
+        <w:rPr>
+          <w:iCs/>
+        </w:rPr>
+        <w:t xml:space="preserve">ai cliqué sur « raccrocher » à la fin de sa session de mentorat, qu’il </w:t>
+      </w:r>
+      <w:r>
+        <w:rPr>
+          <w:iCs/>
+        </w:rPr>
+        <w:t xml:space="preserve">fournisse au moins un caractère </w:t>
+      </w:r>
+      <w:r>
+        <w:rPr>
+          <w:iCs/>
+        </w:rPr>
+        <w:t xml:space="preserve">dans la partie dédiée au compte rendu </w:t>
+      </w:r>
+      <w:r>
+        <w:rPr>
+          <w:iCs/>
+        </w:rPr>
+        <w:t>puis qu’il clique sur publier.</w:t>
+      </w:r>
     </w:p>
     <w:p>
       <w:pPr>
@@ -1638,7 +2412,43 @@
           <w:iCs/>
         </w:rPr>
         <w:lastRenderedPageBreak/>
-        <w:t>Je peux sélectionner le rythme ainsi que la durée de ma relation de mentorat.</w:t>
+        <w:t>En tant qu’utilisateur</w:t>
+      </w:r>
+      <w:r>
+        <w:rPr>
+          <w:iCs/>
+        </w:rPr>
+        <w:t xml:space="preserve"> j</w:t>
+      </w:r>
+      <w:r>
+        <w:rPr>
+          <w:iCs/>
+        </w:rPr>
+        <w:t xml:space="preserve">e peux </w:t>
+      </w:r>
+      <w:r>
+        <w:rPr>
+          <w:iCs/>
+        </w:rPr>
+        <w:t>réécouter</w:t>
+      </w:r>
+      <w:r>
+        <w:rPr>
+          <w:iCs/>
+        </w:rPr>
+        <w:t xml:space="preserve"> la session de mentorat</w:t>
+      </w:r>
+      <w:r>
+        <w:rPr>
+          <w:iCs/>
+        </w:rPr>
+        <w:t xml:space="preserve"> afin d’avoir la transcription de la session sans perte d’informations</w:t>
+      </w:r>
+      <w:r>
+        <w:rPr>
+          <w:iCs/>
+        </w:rPr>
+        <w:t>.</w:t>
       </w:r>
     </w:p>
     <w:p>
@@ -1678,59 +2488,83 @@
         <w:rPr>
           <w:iCs/>
         </w:rPr>
-        <w:t xml:space="preserve">se soit inscrit et ait </w:t>
-      </w:r>
-      <w:r>
-        <w:rPr>
-          <w:iCs/>
-        </w:rPr>
-        <w:t>sélectionn</w:t>
-      </w:r>
-      <w:r>
-        <w:rPr>
-          <w:iCs/>
-        </w:rPr>
-        <w:t>é</w:t>
-      </w:r>
-      <w:r>
-        <w:rPr>
-          <w:iCs/>
-        </w:rPr>
-        <w:t xml:space="preserve"> un nombre de mois pour lesquels il s’engage ainsi que le nombre de session de mentorat par mois puis qu’il clique sur le bouton valider.</w:t>
-      </w:r>
-    </w:p>
-    <w:p>
-      <w:pPr>
-        <w:pBdr>
-          <w:top w:val="nil"/>
-          <w:left w:val="nil"/>
-          <w:bottom w:val="nil"/>
-          <w:right w:val="nil"/>
-          <w:between w:val="nil"/>
-        </w:pBdr>
-        <w:rPr>
-          <w:iCs/>
-        </w:rPr>
-      </w:pPr>
-    </w:p>
-    <w:p>
-      <w:pPr>
-        <w:pBdr>
-          <w:top w:val="nil"/>
-          <w:left w:val="nil"/>
-          <w:bottom w:val="nil"/>
-          <w:right w:val="nil"/>
-          <w:between w:val="nil"/>
-        </w:pBdr>
-        <w:rPr>
-          <w:iCs/>
-        </w:rPr>
-      </w:pPr>
-      <w:r>
-        <w:rPr>
-          <w:iCs/>
-        </w:rPr>
-        <w:t>Je peux choisir le domaine sur lequel porte le mentorat.</w:t>
+        <w:t>clique sur l’onglet historique, qu’il recherche la session qui l’intéresse via la barre de recherche puis qu’il clique sur « écouter la session »</w:t>
+      </w:r>
+      <w:r>
+        <w:rPr>
+          <w:iCs/>
+        </w:rPr>
+        <w:t>.</w:t>
+      </w:r>
+    </w:p>
+    <w:p>
+      <w:pPr>
+        <w:pBdr>
+          <w:top w:val="nil"/>
+          <w:left w:val="nil"/>
+          <w:bottom w:val="nil"/>
+          <w:right w:val="nil"/>
+          <w:between w:val="nil"/>
+        </w:pBdr>
+        <w:rPr>
+          <w:iCs/>
+        </w:rPr>
+      </w:pPr>
+    </w:p>
+    <w:p>
+      <w:pPr>
+        <w:pBdr>
+          <w:top w:val="nil"/>
+          <w:left w:val="nil"/>
+          <w:bottom w:val="nil"/>
+          <w:right w:val="nil"/>
+          <w:between w:val="nil"/>
+        </w:pBdr>
+        <w:rPr>
+          <w:iCs/>
+        </w:rPr>
+      </w:pPr>
+      <w:r>
+        <w:rPr>
+          <w:iCs/>
+        </w:rPr>
+        <w:t>En tant qu’utilisateur</w:t>
+      </w:r>
+      <w:r>
+        <w:rPr>
+          <w:iCs/>
+        </w:rPr>
+        <w:t xml:space="preserve"> j</w:t>
+      </w:r>
+      <w:r>
+        <w:rPr>
+          <w:iCs/>
+        </w:rPr>
+        <w:t>e peux évaluer la relation de mentorat à travers une note</w:t>
+      </w:r>
+      <w:r>
+        <w:rPr>
+          <w:iCs/>
+        </w:rPr>
+        <w:t xml:space="preserve"> sur dix</w:t>
+      </w:r>
+      <w:r>
+        <w:rPr>
+          <w:iCs/>
+        </w:rPr>
+        <w:t xml:space="preserve"> mais également des notes écrites</w:t>
+      </w:r>
+      <w:r>
+        <w:rPr>
+          <w:iCs/>
+        </w:rPr>
+        <w:t xml:space="preserve"> afin d’avoir une relation de mentorat qui me corresponde</w:t>
+      </w:r>
+      <w:r>
+        <w:rPr>
+          <w:iCs/>
+        </w:rPr>
+        <w:t>.</w:t>
       </w:r>
     </w:p>
     <w:p>
@@ -1770,65 +2604,131 @@
         <w:rPr>
           <w:iCs/>
         </w:rPr>
-        <w:t xml:space="preserve">se soit inscrit et ait sélectionné le rythme, le nombre de sessions par mois et ait accepter le contrat proposé. Il doit par la suite </w:t>
-      </w:r>
-      <w:r>
-        <w:rPr>
-          <w:iCs/>
-        </w:rPr>
-        <w:t>recherche</w:t>
-      </w:r>
-      <w:r>
-        <w:rPr>
-          <w:iCs/>
-        </w:rPr>
-        <w:t>r</w:t>
-      </w:r>
-      <w:r>
-        <w:rPr>
-          <w:iCs/>
-        </w:rPr>
-        <w:t xml:space="preserve"> via la barre de recherche le domaine sur lequel il souhaite faire du mentorat, qu’il le sélectionne dans la liste des résultats retournés et qu’il clique finalement sur valider.</w:t>
-      </w:r>
-    </w:p>
-    <w:p>
-      <w:pPr>
-        <w:pBdr>
-          <w:top w:val="nil"/>
-          <w:left w:val="nil"/>
-          <w:bottom w:val="nil"/>
-          <w:right w:val="nil"/>
-          <w:between w:val="nil"/>
-        </w:pBdr>
-        <w:rPr>
-          <w:iCs/>
-        </w:rPr>
-      </w:pPr>
-    </w:p>
-    <w:p>
-      <w:pPr>
-        <w:pBdr>
-          <w:top w:val="nil"/>
-          <w:left w:val="nil"/>
-          <w:bottom w:val="nil"/>
-          <w:right w:val="nil"/>
-          <w:between w:val="nil"/>
-        </w:pBdr>
-        <w:rPr>
-          <w:iCs/>
-        </w:rPr>
-      </w:pPr>
-      <w:r>
-        <w:rPr>
-          <w:iCs/>
-        </w:rPr>
-        <w:t xml:space="preserve">Je peux contacter mon mentor / mentee par </w:t>
-      </w:r>
-      <w:r>
-        <w:rPr>
-          <w:iCs/>
-        </w:rPr>
-        <w:t>téléphone</w:t>
+        <w:t>ai</w:t>
+      </w:r>
+      <w:r>
+        <w:rPr>
+          <w:iCs/>
+        </w:rPr>
+        <w:t>t</w:t>
+      </w:r>
+      <w:r>
+        <w:rPr>
+          <w:iCs/>
+        </w:rPr>
+        <w:t xml:space="preserve"> </w:t>
+      </w:r>
+      <w:r>
+        <w:rPr>
+          <w:iCs/>
+        </w:rPr>
+        <w:t>rédigé</w:t>
+      </w:r>
+      <w:r>
+        <w:rPr>
+          <w:iCs/>
+        </w:rPr>
+        <w:t xml:space="preserve"> son compte rendu, l’ai</w:t>
+      </w:r>
+      <w:r>
+        <w:rPr>
+          <w:iCs/>
+        </w:rPr>
+        <w:t>t</w:t>
+      </w:r>
+      <w:r>
+        <w:rPr>
+          <w:iCs/>
+        </w:rPr>
+        <w:t xml:space="preserve"> publié et </w:t>
+      </w:r>
+      <w:r>
+        <w:rPr>
+          <w:iCs/>
+        </w:rPr>
+        <w:t>mis</w:t>
+      </w:r>
+      <w:r>
+        <w:rPr>
+          <w:iCs/>
+        </w:rPr>
+        <w:t xml:space="preserve"> une note grâce au curseur présent sur l’interface </w:t>
+      </w:r>
+      <w:r>
+        <w:rPr>
+          <w:iCs/>
+        </w:rPr>
+        <w:t>ainsi qu’il</w:t>
+      </w:r>
+      <w:r>
+        <w:rPr>
+          <w:iCs/>
+        </w:rPr>
+        <w:t xml:space="preserve"> </w:t>
+      </w:r>
+      <w:r>
+        <w:rPr>
+          <w:iCs/>
+        </w:rPr>
+        <w:t>ait</w:t>
+      </w:r>
+      <w:r>
+        <w:rPr>
+          <w:iCs/>
+        </w:rPr>
+        <w:t xml:space="preserve"> écrit minimum un caractère dans l’espace dédié.</w:t>
+      </w:r>
+    </w:p>
+    <w:p>
+      <w:pPr>
+        <w:pBdr>
+          <w:top w:val="nil"/>
+          <w:left w:val="nil"/>
+          <w:bottom w:val="nil"/>
+          <w:right w:val="nil"/>
+          <w:between w:val="nil"/>
+        </w:pBdr>
+        <w:rPr>
+          <w:iCs/>
+        </w:rPr>
+      </w:pPr>
+    </w:p>
+    <w:p>
+      <w:pPr>
+        <w:pBdr>
+          <w:top w:val="nil"/>
+          <w:left w:val="nil"/>
+          <w:bottom w:val="nil"/>
+          <w:right w:val="nil"/>
+          <w:between w:val="nil"/>
+        </w:pBdr>
+        <w:rPr>
+          <w:iCs/>
+        </w:rPr>
+      </w:pPr>
+      <w:r>
+        <w:rPr>
+          <w:iCs/>
+        </w:rPr>
+        <w:t>En tant qu</w:t>
+      </w:r>
+      <w:r>
+        <w:rPr>
+          <w:iCs/>
+        </w:rPr>
+        <w:t>e mentor</w:t>
+      </w:r>
+      <w:r>
+        <w:rPr>
+          <w:iCs/>
+        </w:rPr>
+        <w:t xml:space="preserve"> j</w:t>
+      </w:r>
+      <w:r>
+        <w:rPr>
+          <w:iCs/>
+        </w:rPr>
+        <w:t>e peux stipuler les sujets qui seront abordés lors de la prochaine session</w:t>
       </w:r>
       <w:r>
         <w:rPr>
@@ -1868,31 +2768,83 @@
         <w:rPr>
           <w:iCs/>
         </w:rPr>
-        <w:t xml:space="preserve">Les critères d’acceptation sont que l’utilisateur </w:t>
-      </w:r>
-      <w:r>
-        <w:rPr>
-          <w:iCs/>
-        </w:rPr>
-        <w:t xml:space="preserve">soit connecté sur son compte et qu’il </w:t>
-      </w:r>
-      <w:r>
-        <w:rPr>
-          <w:iCs/>
-        </w:rPr>
-        <w:t>clique sur l’onglet Agenda de son interface</w:t>
-      </w:r>
-      <w:r>
-        <w:rPr>
-          <w:iCs/>
-        </w:rPr>
-        <w:t xml:space="preserve"> puis</w:t>
-      </w:r>
-      <w:r>
-        <w:rPr>
-          <w:iCs/>
-        </w:rPr>
-        <w:t xml:space="preserve"> qu’il clique sur le bouton « appeler »</w:t>
+        <w:t xml:space="preserve">Les critères d’acceptation sont que l’utilisateur soit connecté sur son compte, qu’il possède le statut de mentor et qu’il créer une session de mentorat. Il doit ensuite </w:t>
+      </w:r>
+      <w:r>
+        <w:rPr>
+          <w:iCs/>
+        </w:rPr>
+        <w:t xml:space="preserve">renseigner les sujets </w:t>
+      </w:r>
+      <w:r>
+        <w:rPr>
+          <w:iCs/>
+        </w:rPr>
+        <w:t>à</w:t>
+      </w:r>
+      <w:r>
+        <w:rPr>
+          <w:iCs/>
+        </w:rPr>
+        <w:t xml:space="preserve"> aborder en accord avec son mentee lors de la session précédente ou alors via le chat.</w:t>
+      </w:r>
+    </w:p>
+    <w:p>
+      <w:pPr>
+        <w:pBdr>
+          <w:top w:val="nil"/>
+          <w:left w:val="nil"/>
+          <w:bottom w:val="nil"/>
+          <w:right w:val="nil"/>
+          <w:between w:val="nil"/>
+        </w:pBdr>
+        <w:rPr>
+          <w:iCs/>
+        </w:rPr>
+      </w:pPr>
+    </w:p>
+    <w:p>
+      <w:pPr>
+        <w:pBdr>
+          <w:top w:val="nil"/>
+          <w:left w:val="nil"/>
+          <w:bottom w:val="nil"/>
+          <w:right w:val="nil"/>
+          <w:between w:val="nil"/>
+        </w:pBdr>
+        <w:rPr>
+          <w:iCs/>
+        </w:rPr>
+      </w:pPr>
+      <w:r>
+        <w:rPr>
+          <w:iCs/>
+        </w:rPr>
+        <w:t>En tant qu</w:t>
+      </w:r>
+      <w:r>
+        <w:rPr>
+          <w:iCs/>
+        </w:rPr>
+        <w:t xml:space="preserve">e mentor </w:t>
+      </w:r>
+      <w:r>
+        <w:rPr>
+          <w:iCs/>
+        </w:rPr>
+        <w:t>j</w:t>
+      </w:r>
+      <w:r>
+        <w:rPr>
+          <w:iCs/>
+        </w:rPr>
+        <w:t>e peux stipuler si les objectifs fixés sont atteints</w:t>
+      </w:r>
+      <w:r>
+        <w:rPr>
+          <w:iCs/>
+        </w:rPr>
+        <w:t xml:space="preserve"> afin de voir la progression de mon mentee</w:t>
       </w:r>
       <w:r>
         <w:rPr>
@@ -1932,854 +2884,65 @@
         <w:rPr>
           <w:iCs/>
         </w:rPr>
-        <w:t>Je peux contacter mon mentor / mentee par message.</w:t>
-      </w:r>
-    </w:p>
-    <w:p>
-      <w:pPr>
-        <w:pBdr>
-          <w:top w:val="nil"/>
-          <w:left w:val="nil"/>
-          <w:bottom w:val="nil"/>
-          <w:right w:val="nil"/>
-          <w:between w:val="nil"/>
-        </w:pBdr>
-        <w:rPr>
-          <w:iCs/>
-        </w:rPr>
-      </w:pPr>
-    </w:p>
-    <w:p>
-      <w:pPr>
-        <w:pBdr>
-          <w:top w:val="nil"/>
-          <w:left w:val="nil"/>
-          <w:bottom w:val="nil"/>
-          <w:right w:val="nil"/>
-          <w:between w:val="nil"/>
-        </w:pBdr>
-        <w:rPr>
-          <w:iCs/>
-        </w:rPr>
-      </w:pPr>
-      <w:r>
-        <w:rPr>
-          <w:iCs/>
-        </w:rPr>
-        <w:t>Les critères d’acceptation sont que l’utilisateur soit connecté sur son compte et qu’il clique sur l’onglet Agenda de son interface puis qu’il clique sur le bouton «</w:t>
-      </w:r>
-      <w:r>
-        <w:rPr>
-          <w:iCs/>
-        </w:rPr>
-        <w:t xml:space="preserve"> </w:t>
-      </w:r>
-      <w:r>
-        <w:rPr>
-          <w:iCs/>
-        </w:rPr>
-        <w:t>message</w:t>
-      </w:r>
-      <w:r>
-        <w:rPr>
-          <w:iCs/>
-        </w:rPr>
-        <w:t> ».</w:t>
-      </w:r>
-    </w:p>
-    <w:p>
-      <w:pPr>
-        <w:pBdr>
-          <w:top w:val="nil"/>
-          <w:left w:val="nil"/>
-          <w:bottom w:val="nil"/>
-          <w:right w:val="nil"/>
-          <w:between w:val="nil"/>
-        </w:pBdr>
-        <w:rPr>
-          <w:iCs/>
-        </w:rPr>
-      </w:pPr>
-    </w:p>
-    <w:p>
-      <w:pPr>
-        <w:pBdr>
-          <w:top w:val="nil"/>
-          <w:left w:val="nil"/>
-          <w:bottom w:val="nil"/>
-          <w:right w:val="nil"/>
-          <w:between w:val="nil"/>
-        </w:pBdr>
-        <w:rPr>
-          <w:iCs/>
-        </w:rPr>
-      </w:pPr>
-      <w:r>
-        <w:rPr>
-          <w:iCs/>
-        </w:rPr>
-        <w:t>Je peux planifier une session de mentorat.</w:t>
-      </w:r>
-    </w:p>
-    <w:p>
-      <w:pPr>
-        <w:pBdr>
-          <w:top w:val="nil"/>
-          <w:left w:val="nil"/>
-          <w:bottom w:val="nil"/>
-          <w:right w:val="nil"/>
-          <w:between w:val="nil"/>
-        </w:pBdr>
-        <w:rPr>
-          <w:iCs/>
-        </w:rPr>
-      </w:pPr>
-    </w:p>
-    <w:p>
-      <w:pPr>
-        <w:pBdr>
-          <w:top w:val="nil"/>
-          <w:left w:val="nil"/>
-          <w:bottom w:val="nil"/>
-          <w:right w:val="nil"/>
-          <w:between w:val="nil"/>
-        </w:pBdr>
-        <w:rPr>
-          <w:iCs/>
-        </w:rPr>
-      </w:pPr>
-      <w:r>
-        <w:rPr>
-          <w:iCs/>
-        </w:rPr>
-        <w:t xml:space="preserve">Les critères d’acceptation sont que l’utilisateur </w:t>
-      </w:r>
-      <w:r>
-        <w:rPr>
-          <w:iCs/>
-        </w:rPr>
-        <w:t>possède le statut de mentor et qu’il se soit mis d’accord avec le mentee via le chat intégré</w:t>
+        <w:t>Les critères d’acceptation sont que l’utilisateur soit connecté sur son compte, qu’il possède le statut mentor et que la session soit terminée. Il peut alors sélectionner si les objectifs sont atteints ou non.</w:t>
+      </w:r>
+    </w:p>
+    <w:p>
+      <w:pPr>
+        <w:pBdr>
+          <w:top w:val="nil"/>
+          <w:left w:val="nil"/>
+          <w:bottom w:val="nil"/>
+          <w:right w:val="nil"/>
+          <w:between w:val="nil"/>
+        </w:pBdr>
+        <w:rPr>
+          <w:iCs/>
+        </w:rPr>
+      </w:pPr>
+    </w:p>
+    <w:p>
+      <w:pPr>
+        <w:pBdr>
+          <w:top w:val="nil"/>
+          <w:left w:val="nil"/>
+          <w:bottom w:val="nil"/>
+          <w:right w:val="nil"/>
+          <w:between w:val="nil"/>
+        </w:pBdr>
+        <w:rPr>
+          <w:iCs/>
+        </w:rPr>
+      </w:pPr>
+      <w:r>
+        <w:rPr>
+          <w:iCs/>
+        </w:rPr>
+        <w:t>En tant qu’utilisateur</w:t>
+      </w:r>
+      <w:r>
+        <w:rPr>
+          <w:iCs/>
+        </w:rPr>
+        <w:t xml:space="preserve"> j</w:t>
+      </w:r>
+      <w:r>
+        <w:rPr>
+          <w:iCs/>
+        </w:rPr>
+        <w:t>e peux personnaliser la couleur de mon thème</w:t>
+      </w:r>
+      <w:r>
+        <w:rPr>
+          <w:iCs/>
+        </w:rPr>
+        <w:t xml:space="preserve"> afin d’avoir une interface qui me corresponde</w:t>
       </w:r>
       <w:r>
         <w:rPr>
           <w:iCs/>
         </w:rPr>
         <w:t>.</w:t>
-      </w:r>
-      <w:r>
-        <w:rPr>
-          <w:iCs/>
-        </w:rPr>
-        <w:t xml:space="preserve"> Il est également nécessaire que l’utilisateur se rende dans l’onglet agenda et clique sur le bouton « planifier une session ». Il doit par la suite renseigner les informations demandées (date, heure…) et cliquer sur le bouton « vali</w:t>
-      </w:r>
-      <w:r>
-        <w:rPr>
-          <w:iCs/>
-        </w:rPr>
-        <w:t>d</w:t>
-      </w:r>
-      <w:r>
-        <w:rPr>
-          <w:iCs/>
-        </w:rPr>
-        <w:t>er »</w:t>
-      </w:r>
-    </w:p>
-    <w:p>
-      <w:pPr>
-        <w:pBdr>
-          <w:top w:val="nil"/>
-          <w:left w:val="nil"/>
-          <w:bottom w:val="nil"/>
-          <w:right w:val="nil"/>
-          <w:between w:val="nil"/>
-        </w:pBdr>
-        <w:rPr>
-          <w:iCs/>
-        </w:rPr>
-      </w:pPr>
-    </w:p>
-    <w:p>
-      <w:pPr>
-        <w:pBdr>
-          <w:top w:val="nil"/>
-          <w:left w:val="nil"/>
-          <w:bottom w:val="nil"/>
-          <w:right w:val="nil"/>
-          <w:between w:val="nil"/>
-        </w:pBdr>
-        <w:rPr>
-          <w:iCs/>
-        </w:rPr>
-      </w:pPr>
-      <w:r>
-        <w:rPr>
-          <w:iCs/>
-        </w:rPr>
-        <w:t>Je peux annuler une session de mentorat.</w:t>
-      </w:r>
-    </w:p>
-    <w:p>
-      <w:pPr>
-        <w:pBdr>
-          <w:top w:val="nil"/>
-          <w:left w:val="nil"/>
-          <w:bottom w:val="nil"/>
-          <w:right w:val="nil"/>
-          <w:between w:val="nil"/>
-        </w:pBdr>
-        <w:rPr>
-          <w:iCs/>
-        </w:rPr>
-      </w:pPr>
-    </w:p>
-    <w:p>
-      <w:pPr>
-        <w:pBdr>
-          <w:top w:val="nil"/>
-          <w:left w:val="nil"/>
-          <w:bottom w:val="nil"/>
-          <w:right w:val="nil"/>
-          <w:between w:val="nil"/>
-        </w:pBdr>
-        <w:rPr>
-          <w:iCs/>
-        </w:rPr>
-      </w:pPr>
-      <w:r>
-        <w:rPr>
-          <w:iCs/>
-        </w:rPr>
-        <w:t xml:space="preserve">Les critères d’acceptation sont que l’utilisateur </w:t>
-      </w:r>
-      <w:r>
-        <w:rPr>
-          <w:iCs/>
-        </w:rPr>
-        <w:t>possède le statut de mentor et qu’il se soit mis d’accord avec le mentee via le chat intégré</w:t>
-      </w:r>
-      <w:r>
-        <w:rPr>
-          <w:iCs/>
-        </w:rPr>
-        <w:t>.</w:t>
-      </w:r>
-      <w:r>
-        <w:rPr>
-          <w:iCs/>
-        </w:rPr>
-        <w:t xml:space="preserve"> Il est également nécessaire que l’utilisateur se rende dans l’onglet agenda et qu’il sélectionne le mois associé à la session puis qu’il clique sur le bouton en croix rouge pour annuler la session correspondante.</w:t>
-      </w:r>
-    </w:p>
-    <w:p>
-      <w:pPr>
-        <w:pBdr>
-          <w:top w:val="nil"/>
-          <w:left w:val="nil"/>
-          <w:bottom w:val="nil"/>
-          <w:right w:val="nil"/>
-          <w:between w:val="nil"/>
-        </w:pBdr>
-        <w:rPr>
-          <w:iCs/>
-        </w:rPr>
-      </w:pPr>
-    </w:p>
-    <w:p>
-      <w:pPr>
-        <w:pBdr>
-          <w:top w:val="nil"/>
-          <w:left w:val="nil"/>
-          <w:bottom w:val="nil"/>
-          <w:right w:val="nil"/>
-          <w:between w:val="nil"/>
-        </w:pBdr>
-        <w:rPr>
-          <w:iCs/>
-        </w:rPr>
-      </w:pPr>
-      <w:r>
-        <w:rPr>
-          <w:iCs/>
-        </w:rPr>
-        <w:t>Je peux rejoindre une session de mentorat.</w:t>
-      </w:r>
-    </w:p>
-    <w:p>
-      <w:pPr>
-        <w:pBdr>
-          <w:top w:val="nil"/>
-          <w:left w:val="nil"/>
-          <w:bottom w:val="nil"/>
-          <w:right w:val="nil"/>
-          <w:between w:val="nil"/>
-        </w:pBdr>
-        <w:rPr>
-          <w:iCs/>
-        </w:rPr>
-      </w:pPr>
-    </w:p>
-    <w:p>
-      <w:pPr>
-        <w:pBdr>
-          <w:top w:val="nil"/>
-          <w:left w:val="nil"/>
-          <w:bottom w:val="nil"/>
-          <w:right w:val="nil"/>
-          <w:between w:val="nil"/>
-        </w:pBdr>
-        <w:rPr>
-          <w:iCs/>
-        </w:rPr>
-      </w:pPr>
-      <w:r>
-        <w:rPr>
-          <w:iCs/>
-        </w:rPr>
-        <w:t>Les critères d’acceptation sont que l’utilisateur se connecte le jour et l’heure fixée pour cette session et qu’il clique sur le bouton « rejoindre la session ».</w:t>
-      </w:r>
-    </w:p>
-    <w:p>
-      <w:pPr>
-        <w:pBdr>
-          <w:top w:val="nil"/>
-          <w:left w:val="nil"/>
-          <w:bottom w:val="nil"/>
-          <w:right w:val="nil"/>
-          <w:between w:val="nil"/>
-        </w:pBdr>
-        <w:rPr>
-          <w:iCs/>
-        </w:rPr>
-      </w:pPr>
-    </w:p>
-    <w:p>
-      <w:pPr>
-        <w:pBdr>
-          <w:top w:val="nil"/>
-          <w:left w:val="nil"/>
-          <w:bottom w:val="nil"/>
-          <w:right w:val="nil"/>
-          <w:between w:val="nil"/>
-        </w:pBdr>
-        <w:rPr>
-          <w:iCs/>
-        </w:rPr>
-      </w:pPr>
-      <w:r>
-        <w:rPr>
-          <w:iCs/>
-        </w:rPr>
-        <w:t>Je peux rédiger un compte rendu de la session de mentorat.</w:t>
-      </w:r>
-    </w:p>
-    <w:p>
-      <w:pPr>
-        <w:pBdr>
-          <w:top w:val="nil"/>
-          <w:left w:val="nil"/>
-          <w:bottom w:val="nil"/>
-          <w:right w:val="nil"/>
-          <w:between w:val="nil"/>
-        </w:pBdr>
-        <w:rPr>
-          <w:iCs/>
-        </w:rPr>
-      </w:pPr>
-    </w:p>
-    <w:p>
-      <w:pPr>
-        <w:pBdr>
-          <w:top w:val="nil"/>
-          <w:left w:val="nil"/>
-          <w:bottom w:val="nil"/>
-          <w:right w:val="nil"/>
-          <w:between w:val="nil"/>
-        </w:pBdr>
-        <w:rPr>
-          <w:iCs/>
-        </w:rPr>
-      </w:pPr>
-      <w:r>
-        <w:rPr>
-          <w:iCs/>
-        </w:rPr>
-        <w:lastRenderedPageBreak/>
-        <w:t xml:space="preserve">Les critères d’acceptation sont que l’utilisateur </w:t>
-      </w:r>
-      <w:r>
-        <w:rPr>
-          <w:iCs/>
-        </w:rPr>
-        <w:t xml:space="preserve">ai cliqué sur « raccrocher » à la fin de sa session de mentorat, qu’il </w:t>
-      </w:r>
-      <w:r>
-        <w:rPr>
-          <w:iCs/>
-        </w:rPr>
-        <w:t xml:space="preserve">fournisse au moins un caractère </w:t>
-      </w:r>
-      <w:r>
-        <w:rPr>
-          <w:iCs/>
-        </w:rPr>
-        <w:t xml:space="preserve">dans la partie dédiée au compte rendu </w:t>
-      </w:r>
-      <w:r>
-        <w:rPr>
-          <w:iCs/>
-        </w:rPr>
-        <w:t>puis qu’il clique sur publier.</w:t>
-      </w:r>
-    </w:p>
-    <w:p>
-      <w:pPr>
-        <w:pBdr>
-          <w:top w:val="nil"/>
-          <w:left w:val="nil"/>
-          <w:bottom w:val="nil"/>
-          <w:right w:val="nil"/>
-          <w:between w:val="nil"/>
-        </w:pBdr>
-        <w:rPr>
-          <w:iCs/>
-        </w:rPr>
-      </w:pPr>
-    </w:p>
-    <w:p>
-      <w:pPr>
-        <w:pBdr>
-          <w:top w:val="nil"/>
-          <w:left w:val="nil"/>
-          <w:bottom w:val="nil"/>
-          <w:right w:val="nil"/>
-          <w:between w:val="nil"/>
-        </w:pBdr>
-        <w:rPr>
-          <w:iCs/>
-        </w:rPr>
-      </w:pPr>
-      <w:r>
-        <w:rPr>
-          <w:iCs/>
-        </w:rPr>
-        <w:t xml:space="preserve">Je peux </w:t>
-      </w:r>
-      <w:r>
-        <w:rPr>
-          <w:iCs/>
-        </w:rPr>
-        <w:t>réécouter</w:t>
-      </w:r>
-      <w:r>
-        <w:rPr>
-          <w:iCs/>
-        </w:rPr>
-        <w:t xml:space="preserve"> la session de mentorat.</w:t>
-      </w:r>
-    </w:p>
-    <w:p>
-      <w:pPr>
-        <w:pBdr>
-          <w:top w:val="nil"/>
-          <w:left w:val="nil"/>
-          <w:bottom w:val="nil"/>
-          <w:right w:val="nil"/>
-          <w:between w:val="nil"/>
-        </w:pBdr>
-        <w:rPr>
-          <w:iCs/>
-        </w:rPr>
-      </w:pPr>
-    </w:p>
-    <w:p>
-      <w:pPr>
-        <w:pBdr>
-          <w:top w:val="nil"/>
-          <w:left w:val="nil"/>
-          <w:bottom w:val="nil"/>
-          <w:right w:val="nil"/>
-          <w:between w:val="nil"/>
-        </w:pBdr>
-        <w:rPr>
-          <w:iCs/>
-        </w:rPr>
-      </w:pPr>
-      <w:r>
-        <w:rPr>
-          <w:iCs/>
-        </w:rPr>
-        <w:t xml:space="preserve">Les critères d’acceptation sont que l’utilisateur </w:t>
-      </w:r>
-      <w:r>
-        <w:rPr>
-          <w:iCs/>
-        </w:rPr>
-        <w:t>clique sur l’onglet historique, qu’il recherche la session qui l’intéresse via la barre de recherche puis qu’il clique sur « écouter la session »</w:t>
-      </w:r>
-      <w:r>
-        <w:rPr>
-          <w:iCs/>
-        </w:rPr>
-        <w:t>.</w:t>
-      </w:r>
-    </w:p>
-    <w:p>
-      <w:pPr>
-        <w:pBdr>
-          <w:top w:val="nil"/>
-          <w:left w:val="nil"/>
-          <w:bottom w:val="nil"/>
-          <w:right w:val="nil"/>
-          <w:between w:val="nil"/>
-        </w:pBdr>
-        <w:rPr>
-          <w:iCs/>
-        </w:rPr>
-      </w:pPr>
-    </w:p>
-    <w:p>
-      <w:pPr>
-        <w:pBdr>
-          <w:top w:val="nil"/>
-          <w:left w:val="nil"/>
-          <w:bottom w:val="nil"/>
-          <w:right w:val="nil"/>
-          <w:between w:val="nil"/>
-        </w:pBdr>
-        <w:rPr>
-          <w:iCs/>
-        </w:rPr>
-      </w:pPr>
-      <w:r>
-        <w:rPr>
-          <w:iCs/>
-        </w:rPr>
-        <w:t>Je peux évaluer la relation de mentorat à travers une note</w:t>
-      </w:r>
-      <w:r>
-        <w:rPr>
-          <w:iCs/>
-        </w:rPr>
-        <w:t xml:space="preserve"> sur dix</w:t>
-      </w:r>
-      <w:r>
-        <w:rPr>
-          <w:iCs/>
-        </w:rPr>
-        <w:t xml:space="preserve"> mais également des notes écrites</w:t>
-      </w:r>
-      <w:r>
-        <w:rPr>
-          <w:iCs/>
-        </w:rPr>
-        <w:t>.</w:t>
-      </w:r>
-    </w:p>
-    <w:p>
-      <w:pPr>
-        <w:pBdr>
-          <w:top w:val="nil"/>
-          <w:left w:val="nil"/>
-          <w:bottom w:val="nil"/>
-          <w:right w:val="nil"/>
-          <w:between w:val="nil"/>
-        </w:pBdr>
-        <w:rPr>
-          <w:iCs/>
-        </w:rPr>
-      </w:pPr>
-    </w:p>
-    <w:p>
-      <w:pPr>
-        <w:pBdr>
-          <w:top w:val="nil"/>
-          <w:left w:val="nil"/>
-          <w:bottom w:val="nil"/>
-          <w:right w:val="nil"/>
-          <w:between w:val="nil"/>
-        </w:pBdr>
-        <w:rPr>
-          <w:iCs/>
-        </w:rPr>
-      </w:pPr>
-      <w:r>
-        <w:rPr>
-          <w:iCs/>
-        </w:rPr>
-        <w:t xml:space="preserve">Les critères d’acceptation sont que l’utilisateur </w:t>
-      </w:r>
-      <w:r>
-        <w:rPr>
-          <w:iCs/>
-        </w:rPr>
-        <w:t>ai</w:t>
-      </w:r>
-      <w:r>
-        <w:rPr>
-          <w:iCs/>
-        </w:rPr>
-        <w:t>t</w:t>
-      </w:r>
-      <w:r>
-        <w:rPr>
-          <w:iCs/>
-        </w:rPr>
-        <w:t xml:space="preserve"> </w:t>
-      </w:r>
-      <w:r>
-        <w:rPr>
-          <w:iCs/>
-        </w:rPr>
-        <w:t>rédigé</w:t>
-      </w:r>
-      <w:r>
-        <w:rPr>
-          <w:iCs/>
-        </w:rPr>
-        <w:t xml:space="preserve"> son compte rendu, l’ai</w:t>
-      </w:r>
-      <w:r>
-        <w:rPr>
-          <w:iCs/>
-        </w:rPr>
-        <w:t>t</w:t>
-      </w:r>
-      <w:r>
-        <w:rPr>
-          <w:iCs/>
-        </w:rPr>
-        <w:t xml:space="preserve"> publié et </w:t>
-      </w:r>
-      <w:r>
-        <w:rPr>
-          <w:iCs/>
-        </w:rPr>
-        <w:t>mis</w:t>
-      </w:r>
-      <w:r>
-        <w:rPr>
-          <w:iCs/>
-        </w:rPr>
-        <w:t xml:space="preserve"> une note grâce au curseur présent sur l’interface </w:t>
-      </w:r>
-      <w:r>
-        <w:rPr>
-          <w:iCs/>
-        </w:rPr>
-        <w:t>ainsi qu’il</w:t>
-      </w:r>
-      <w:r>
-        <w:rPr>
-          <w:iCs/>
-        </w:rPr>
-        <w:t xml:space="preserve"> </w:t>
-      </w:r>
-      <w:r>
-        <w:rPr>
-          <w:iCs/>
-        </w:rPr>
-        <w:t>ait</w:t>
-      </w:r>
-      <w:r>
-        <w:rPr>
-          <w:iCs/>
-        </w:rPr>
-        <w:t xml:space="preserve"> écrit minimum un caractère dans l’espace dédié.</w:t>
-      </w:r>
-    </w:p>
-    <w:p>
-      <w:pPr>
-        <w:pBdr>
-          <w:top w:val="nil"/>
-          <w:left w:val="nil"/>
-          <w:bottom w:val="nil"/>
-          <w:right w:val="nil"/>
-          <w:between w:val="nil"/>
-        </w:pBdr>
-        <w:rPr>
-          <w:iCs/>
-        </w:rPr>
-      </w:pPr>
-    </w:p>
-    <w:p>
-      <w:pPr>
-        <w:pBdr>
-          <w:top w:val="nil"/>
-          <w:left w:val="nil"/>
-          <w:bottom w:val="nil"/>
-          <w:right w:val="nil"/>
-          <w:between w:val="nil"/>
-        </w:pBdr>
-        <w:rPr>
-          <w:iCs/>
-        </w:rPr>
-      </w:pPr>
-      <w:r>
-        <w:rPr>
-          <w:iCs/>
-        </w:rPr>
-        <w:t>Je peux stipuler les sujets qui seront abordés lors de la prochaine session</w:t>
-      </w:r>
-    </w:p>
-    <w:p>
-      <w:pPr>
-        <w:pBdr>
-          <w:top w:val="nil"/>
-          <w:left w:val="nil"/>
-          <w:bottom w:val="nil"/>
-          <w:right w:val="nil"/>
-          <w:between w:val="nil"/>
-        </w:pBdr>
-        <w:rPr>
-          <w:iCs/>
-        </w:rPr>
-      </w:pPr>
-    </w:p>
-    <w:p>
-      <w:pPr>
-        <w:pBdr>
-          <w:top w:val="nil"/>
-          <w:left w:val="nil"/>
-          <w:bottom w:val="nil"/>
-          <w:right w:val="nil"/>
-          <w:between w:val="nil"/>
-        </w:pBdr>
-        <w:rPr>
-          <w:iCs/>
-        </w:rPr>
-      </w:pPr>
-      <w:r>
-        <w:rPr>
-          <w:iCs/>
-        </w:rPr>
-        <w:t xml:space="preserve">Les critères d’acceptation sont que l’utilisateur soit connecté sur son compte, qu’il possède le statut de mentor et qu’il créer une session de mentorat. Il doit ensuite </w:t>
-      </w:r>
-      <w:r>
-        <w:rPr>
-          <w:iCs/>
-        </w:rPr>
-        <w:t xml:space="preserve">renseigner les sujets </w:t>
-      </w:r>
-      <w:r>
-        <w:rPr>
-          <w:iCs/>
-        </w:rPr>
-        <w:t>à</w:t>
-      </w:r>
-      <w:r>
-        <w:rPr>
-          <w:iCs/>
-        </w:rPr>
-        <w:t xml:space="preserve"> aborder en accord avec son mentee lors de la session précédente ou alors via le chat.</w:t>
-      </w:r>
-    </w:p>
-    <w:p>
-      <w:pPr>
-        <w:pBdr>
-          <w:top w:val="nil"/>
-          <w:left w:val="nil"/>
-          <w:bottom w:val="nil"/>
-          <w:right w:val="nil"/>
-          <w:between w:val="nil"/>
-        </w:pBdr>
-        <w:rPr>
-          <w:iCs/>
-        </w:rPr>
-      </w:pPr>
-    </w:p>
-    <w:p>
-      <w:pPr>
-        <w:pBdr>
-          <w:top w:val="nil"/>
-          <w:left w:val="nil"/>
-          <w:bottom w:val="nil"/>
-          <w:right w:val="nil"/>
-          <w:between w:val="nil"/>
-        </w:pBdr>
-        <w:rPr>
-          <w:iCs/>
-        </w:rPr>
-      </w:pPr>
-      <w:r>
-        <w:rPr>
-          <w:iCs/>
-        </w:rPr>
-        <w:t>Je peux stipuler si les objectifs fixés sont atteints</w:t>
-      </w:r>
-      <w:r>
-        <w:rPr>
-          <w:iCs/>
-        </w:rPr>
-        <w:t>.</w:t>
-      </w:r>
-    </w:p>
-    <w:p>
-      <w:pPr>
-        <w:pBdr>
-          <w:top w:val="nil"/>
-          <w:left w:val="nil"/>
-          <w:bottom w:val="nil"/>
-          <w:right w:val="nil"/>
-          <w:between w:val="nil"/>
-        </w:pBdr>
-        <w:rPr>
-          <w:iCs/>
-        </w:rPr>
-      </w:pPr>
-    </w:p>
-    <w:p>
-      <w:pPr>
-        <w:pBdr>
-          <w:top w:val="nil"/>
-          <w:left w:val="nil"/>
-          <w:bottom w:val="nil"/>
-          <w:right w:val="nil"/>
-          <w:between w:val="nil"/>
-        </w:pBdr>
-        <w:rPr>
-          <w:iCs/>
-        </w:rPr>
-      </w:pPr>
-      <w:r>
-        <w:rPr>
-          <w:iCs/>
-        </w:rPr>
-        <w:t>Les critères d’acceptation sont que l’utilisateur soit connecté sur son compte, qu’il possède le statut mentor et que la session soit terminée. Il peut alors sélectionner si les objectifs sont atteints ou non.</w:t>
-      </w:r>
-    </w:p>
-    <w:p>
-      <w:pPr>
-        <w:pBdr>
-          <w:top w:val="nil"/>
-          <w:left w:val="nil"/>
-          <w:bottom w:val="nil"/>
-          <w:right w:val="nil"/>
-          <w:between w:val="nil"/>
-        </w:pBdr>
-        <w:rPr>
-          <w:iCs/>
-        </w:rPr>
-      </w:pPr>
-    </w:p>
-    <w:p>
-      <w:pPr>
-        <w:pBdr>
-          <w:top w:val="nil"/>
-          <w:left w:val="nil"/>
-          <w:bottom w:val="nil"/>
-          <w:right w:val="nil"/>
-          <w:between w:val="nil"/>
-        </w:pBdr>
-        <w:rPr>
-          <w:iCs/>
-        </w:rPr>
-      </w:pPr>
-      <w:r>
-        <w:rPr>
-          <w:iCs/>
-        </w:rPr>
-        <w:t>Je peux personnaliser la couleur de mon thème.</w:t>
       </w:r>
     </w:p>
     <w:p>
@@ -3349,7 +3512,19 @@
         <w:rPr>
           <w:iCs/>
         </w:rPr>
-        <w:t>Le back serait développé en JAVA.</w:t>
+        <w:t>Le back serait développé en JAVA</w:t>
+      </w:r>
+      <w:r>
+        <w:rPr>
+          <w:iCs/>
+        </w:rPr>
+        <w:t xml:space="preserve"> basé sur un pattern MVC</w:t>
+      </w:r>
+      <w:r>
+        <w:rPr>
+          <w:iCs/>
+        </w:rPr>
+        <w:t>.</w:t>
       </w:r>
     </w:p>
     <w:p>
@@ -3411,7 +3586,31 @@
         <w:rPr>
           <w:iCs/>
         </w:rPr>
-        <w:t>Le back serait développé en Swift.</w:t>
+        <w:t xml:space="preserve">Le back serait développé en </w:t>
+      </w:r>
+      <w:r>
+        <w:rPr>
+          <w:iCs/>
+        </w:rPr>
+        <w:t xml:space="preserve">Objective-c / </w:t>
+      </w:r>
+      <w:r>
+        <w:rPr>
+          <w:iCs/>
+        </w:rPr>
+        <w:t>Swift</w:t>
+      </w:r>
+      <w:r>
+        <w:rPr>
+          <w:iCs/>
+        </w:rPr>
+        <w:t xml:space="preserve"> basé sur un pattern MVC</w:t>
+      </w:r>
+      <w:r>
+        <w:rPr>
+          <w:iCs/>
+        </w:rPr>
+        <w:t>.</w:t>
       </w:r>
     </w:p>
     <w:p>
@@ -3488,19 +3687,17 @@
         </w:rPr>
         <w:t xml:space="preserve">Le back serait développé en </w:t>
       </w:r>
-      <w:proofErr w:type="spellStart"/>
-      <w:r>
-        <w:rPr>
-          <w:iCs/>
-        </w:rPr>
-        <w:t>Kotlin</w:t>
-      </w:r>
-      <w:proofErr w:type="spellEnd"/>
-      <w:r>
-        <w:rPr>
-          <w:iCs/>
-        </w:rPr>
-        <w:t xml:space="preserve"> / JAVA</w:t>
+      <w:r>
+        <w:rPr>
+          <w:iCs/>
+        </w:rPr>
+        <w:t>Kotlin / JAVA</w:t>
+      </w:r>
+      <w:r>
+        <w:rPr>
+          <w:iCs/>
+        </w:rPr>
+        <w:t xml:space="preserve"> basé sur un pattern MVC</w:t>
       </w:r>
       <w:r>
         <w:rPr>
@@ -4013,12 +4210,189 @@
           <w:szCs w:val="32"/>
         </w:rPr>
       </w:pPr>
-      <w:r>
+    </w:p>
+    <w:p>
+      <w:pPr>
+        <w:pBdr>
+          <w:top w:val="nil"/>
+          <w:left w:val="nil"/>
+          <w:bottom w:val="nil"/>
+          <w:right w:val="nil"/>
+          <w:between w:val="nil"/>
+        </w:pBdr>
         <w:rPr>
           <w:iCs/>
           <w:sz w:val="32"/>
           <w:szCs w:val="32"/>
         </w:rPr>
+      </w:pPr>
+    </w:p>
+    <w:p>
+      <w:pPr>
+        <w:pBdr>
+          <w:top w:val="nil"/>
+          <w:left w:val="nil"/>
+          <w:bottom w:val="nil"/>
+          <w:right w:val="nil"/>
+          <w:between w:val="nil"/>
+        </w:pBdr>
+        <w:rPr>
+          <w:iCs/>
+          <w:sz w:val="32"/>
+          <w:szCs w:val="32"/>
+        </w:rPr>
+      </w:pPr>
+    </w:p>
+    <w:p>
+      <w:pPr>
+        <w:pBdr>
+          <w:top w:val="nil"/>
+          <w:left w:val="nil"/>
+          <w:bottom w:val="nil"/>
+          <w:right w:val="nil"/>
+          <w:between w:val="nil"/>
+        </w:pBdr>
+        <w:rPr>
+          <w:iCs/>
+          <w:sz w:val="32"/>
+          <w:szCs w:val="32"/>
+        </w:rPr>
+      </w:pPr>
+    </w:p>
+    <w:p>
+      <w:pPr>
+        <w:pBdr>
+          <w:top w:val="nil"/>
+          <w:left w:val="nil"/>
+          <w:bottom w:val="nil"/>
+          <w:right w:val="nil"/>
+          <w:between w:val="nil"/>
+        </w:pBdr>
+        <w:rPr>
+          <w:iCs/>
+          <w:sz w:val="32"/>
+          <w:szCs w:val="32"/>
+        </w:rPr>
+      </w:pPr>
+    </w:p>
+    <w:p>
+      <w:pPr>
+        <w:pBdr>
+          <w:top w:val="nil"/>
+          <w:left w:val="nil"/>
+          <w:bottom w:val="nil"/>
+          <w:right w:val="nil"/>
+          <w:between w:val="nil"/>
+        </w:pBdr>
+        <w:rPr>
+          <w:iCs/>
+          <w:sz w:val="32"/>
+          <w:szCs w:val="32"/>
+        </w:rPr>
+      </w:pPr>
+    </w:p>
+    <w:p>
+      <w:pPr>
+        <w:pBdr>
+          <w:top w:val="nil"/>
+          <w:left w:val="nil"/>
+          <w:bottom w:val="nil"/>
+          <w:right w:val="nil"/>
+          <w:between w:val="nil"/>
+        </w:pBdr>
+        <w:rPr>
+          <w:iCs/>
+          <w:sz w:val="32"/>
+          <w:szCs w:val="32"/>
+        </w:rPr>
+      </w:pPr>
+    </w:p>
+    <w:p>
+      <w:pPr>
+        <w:pBdr>
+          <w:top w:val="nil"/>
+          <w:left w:val="nil"/>
+          <w:bottom w:val="nil"/>
+          <w:right w:val="nil"/>
+          <w:between w:val="nil"/>
+        </w:pBdr>
+        <w:rPr>
+          <w:iCs/>
+          <w:sz w:val="32"/>
+          <w:szCs w:val="32"/>
+        </w:rPr>
+      </w:pPr>
+    </w:p>
+    <w:p>
+      <w:pPr>
+        <w:pBdr>
+          <w:top w:val="nil"/>
+          <w:left w:val="nil"/>
+          <w:bottom w:val="nil"/>
+          <w:right w:val="nil"/>
+          <w:between w:val="nil"/>
+        </w:pBdr>
+        <w:rPr>
+          <w:iCs/>
+          <w:sz w:val="32"/>
+          <w:szCs w:val="32"/>
+        </w:rPr>
+      </w:pPr>
+    </w:p>
+    <w:p>
+      <w:pPr>
+        <w:pBdr>
+          <w:top w:val="nil"/>
+          <w:left w:val="nil"/>
+          <w:bottom w:val="nil"/>
+          <w:right w:val="nil"/>
+          <w:between w:val="nil"/>
+        </w:pBdr>
+        <w:rPr>
+          <w:iCs/>
+          <w:sz w:val="32"/>
+          <w:szCs w:val="32"/>
+        </w:rPr>
+      </w:pPr>
+    </w:p>
+    <w:p>
+      <w:pPr>
+        <w:pBdr>
+          <w:top w:val="nil"/>
+          <w:left w:val="nil"/>
+          <w:bottom w:val="nil"/>
+          <w:right w:val="nil"/>
+          <w:between w:val="nil"/>
+        </w:pBdr>
+        <w:rPr>
+          <w:iCs/>
+          <w:sz w:val="32"/>
+          <w:szCs w:val="32"/>
+        </w:rPr>
+      </w:pPr>
+    </w:p>
+    <w:p>
+      <w:pPr>
+        <w:pBdr>
+          <w:top w:val="nil"/>
+          <w:left w:val="nil"/>
+          <w:bottom w:val="nil"/>
+          <w:right w:val="nil"/>
+          <w:between w:val="nil"/>
+        </w:pBdr>
+        <w:rPr>
+          <w:iCs/>
+          <w:sz w:val="32"/>
+          <w:szCs w:val="32"/>
+        </w:rPr>
+      </w:pPr>
+      <w:r>
+        <w:rPr>
+          <w:iCs/>
+          <w:sz w:val="32"/>
+          <w:szCs w:val="32"/>
+        </w:rPr>
+        <w:lastRenderedPageBreak/>
         <w:t>Spécifier ses attentes (</w:t>
       </w:r>
       <w:r>
@@ -4063,7 +4437,6 @@
           <w:sz w:val="32"/>
           <w:szCs w:val="32"/>
         </w:rPr>
-        <w:lastRenderedPageBreak/>
         <w:drawing>
           <wp:anchor distT="0" distB="0" distL="114300" distR="114300" simplePos="0" relativeHeight="251679744" behindDoc="0" locked="0" layoutInCell="1" allowOverlap="1" wp14:anchorId="390AC9A4" wp14:editId="3929A376">
             <wp:simplePos x="0" y="0"/>
@@ -4215,7 +4588,6 @@
           <w:sz w:val="32"/>
           <w:szCs w:val="32"/>
         </w:rPr>
-        <w:lastRenderedPageBreak/>
         <w:drawing>
           <wp:anchor distT="0" distB="0" distL="114300" distR="114300" simplePos="0" relativeHeight="251663360" behindDoc="0" locked="0" layoutInCell="1" allowOverlap="1" wp14:anchorId="76E6B5B2" wp14:editId="69F0047D">
             <wp:simplePos x="0" y="0"/>
@@ -6015,10 +6387,255 @@
         </w:pBdr>
         <w:rPr>
           <w:iCs/>
-          <w:sz w:val="40"/>
-          <w:szCs w:val="40"/>
-        </w:rPr>
-      </w:pPr>
+          <w:sz w:val="32"/>
+          <w:szCs w:val="32"/>
+        </w:rPr>
+      </w:pPr>
+      <w:r>
+        <w:rPr>
+          <w:iCs/>
+          <w:sz w:val="32"/>
+          <w:szCs w:val="32"/>
+        </w:rPr>
+        <w:lastRenderedPageBreak/>
+        <w:t>Spécifier ses attentes (</w:t>
+      </w:r>
+      <w:r>
+        <w:rPr>
+          <w:iCs/>
+          <w:sz w:val="32"/>
+          <w:szCs w:val="32"/>
+        </w:rPr>
+        <w:t xml:space="preserve">statut, </w:t>
+      </w:r>
+      <w:r>
+        <w:rPr>
+          <w:iCs/>
+          <w:sz w:val="32"/>
+          <w:szCs w:val="32"/>
+        </w:rPr>
+        <w:t>rythme, compétences) en termes de mentorat.</w:t>
+      </w:r>
+    </w:p>
+    <w:p>
+      <w:pPr>
+        <w:rPr>
+          <w:sz w:val="40"/>
+          <w:szCs w:val="40"/>
+        </w:rPr>
+      </w:pPr>
+      <w:r>
+        <w:rPr>
+          <w:noProof/>
+          <w:sz w:val="40"/>
+          <w:szCs w:val="40"/>
+        </w:rPr>
+        <w:drawing>
+          <wp:anchor distT="0" distB="0" distL="114300" distR="114300" simplePos="0" relativeHeight="251700224" behindDoc="1" locked="0" layoutInCell="1" allowOverlap="1" wp14:anchorId="1877B091" wp14:editId="709DCF76">
+            <wp:simplePos x="0" y="0"/>
+            <wp:positionH relativeFrom="column">
+              <wp:posOffset>2900680</wp:posOffset>
+            </wp:positionH>
+            <wp:positionV relativeFrom="paragraph">
+              <wp:posOffset>934085</wp:posOffset>
+            </wp:positionV>
+            <wp:extent cx="2711450" cy="5848985"/>
+            <wp:effectExtent l="0" t="0" r="0" b="0"/>
+            <wp:wrapNone/>
+            <wp:docPr id="48" name="Image 48"/>
+            <wp:cNvGraphicFramePr>
+              <a:graphicFrameLocks xmlns:a="http://schemas.openxmlformats.org/drawingml/2006/main" noChangeAspect="1"/>
+            </wp:cNvGraphicFramePr>
+            <a:graphic xmlns:a="http://schemas.openxmlformats.org/drawingml/2006/main">
+              <a:graphicData uri="http://schemas.openxmlformats.org/drawingml/2006/picture">
+                <pic:pic xmlns:pic="http://schemas.openxmlformats.org/drawingml/2006/picture">
+                  <pic:nvPicPr>
+                    <pic:cNvPr id="0" name="Picture 41"/>
+                    <pic:cNvPicPr>
+                      <a:picLocks noChangeAspect="1" noChangeArrowheads="1"/>
+                    </pic:cNvPicPr>
+                  </pic:nvPicPr>
+                  <pic:blipFill>
+                    <a:blip r:embed="rId30">
+                      <a:extLst>
+                        <a:ext uri="{28A0092B-C50C-407E-A947-70E740481C1C}">
+                          <a14:useLocalDpi xmlns:a14="http://schemas.microsoft.com/office/drawing/2010/main" val="0"/>
+                        </a:ext>
+                      </a:extLst>
+                    </a:blip>
+                    <a:srcRect/>
+                    <a:stretch>
+                      <a:fillRect/>
+                    </a:stretch>
+                  </pic:blipFill>
+                  <pic:spPr bwMode="auto">
+                    <a:xfrm>
+                      <a:off x="0" y="0"/>
+                      <a:ext cx="2711450" cy="5848985"/>
+                    </a:xfrm>
+                    <a:prstGeom prst="rect">
+                      <a:avLst/>
+                    </a:prstGeom>
+                    <a:noFill/>
+                    <a:ln>
+                      <a:noFill/>
+                    </a:ln>
+                  </pic:spPr>
+                </pic:pic>
+              </a:graphicData>
+            </a:graphic>
+          </wp:anchor>
+        </w:drawing>
+      </w:r>
+      <w:r>
+        <w:rPr>
+          <w:noProof/>
+          <w:sz w:val="40"/>
+          <w:szCs w:val="40"/>
+        </w:rPr>
+        <w:drawing>
+          <wp:anchor distT="0" distB="0" distL="114300" distR="114300" simplePos="0" relativeHeight="251699200" behindDoc="0" locked="0" layoutInCell="1" allowOverlap="1" wp14:anchorId="74F1CDBF" wp14:editId="67A8BEF0">
+            <wp:simplePos x="0" y="0"/>
+            <wp:positionH relativeFrom="column">
+              <wp:posOffset>62252</wp:posOffset>
+            </wp:positionH>
+            <wp:positionV relativeFrom="paragraph">
+              <wp:posOffset>904240</wp:posOffset>
+            </wp:positionV>
+            <wp:extent cx="2715895" cy="5827395"/>
+            <wp:effectExtent l="0" t="0" r="8255" b="1905"/>
+            <wp:wrapTopAndBottom/>
+            <wp:docPr id="46" name="Image 46"/>
+            <wp:cNvGraphicFramePr>
+              <a:graphicFrameLocks xmlns:a="http://schemas.openxmlformats.org/drawingml/2006/main" noChangeAspect="1"/>
+            </wp:cNvGraphicFramePr>
+            <a:graphic xmlns:a="http://schemas.openxmlformats.org/drawingml/2006/main">
+              <a:graphicData uri="http://schemas.openxmlformats.org/drawingml/2006/picture">
+                <pic:pic xmlns:pic="http://schemas.openxmlformats.org/drawingml/2006/picture">
+                  <pic:nvPicPr>
+                    <pic:cNvPr id="0" name="Picture 39"/>
+                    <pic:cNvPicPr>
+                      <a:picLocks noChangeAspect="1" noChangeArrowheads="1"/>
+                    </pic:cNvPicPr>
+                  </pic:nvPicPr>
+                  <pic:blipFill>
+                    <a:blip r:embed="rId31">
+                      <a:extLst>
+                        <a:ext uri="{28A0092B-C50C-407E-A947-70E740481C1C}">
+                          <a14:useLocalDpi xmlns:a14="http://schemas.microsoft.com/office/drawing/2010/main" val="0"/>
+                        </a:ext>
+                      </a:extLst>
+                    </a:blip>
+                    <a:srcRect/>
+                    <a:stretch>
+                      <a:fillRect/>
+                    </a:stretch>
+                  </pic:blipFill>
+                  <pic:spPr bwMode="auto">
+                    <a:xfrm>
+                      <a:off x="0" y="0"/>
+                      <a:ext cx="2715895" cy="5827395"/>
+                    </a:xfrm>
+                    <a:prstGeom prst="rect">
+                      <a:avLst/>
+                    </a:prstGeom>
+                    <a:noFill/>
+                    <a:ln>
+                      <a:noFill/>
+                    </a:ln>
+                  </pic:spPr>
+                </pic:pic>
+              </a:graphicData>
+            </a:graphic>
+          </wp:anchor>
+        </w:drawing>
+      </w:r>
+      <w:r>
+        <w:rPr>
+          <w:sz w:val="40"/>
+          <w:szCs w:val="40"/>
+        </w:rPr>
+        <w:br w:type="page"/>
+      </w:r>
+    </w:p>
+    <w:p>
+      <w:pPr>
+        <w:rPr>
+          <w:sz w:val="40"/>
+          <w:szCs w:val="40"/>
+        </w:rPr>
+      </w:pPr>
+      <w:r>
+        <w:rPr>
+          <w:noProof/>
+          <w:sz w:val="40"/>
+          <w:szCs w:val="40"/>
+        </w:rPr>
+        <w:lastRenderedPageBreak/>
+        <w:drawing>
+          <wp:anchor distT="0" distB="0" distL="114300" distR="114300" simplePos="0" relativeHeight="251701248" behindDoc="0" locked="0" layoutInCell="1" allowOverlap="1" wp14:anchorId="11A2E5C3" wp14:editId="3C428FCA">
+            <wp:simplePos x="0" y="0"/>
+            <wp:positionH relativeFrom="column">
+              <wp:posOffset>1403131</wp:posOffset>
+            </wp:positionH>
+            <wp:positionV relativeFrom="paragraph">
+              <wp:posOffset>-88</wp:posOffset>
+            </wp:positionV>
+            <wp:extent cx="2711450" cy="5817235"/>
+            <wp:effectExtent l="0" t="0" r="0" b="0"/>
+            <wp:wrapTopAndBottom/>
+            <wp:docPr id="49" name="Image 49"/>
+            <wp:cNvGraphicFramePr>
+              <a:graphicFrameLocks xmlns:a="http://schemas.openxmlformats.org/drawingml/2006/main" noChangeAspect="1"/>
+            </wp:cNvGraphicFramePr>
+            <a:graphic xmlns:a="http://schemas.openxmlformats.org/drawingml/2006/main">
+              <a:graphicData uri="http://schemas.openxmlformats.org/drawingml/2006/picture">
+                <pic:pic xmlns:pic="http://schemas.openxmlformats.org/drawingml/2006/picture">
+                  <pic:nvPicPr>
+                    <pic:cNvPr id="0" name="Picture 42"/>
+                    <pic:cNvPicPr>
+                      <a:picLocks noChangeAspect="1" noChangeArrowheads="1"/>
+                    </pic:cNvPicPr>
+                  </pic:nvPicPr>
+                  <pic:blipFill>
+                    <a:blip r:embed="rId32">
+                      <a:extLst>
+                        <a:ext uri="{28A0092B-C50C-407E-A947-70E740481C1C}">
+                          <a14:useLocalDpi xmlns:a14="http://schemas.microsoft.com/office/drawing/2010/main" val="0"/>
+                        </a:ext>
+                      </a:extLst>
+                    </a:blip>
+                    <a:srcRect/>
+                    <a:stretch>
+                      <a:fillRect/>
+                    </a:stretch>
+                  </pic:blipFill>
+                  <pic:spPr bwMode="auto">
+                    <a:xfrm>
+                      <a:off x="0" y="0"/>
+                      <a:ext cx="2711450" cy="5817235"/>
+                    </a:xfrm>
+                    <a:prstGeom prst="rect">
+                      <a:avLst/>
+                    </a:prstGeom>
+                    <a:noFill/>
+                    <a:ln>
+                      <a:noFill/>
+                    </a:ln>
+                  </pic:spPr>
+                </pic:pic>
+              </a:graphicData>
+            </a:graphic>
+          </wp:anchor>
+        </w:drawing>
+      </w:r>
+      <w:r>
+        <w:rPr>
+          <w:sz w:val="40"/>
+          <w:szCs w:val="40"/>
+        </w:rPr>
+        <w:br w:type="page"/>
+      </w:r>
       <w:r>
         <w:rPr>
           <w:iCs/>
@@ -6068,7 +6685,7 @@
                     </pic:cNvPicPr>
                   </pic:nvPicPr>
                   <pic:blipFill>
-                    <a:blip r:embed="rId30">
+                    <a:blip r:embed="rId33">
                       <a:extLst>
                         <a:ext uri="{28A0092B-C50C-407E-A947-70E740481C1C}">
                           <a14:useLocalDpi xmlns:a14="http://schemas.microsoft.com/office/drawing/2010/main" val="0"/>
@@ -6200,7 +6817,7 @@
                     <pic:cNvPicPr/>
                   </pic:nvPicPr>
                   <pic:blipFill>
-                    <a:blip r:embed="rId31">
+                    <a:blip r:embed="rId34">
                       <a:extLst>
                         <a:ext uri="{28A0092B-C50C-407E-A947-70E740481C1C}">
                           <a14:useLocalDpi xmlns:a14="http://schemas.microsoft.com/office/drawing/2010/main" val="0"/>
@@ -6339,7 +6956,7 @@
                     </pic:cNvPicPr>
                   </pic:nvPicPr>
                   <pic:blipFill>
-                    <a:blip r:embed="rId32">
+                    <a:blip r:embed="rId35">
                       <a:extLst>
                         <a:ext uri="{28A0092B-C50C-407E-A947-70E740481C1C}">
                           <a14:useLocalDpi xmlns:a14="http://schemas.microsoft.com/office/drawing/2010/main" val="0"/>
@@ -6466,7 +7083,7 @@
                     </pic:cNvPicPr>
                   </pic:nvPicPr>
                   <pic:blipFill>
-                    <a:blip r:embed="rId33">
+                    <a:blip r:embed="rId36">
                       <a:extLst>
                         <a:ext uri="{28A0092B-C50C-407E-A947-70E740481C1C}">
                           <a14:useLocalDpi xmlns:a14="http://schemas.microsoft.com/office/drawing/2010/main" val="0"/>
@@ -6578,7 +7195,7 @@
                     </pic:cNvPicPr>
                   </pic:nvPicPr>
                   <pic:blipFill>
-                    <a:blip r:embed="rId34">
+                    <a:blip r:embed="rId37">
                       <a:extLst>
                         <a:ext uri="{28A0092B-C50C-407E-A947-70E740481C1C}">
                           <a14:useLocalDpi xmlns:a14="http://schemas.microsoft.com/office/drawing/2010/main" val="0"/>
@@ -6663,7 +7280,7 @@
                     </pic:cNvPicPr>
                   </pic:nvPicPr>
                   <pic:blipFill>
-                    <a:blip r:embed="rId35">
+                    <a:blip r:embed="rId38">
                       <a:extLst>
                         <a:ext uri="{28A0092B-C50C-407E-A947-70E740481C1C}">
                           <a14:useLocalDpi xmlns:a14="http://schemas.microsoft.com/office/drawing/2010/main" val="0"/>
@@ -6774,7 +7391,7 @@
                     </pic:cNvPicPr>
                   </pic:nvPicPr>
                   <pic:blipFill>
-                    <a:blip r:embed="rId36">
+                    <a:blip r:embed="rId39">
                       <a:extLst>
                         <a:ext uri="{28A0092B-C50C-407E-A947-70E740481C1C}">
                           <a14:useLocalDpi xmlns:a14="http://schemas.microsoft.com/office/drawing/2010/main" val="0"/>
@@ -6837,7 +7454,7 @@
                     </pic:cNvPicPr>
                   </pic:nvPicPr>
                   <pic:blipFill>
-                    <a:blip r:embed="rId37">
+                    <a:blip r:embed="rId40">
                       <a:extLst>
                         <a:ext uri="{28A0092B-C50C-407E-A947-70E740481C1C}">
                           <a14:useLocalDpi xmlns:a14="http://schemas.microsoft.com/office/drawing/2010/main" val="0"/>
@@ -6990,7 +7607,7 @@
                     </pic:cNvPicPr>
                   </pic:nvPicPr>
                   <pic:blipFill>
-                    <a:blip r:embed="rId38">
+                    <a:blip r:embed="rId41">
                       <a:extLst>
                         <a:ext uri="{28A0092B-C50C-407E-A947-70E740481C1C}">
                           <a14:useLocalDpi xmlns:a14="http://schemas.microsoft.com/office/drawing/2010/main" val="0"/>
@@ -7126,7 +7743,7 @@
                     </pic:cNvPicPr>
                   </pic:nvPicPr>
                   <pic:blipFill>
-                    <a:blip r:embed="rId39">
+                    <a:blip r:embed="rId42">
                       <a:extLst>
                         <a:ext uri="{28A0092B-C50C-407E-A947-70E740481C1C}">
                           <a14:useLocalDpi xmlns:a14="http://schemas.microsoft.com/office/drawing/2010/main" val="0"/>
@@ -7190,7 +7807,7 @@
                     </pic:cNvPicPr>
                   </pic:nvPicPr>
                   <pic:blipFill>
-                    <a:blip r:embed="rId40">
+                    <a:blip r:embed="rId43">
                       <a:extLst>
                         <a:ext uri="{28A0092B-C50C-407E-A947-70E740481C1C}">
                           <a14:useLocalDpi xmlns:a14="http://schemas.microsoft.com/office/drawing/2010/main" val="0"/>
@@ -7330,7 +7947,7 @@
                     </pic:cNvPicPr>
                   </pic:nvPicPr>
                   <pic:blipFill>
-                    <a:blip r:embed="rId41">
+                    <a:blip r:embed="rId44">
                       <a:extLst>
                         <a:ext uri="{28A0092B-C50C-407E-A947-70E740481C1C}">
                           <a14:useLocalDpi xmlns:a14="http://schemas.microsoft.com/office/drawing/2010/main" val="0"/>
@@ -7379,7 +7996,7 @@
       </w:pPr>
     </w:p>
     <w:sectPr>
-      <w:headerReference w:type="default" r:id="rId42"/>
+      <w:headerReference w:type="default" r:id="rId45"/>
       <w:pgSz w:w="11909" w:h="16834"/>
       <w:pgMar w:top="1440" w:right="548" w:bottom="1440" w:left="1440" w:header="720" w:footer="720" w:gutter="0"/>
       <w:pgNumType w:start="1"/>
@@ -8576,7 +9193,7 @@
 </file>
 
 <file path=customXml/itemProps1.xml><?xml version="1.0" encoding="utf-8"?>
-<ds:datastoreItem xmlns:ds="http://schemas.openxmlformats.org/officeDocument/2006/customXml" ds:itemID="{1460C358-7DF2-4CBC-B085-81654E814052}">
+<ds:datastoreItem xmlns:ds="http://schemas.openxmlformats.org/officeDocument/2006/customXml" ds:itemID="{F94A490F-9FCA-49AB-A1ED-2DD359504D8E}">
   <ds:schemaRefs>
     <ds:schemaRef ds:uri="http://schemas.openxmlformats.org/officeDocument/2006/bibliography"/>
   </ds:schemaRefs>

</xml_diff>

<commit_message>
Reformating acceptance criteria for users stories
</commit_message>
<xml_diff>
--- a/Modèle+de+documentationA.docx
+++ b/Modèle+de+documentationA.docx
@@ -180,11 +180,19 @@
         </w:rPr>
         <w:t xml:space="preserve">qu’il maitrise </w:t>
       </w:r>
-      <w:r>
-        <w:rPr>
-          <w:iCs/>
-        </w:rPr>
-        <w:t xml:space="preserve">ou </w:t>
+      <w:proofErr w:type="gramStart"/>
+      <w:r>
+        <w:rPr>
+          <w:iCs/>
+        </w:rPr>
+        <w:t>ou</w:t>
+      </w:r>
+      <w:proofErr w:type="gramEnd"/>
+      <w:r>
+        <w:rPr>
+          <w:iCs/>
+        </w:rPr>
+        <w:t xml:space="preserve"> </w:t>
       </w:r>
       <w:r>
         <w:rPr>
@@ -1417,6 +1425,102 @@
         <w:rPr>
           <w:iCs/>
         </w:rPr>
+        <w:t>Les user stories sont construites sur le modèle : qui ? quoi ? pourquoi ?</w:t>
+      </w:r>
+    </w:p>
+    <w:p>
+      <w:pPr>
+        <w:pBdr>
+          <w:top w:val="nil"/>
+          <w:left w:val="nil"/>
+          <w:bottom w:val="nil"/>
+          <w:right w:val="nil"/>
+          <w:between w:val="nil"/>
+        </w:pBdr>
+        <w:rPr>
+          <w:iCs/>
+        </w:rPr>
+      </w:pPr>
+      <w:r>
+        <w:rPr>
+          <w:iCs/>
+        </w:rPr>
+        <w:t xml:space="preserve">Les critères d’acceptation sont construits sur le modèle </w:t>
+      </w:r>
+      <w:proofErr w:type="spellStart"/>
+      <w:r>
+        <w:rPr>
+          <w:iCs/>
+        </w:rPr>
+        <w:t>Given</w:t>
+      </w:r>
+      <w:proofErr w:type="spellEnd"/>
+      <w:r>
+        <w:rPr>
+          <w:iCs/>
+        </w:rPr>
+        <w:t xml:space="preserve">, </w:t>
+      </w:r>
+      <w:proofErr w:type="spellStart"/>
+      <w:r>
+        <w:rPr>
+          <w:iCs/>
+        </w:rPr>
+        <w:t>when</w:t>
+      </w:r>
+      <w:proofErr w:type="spellEnd"/>
+      <w:r>
+        <w:rPr>
+          <w:iCs/>
+        </w:rPr>
+        <w:t xml:space="preserve">, </w:t>
+      </w:r>
+      <w:proofErr w:type="spellStart"/>
+      <w:r>
+        <w:rPr>
+          <w:iCs/>
+        </w:rPr>
+        <w:t>then</w:t>
+      </w:r>
+      <w:proofErr w:type="spellEnd"/>
+      <w:r>
+        <w:rPr>
+          <w:iCs/>
+        </w:rPr>
+        <w:t>.</w:t>
+      </w:r>
+    </w:p>
+    <w:p>
+      <w:pPr>
+        <w:pBdr>
+          <w:top w:val="nil"/>
+          <w:left w:val="nil"/>
+          <w:bottom w:val="nil"/>
+          <w:right w:val="nil"/>
+          <w:between w:val="nil"/>
+        </w:pBdr>
+        <w:rPr>
+          <w:iCs/>
+        </w:rPr>
+      </w:pPr>
+    </w:p>
+    <w:p>
+      <w:pPr>
+        <w:pBdr>
+          <w:top w:val="nil"/>
+          <w:left w:val="nil"/>
+          <w:bottom w:val="nil"/>
+          <w:right w:val="nil"/>
+          <w:between w:val="nil"/>
+        </w:pBdr>
+        <w:rPr>
+          <w:iCs/>
+        </w:rPr>
+      </w:pPr>
+      <w:r>
+        <w:rPr>
+          <w:iCs/>
+        </w:rPr>
         <w:t>En tant qu’utilisateur je peux m</w:t>
       </w:r>
       <w:r>
@@ -1465,12 +1569,192 @@
           <w:iCs/>
         </w:rPr>
       </w:pPr>
-      <w:r>
-        <w:rPr>
-          <w:iCs/>
-        </w:rPr>
-        <w:t>Les critères d’acceptation sont que l’utilisateur fournisse les informations demandées par les champs</w:t>
-      </w:r>
+      <w:proofErr w:type="spellStart"/>
+      <w:r>
+        <w:rPr>
+          <w:iCs/>
+        </w:rPr>
+        <w:t>Given</w:t>
+      </w:r>
+      <w:proofErr w:type="spellEnd"/>
+      <w:r>
+        <w:rPr>
+          <w:iCs/>
+        </w:rPr>
+        <w:t xml:space="preserve"> L’utilisateur est sur la page de login</w:t>
+      </w:r>
+      <w:r>
+        <w:rPr>
+          <w:iCs/>
+        </w:rPr>
+        <w:t>.</w:t>
+      </w:r>
+    </w:p>
+    <w:p>
+      <w:pPr>
+        <w:pBdr>
+          <w:top w:val="nil"/>
+          <w:left w:val="nil"/>
+          <w:bottom w:val="nil"/>
+          <w:right w:val="nil"/>
+          <w:between w:val="nil"/>
+        </w:pBdr>
+        <w:rPr>
+          <w:iCs/>
+        </w:rPr>
+      </w:pPr>
+      <w:r>
+        <w:rPr>
+          <w:iCs/>
+        </w:rPr>
+        <w:t>And L’utilisateur possède un comp</w:t>
+      </w:r>
+      <w:r>
+        <w:rPr>
+          <w:iCs/>
+        </w:rPr>
+        <w:t>t</w:t>
+      </w:r>
+      <w:r>
+        <w:rPr>
+          <w:iCs/>
+        </w:rPr>
+        <w:t xml:space="preserve">e sur </w:t>
+      </w:r>
+      <w:proofErr w:type="spellStart"/>
+      <w:r>
+        <w:rPr>
+          <w:iCs/>
+        </w:rPr>
+        <w:t>FuzeScrum</w:t>
+      </w:r>
+      <w:proofErr w:type="spellEnd"/>
+    </w:p>
+    <w:p>
+      <w:pPr>
+        <w:pBdr>
+          <w:top w:val="nil"/>
+          <w:left w:val="nil"/>
+          <w:bottom w:val="nil"/>
+          <w:right w:val="nil"/>
+          <w:between w:val="nil"/>
+        </w:pBdr>
+        <w:rPr>
+          <w:iCs/>
+        </w:rPr>
+      </w:pPr>
+      <w:proofErr w:type="spellStart"/>
+      <w:r>
+        <w:rPr>
+          <w:iCs/>
+        </w:rPr>
+        <w:t>When</w:t>
+      </w:r>
+      <w:proofErr w:type="spellEnd"/>
+      <w:r>
+        <w:rPr>
+          <w:iCs/>
+        </w:rPr>
+        <w:t xml:space="preserve"> L’utilisateur clique sur se connecter.</w:t>
+      </w:r>
+    </w:p>
+    <w:p>
+      <w:pPr>
+        <w:pBdr>
+          <w:top w:val="nil"/>
+          <w:left w:val="nil"/>
+          <w:bottom w:val="nil"/>
+          <w:right w:val="nil"/>
+          <w:between w:val="nil"/>
+        </w:pBdr>
+        <w:rPr>
+          <w:iCs/>
+        </w:rPr>
+      </w:pPr>
+      <w:proofErr w:type="spellStart"/>
+      <w:r>
+        <w:rPr>
+          <w:iCs/>
+        </w:rPr>
+        <w:t>Then</w:t>
+      </w:r>
+      <w:proofErr w:type="spellEnd"/>
+      <w:r>
+        <w:rPr>
+          <w:iCs/>
+        </w:rPr>
+        <w:t xml:space="preserve"> L’utilisateur est connecté.</w:t>
+      </w:r>
+    </w:p>
+    <w:p>
+      <w:pPr>
+        <w:pBdr>
+          <w:top w:val="nil"/>
+          <w:left w:val="nil"/>
+          <w:bottom w:val="nil"/>
+          <w:right w:val="nil"/>
+          <w:between w:val="nil"/>
+        </w:pBdr>
+        <w:rPr>
+          <w:iCs/>
+        </w:rPr>
+      </w:pPr>
+    </w:p>
+    <w:p>
+      <w:pPr>
+        <w:pBdr>
+          <w:top w:val="nil"/>
+          <w:left w:val="nil"/>
+          <w:bottom w:val="nil"/>
+          <w:right w:val="nil"/>
+          <w:between w:val="nil"/>
+        </w:pBdr>
+        <w:rPr>
+          <w:iCs/>
+        </w:rPr>
+      </w:pPr>
+      <w:r>
+        <w:rPr>
+          <w:iCs/>
+        </w:rPr>
+        <w:t>En tant qu’utilisateur je peux m’inscrire pour accéder à l’application afin de prendre part à une relation de mentorat.</w:t>
+      </w:r>
+    </w:p>
+    <w:p>
+      <w:pPr>
+        <w:pBdr>
+          <w:top w:val="nil"/>
+          <w:left w:val="nil"/>
+          <w:bottom w:val="nil"/>
+          <w:right w:val="nil"/>
+          <w:between w:val="nil"/>
+        </w:pBdr>
+        <w:rPr>
+          <w:iCs/>
+        </w:rPr>
+      </w:pPr>
+    </w:p>
+    <w:p>
+      <w:pPr>
+        <w:pBdr>
+          <w:top w:val="nil"/>
+          <w:left w:val="nil"/>
+          <w:bottom w:val="nil"/>
+          <w:right w:val="nil"/>
+          <w:between w:val="nil"/>
+        </w:pBdr>
+        <w:rPr>
+          <w:iCs/>
+        </w:rPr>
+      </w:pPr>
+      <w:proofErr w:type="spellStart"/>
+      <w:r>
+        <w:rPr>
+          <w:iCs/>
+        </w:rPr>
+        <w:t>Given</w:t>
+      </w:r>
+      <w:proofErr w:type="spellEnd"/>
       <w:r>
         <w:rPr>
           <w:iCs/>
@@ -1481,31 +1765,109 @@
         <w:rPr>
           <w:iCs/>
         </w:rPr>
-        <w:t xml:space="preserve">et clique sur le bouton de connexion </w:t>
-      </w:r>
-      <w:r>
-        <w:rPr>
-          <w:iCs/>
-        </w:rPr>
-        <w:t xml:space="preserve">ou clique sur les boutons connexion avec </w:t>
-      </w:r>
-      <w:r>
-        <w:rPr>
-          <w:iCs/>
-        </w:rPr>
-        <w:t>G</w:t>
-      </w:r>
-      <w:r>
-        <w:rPr>
-          <w:iCs/>
-        </w:rPr>
-        <w:t xml:space="preserve">oogle / </w:t>
-      </w:r>
-      <w:r>
-        <w:rPr>
-          <w:iCs/>
-        </w:rPr>
-        <w:t>Facebook</w:t>
+        <w:t xml:space="preserve">L’utilisateur </w:t>
+      </w:r>
+      <w:r>
+        <w:rPr>
+          <w:iCs/>
+        </w:rPr>
+        <w:t>n’est pas inscrit</w:t>
+      </w:r>
+    </w:p>
+    <w:p>
+      <w:pPr>
+        <w:pBdr>
+          <w:top w:val="nil"/>
+          <w:left w:val="nil"/>
+          <w:bottom w:val="nil"/>
+          <w:right w:val="nil"/>
+          <w:between w:val="nil"/>
+        </w:pBdr>
+        <w:rPr>
+          <w:iCs/>
+        </w:rPr>
+      </w:pPr>
+      <w:proofErr w:type="spellStart"/>
+      <w:r>
+        <w:rPr>
+          <w:iCs/>
+        </w:rPr>
+        <w:t>When</w:t>
+      </w:r>
+      <w:proofErr w:type="spellEnd"/>
+      <w:r>
+        <w:rPr>
+          <w:iCs/>
+        </w:rPr>
+        <w:t xml:space="preserve"> L’utilisateur clique sur s’inscrire</w:t>
+      </w:r>
+    </w:p>
+    <w:p>
+      <w:pPr>
+        <w:pBdr>
+          <w:top w:val="nil"/>
+          <w:left w:val="nil"/>
+          <w:bottom w:val="nil"/>
+          <w:right w:val="nil"/>
+          <w:between w:val="nil"/>
+        </w:pBdr>
+        <w:rPr>
+          <w:iCs/>
+        </w:rPr>
+      </w:pPr>
+      <w:proofErr w:type="spellStart"/>
+      <w:r>
+        <w:rPr>
+          <w:iCs/>
+        </w:rPr>
+        <w:t>Then</w:t>
+      </w:r>
+      <w:proofErr w:type="spellEnd"/>
+      <w:r>
+        <w:rPr>
+          <w:iCs/>
+        </w:rPr>
+        <w:t xml:space="preserve"> L’utilisateur est inscrit sur le site</w:t>
+      </w:r>
+    </w:p>
+    <w:p>
+      <w:pPr>
+        <w:pBdr>
+          <w:top w:val="nil"/>
+          <w:left w:val="nil"/>
+          <w:bottom w:val="nil"/>
+          <w:right w:val="nil"/>
+          <w:between w:val="nil"/>
+        </w:pBdr>
+        <w:rPr>
+          <w:iCs/>
+        </w:rPr>
+      </w:pPr>
+    </w:p>
+    <w:p>
+      <w:pPr>
+        <w:pBdr>
+          <w:top w:val="nil"/>
+          <w:left w:val="nil"/>
+          <w:bottom w:val="nil"/>
+          <w:right w:val="nil"/>
+          <w:between w:val="nil"/>
+        </w:pBdr>
+        <w:rPr>
+          <w:iCs/>
+        </w:rPr>
+      </w:pPr>
+      <w:r>
+        <w:rPr>
+          <w:iCs/>
+        </w:rPr>
+        <w:t xml:space="preserve">En tant qu’utilisateur je peux sélectionner le rythme ainsi que la durée de ma relation de mentorat </w:t>
+      </w:r>
+      <w:r>
+        <w:rPr>
+          <w:iCs/>
+        </w:rPr>
+        <w:t>afin d’être affilié avec quelqu’un qui a les mêmes attentes que moi</w:t>
       </w:r>
       <w:r>
         <w:rPr>
@@ -1541,12 +1903,950 @@
           <w:iCs/>
         </w:rPr>
       </w:pPr>
-      <w:r>
-        <w:rPr>
-          <w:iCs/>
-        </w:rPr>
-        <w:t>En tant qu’utilisateur je peux m’inscrire pour accéder à l’application afin de prendre part à une relation de mentorat.</w:t>
-      </w:r>
+      <w:proofErr w:type="spellStart"/>
+      <w:r>
+        <w:rPr>
+          <w:iCs/>
+        </w:rPr>
+        <w:t>Given</w:t>
+      </w:r>
+      <w:proofErr w:type="spellEnd"/>
+      <w:r>
+        <w:rPr>
+          <w:iCs/>
+        </w:rPr>
+        <w:t xml:space="preserve"> </w:t>
+      </w:r>
+      <w:r>
+        <w:rPr>
+          <w:iCs/>
+        </w:rPr>
+        <w:t xml:space="preserve">L’utilisateur </w:t>
+      </w:r>
+      <w:r>
+        <w:rPr>
+          <w:iCs/>
+        </w:rPr>
+        <w:t>n’a pas choisit son rythme et sa durée.</w:t>
+      </w:r>
+    </w:p>
+    <w:p>
+      <w:pPr>
+        <w:pBdr>
+          <w:top w:val="nil"/>
+          <w:left w:val="nil"/>
+          <w:bottom w:val="nil"/>
+          <w:right w:val="nil"/>
+          <w:between w:val="nil"/>
+        </w:pBdr>
+        <w:rPr>
+          <w:iCs/>
+        </w:rPr>
+      </w:pPr>
+      <w:proofErr w:type="spellStart"/>
+      <w:r>
+        <w:rPr>
+          <w:iCs/>
+        </w:rPr>
+        <w:t>When</w:t>
+      </w:r>
+      <w:proofErr w:type="spellEnd"/>
+      <w:r>
+        <w:rPr>
+          <w:iCs/>
+        </w:rPr>
+        <w:t xml:space="preserve"> L’utilisateur sélectionne un rythme et une durée</w:t>
+      </w:r>
+      <w:r>
+        <w:rPr>
+          <w:iCs/>
+        </w:rPr>
+        <w:t>.</w:t>
+      </w:r>
+    </w:p>
+    <w:p>
+      <w:pPr>
+        <w:pBdr>
+          <w:top w:val="nil"/>
+          <w:left w:val="nil"/>
+          <w:bottom w:val="nil"/>
+          <w:right w:val="nil"/>
+          <w:between w:val="nil"/>
+        </w:pBdr>
+        <w:rPr>
+          <w:iCs/>
+        </w:rPr>
+      </w:pPr>
+      <w:proofErr w:type="spellStart"/>
+      <w:r>
+        <w:rPr>
+          <w:iCs/>
+        </w:rPr>
+        <w:t>Then</w:t>
+      </w:r>
+      <w:proofErr w:type="spellEnd"/>
+      <w:r>
+        <w:rPr>
+          <w:iCs/>
+        </w:rPr>
+        <w:t xml:space="preserve"> </w:t>
+      </w:r>
+      <w:r>
+        <w:rPr>
+          <w:iCs/>
+        </w:rPr>
+        <w:t>U</w:t>
+      </w:r>
+      <w:r>
+        <w:rPr>
+          <w:iCs/>
+        </w:rPr>
+        <w:t>n contrat est généré</w:t>
+      </w:r>
+      <w:r>
+        <w:rPr>
+          <w:iCs/>
+        </w:rPr>
+        <w:t xml:space="preserve"> avec les choix associés</w:t>
+      </w:r>
+      <w:r>
+        <w:rPr>
+          <w:iCs/>
+        </w:rPr>
+        <w:t>.</w:t>
+      </w:r>
+    </w:p>
+    <w:p>
+      <w:pPr>
+        <w:pBdr>
+          <w:top w:val="nil"/>
+          <w:left w:val="nil"/>
+          <w:bottom w:val="nil"/>
+          <w:right w:val="nil"/>
+          <w:between w:val="nil"/>
+        </w:pBdr>
+        <w:rPr>
+          <w:iCs/>
+        </w:rPr>
+      </w:pPr>
+    </w:p>
+    <w:p>
+      <w:pPr>
+        <w:pBdr>
+          <w:top w:val="nil"/>
+          <w:left w:val="nil"/>
+          <w:bottom w:val="nil"/>
+          <w:right w:val="nil"/>
+          <w:between w:val="nil"/>
+        </w:pBdr>
+        <w:rPr>
+          <w:iCs/>
+        </w:rPr>
+      </w:pPr>
+      <w:r>
+        <w:rPr>
+          <w:iCs/>
+        </w:rPr>
+        <w:t>En tant qu’utilisateur</w:t>
+      </w:r>
+      <w:r>
+        <w:rPr>
+          <w:iCs/>
+        </w:rPr>
+        <w:t xml:space="preserve"> j</w:t>
+      </w:r>
+      <w:r>
+        <w:rPr>
+          <w:iCs/>
+        </w:rPr>
+        <w:t>e peux choisir le domaine sur lequel porte le mentorat</w:t>
+      </w:r>
+      <w:r>
+        <w:rPr>
+          <w:iCs/>
+        </w:rPr>
+        <w:t xml:space="preserve"> afin de valoriser mes compétences</w:t>
+      </w:r>
+      <w:r>
+        <w:rPr>
+          <w:iCs/>
+        </w:rPr>
+        <w:t>.</w:t>
+      </w:r>
+    </w:p>
+    <w:p>
+      <w:pPr>
+        <w:pBdr>
+          <w:top w:val="nil"/>
+          <w:left w:val="nil"/>
+          <w:bottom w:val="nil"/>
+          <w:right w:val="nil"/>
+          <w:between w:val="nil"/>
+        </w:pBdr>
+        <w:rPr>
+          <w:iCs/>
+        </w:rPr>
+      </w:pPr>
+    </w:p>
+    <w:p>
+      <w:pPr>
+        <w:pBdr>
+          <w:top w:val="nil"/>
+          <w:left w:val="nil"/>
+          <w:bottom w:val="nil"/>
+          <w:right w:val="nil"/>
+          <w:between w:val="nil"/>
+        </w:pBdr>
+        <w:rPr>
+          <w:iCs/>
+        </w:rPr>
+      </w:pPr>
+      <w:proofErr w:type="spellStart"/>
+      <w:r>
+        <w:rPr>
+          <w:iCs/>
+        </w:rPr>
+        <w:t>Given</w:t>
+      </w:r>
+      <w:proofErr w:type="spellEnd"/>
+      <w:r>
+        <w:rPr>
+          <w:iCs/>
+        </w:rPr>
+        <w:t xml:space="preserve"> L’utilisateur </w:t>
+      </w:r>
+      <w:r>
+        <w:rPr>
+          <w:iCs/>
+        </w:rPr>
+        <w:t>n’a pas choisi de domaine.</w:t>
+      </w:r>
+    </w:p>
+    <w:p>
+      <w:pPr>
+        <w:pBdr>
+          <w:top w:val="nil"/>
+          <w:left w:val="nil"/>
+          <w:bottom w:val="nil"/>
+          <w:right w:val="nil"/>
+          <w:between w:val="nil"/>
+        </w:pBdr>
+        <w:rPr>
+          <w:iCs/>
+        </w:rPr>
+      </w:pPr>
+      <w:r>
+        <w:rPr>
+          <w:iCs/>
+        </w:rPr>
+        <w:t>And L’utilisateur a signé son contrat</w:t>
+      </w:r>
+      <w:r>
+        <w:rPr>
+          <w:iCs/>
+        </w:rPr>
+        <w:t>.</w:t>
+      </w:r>
+    </w:p>
+    <w:p>
+      <w:pPr>
+        <w:pBdr>
+          <w:top w:val="nil"/>
+          <w:left w:val="nil"/>
+          <w:bottom w:val="nil"/>
+          <w:right w:val="nil"/>
+          <w:between w:val="nil"/>
+        </w:pBdr>
+        <w:rPr>
+          <w:iCs/>
+        </w:rPr>
+      </w:pPr>
+      <w:proofErr w:type="spellStart"/>
+      <w:r>
+        <w:rPr>
+          <w:iCs/>
+        </w:rPr>
+        <w:t>When</w:t>
+      </w:r>
+      <w:proofErr w:type="spellEnd"/>
+      <w:r>
+        <w:rPr>
+          <w:iCs/>
+        </w:rPr>
+        <w:t xml:space="preserve"> L’utilisateur choisit </w:t>
+      </w:r>
+      <w:r>
+        <w:rPr>
+          <w:iCs/>
+        </w:rPr>
+        <w:t>un domaine</w:t>
+      </w:r>
+      <w:r>
+        <w:rPr>
+          <w:iCs/>
+        </w:rPr>
+        <w:t>.</w:t>
+      </w:r>
+    </w:p>
+    <w:p>
+      <w:pPr>
+        <w:pBdr>
+          <w:top w:val="nil"/>
+          <w:left w:val="nil"/>
+          <w:bottom w:val="nil"/>
+          <w:right w:val="nil"/>
+          <w:between w:val="nil"/>
+        </w:pBdr>
+        <w:rPr>
+          <w:iCs/>
+        </w:rPr>
+      </w:pPr>
+      <w:proofErr w:type="spellStart"/>
+      <w:r>
+        <w:rPr>
+          <w:iCs/>
+        </w:rPr>
+        <w:t>Then</w:t>
+      </w:r>
+      <w:proofErr w:type="spellEnd"/>
+      <w:r>
+        <w:rPr>
+          <w:iCs/>
+        </w:rPr>
+        <w:t xml:space="preserve"> Un domaine est associé au compte de l’utilisateur</w:t>
+      </w:r>
+    </w:p>
+    <w:p>
+      <w:pPr>
+        <w:pBdr>
+          <w:top w:val="nil"/>
+          <w:left w:val="nil"/>
+          <w:bottom w:val="nil"/>
+          <w:right w:val="nil"/>
+          <w:between w:val="nil"/>
+        </w:pBdr>
+        <w:rPr>
+          <w:iCs/>
+        </w:rPr>
+      </w:pPr>
+    </w:p>
+    <w:p>
+      <w:pPr>
+        <w:pBdr>
+          <w:top w:val="nil"/>
+          <w:left w:val="nil"/>
+          <w:bottom w:val="nil"/>
+          <w:right w:val="nil"/>
+          <w:between w:val="nil"/>
+        </w:pBdr>
+        <w:rPr>
+          <w:iCs/>
+        </w:rPr>
+      </w:pPr>
+      <w:r>
+        <w:rPr>
+          <w:iCs/>
+        </w:rPr>
+        <w:t>En tant qu’utilisateur</w:t>
+      </w:r>
+      <w:r>
+        <w:rPr>
+          <w:iCs/>
+        </w:rPr>
+        <w:t xml:space="preserve"> j</w:t>
+      </w:r>
+      <w:r>
+        <w:rPr>
+          <w:iCs/>
+        </w:rPr>
+        <w:t xml:space="preserve">e peux contacter mon mentor / mentee par </w:t>
+      </w:r>
+      <w:r>
+        <w:rPr>
+          <w:iCs/>
+        </w:rPr>
+        <w:t>téléphone</w:t>
+      </w:r>
+      <w:r>
+        <w:rPr>
+          <w:iCs/>
+        </w:rPr>
+        <w:t xml:space="preserve"> afin d’échanger avec lui</w:t>
+      </w:r>
+      <w:r>
+        <w:rPr>
+          <w:iCs/>
+        </w:rPr>
+        <w:t>.</w:t>
+      </w:r>
+    </w:p>
+    <w:p>
+      <w:pPr>
+        <w:pBdr>
+          <w:top w:val="nil"/>
+          <w:left w:val="nil"/>
+          <w:bottom w:val="nil"/>
+          <w:right w:val="nil"/>
+          <w:between w:val="nil"/>
+        </w:pBdr>
+        <w:rPr>
+          <w:iCs/>
+        </w:rPr>
+      </w:pPr>
+    </w:p>
+    <w:p>
+      <w:pPr>
+        <w:pBdr>
+          <w:top w:val="nil"/>
+          <w:left w:val="nil"/>
+          <w:bottom w:val="nil"/>
+          <w:right w:val="nil"/>
+          <w:between w:val="nil"/>
+        </w:pBdr>
+        <w:rPr>
+          <w:iCs/>
+        </w:rPr>
+      </w:pPr>
+      <w:proofErr w:type="spellStart"/>
+      <w:r>
+        <w:rPr>
+          <w:iCs/>
+        </w:rPr>
+        <w:t>Given</w:t>
+      </w:r>
+      <w:proofErr w:type="spellEnd"/>
+      <w:r>
+        <w:rPr>
+          <w:iCs/>
+        </w:rPr>
+        <w:t xml:space="preserve"> L’utilisateur </w:t>
+      </w:r>
+      <w:r>
+        <w:rPr>
+          <w:iCs/>
+        </w:rPr>
+        <w:t>n’est pas en appel.</w:t>
+      </w:r>
+    </w:p>
+    <w:p>
+      <w:pPr>
+        <w:pBdr>
+          <w:top w:val="nil"/>
+          <w:left w:val="nil"/>
+          <w:bottom w:val="nil"/>
+          <w:right w:val="nil"/>
+          <w:between w:val="nil"/>
+        </w:pBdr>
+        <w:rPr>
+          <w:iCs/>
+        </w:rPr>
+      </w:pPr>
+      <w:r>
+        <w:rPr>
+          <w:iCs/>
+        </w:rPr>
+        <w:t>And L’utilisateur a été mis en relation avec un mentor / mentee</w:t>
+      </w:r>
+      <w:r>
+        <w:rPr>
+          <w:iCs/>
+        </w:rPr>
+        <w:t>.</w:t>
+      </w:r>
+    </w:p>
+    <w:p>
+      <w:pPr>
+        <w:pBdr>
+          <w:top w:val="nil"/>
+          <w:left w:val="nil"/>
+          <w:bottom w:val="nil"/>
+          <w:right w:val="nil"/>
+          <w:between w:val="nil"/>
+        </w:pBdr>
+        <w:rPr>
+          <w:iCs/>
+        </w:rPr>
+      </w:pPr>
+      <w:proofErr w:type="spellStart"/>
+      <w:r>
+        <w:rPr>
+          <w:iCs/>
+        </w:rPr>
+        <w:t>When</w:t>
+      </w:r>
+      <w:proofErr w:type="spellEnd"/>
+      <w:r>
+        <w:rPr>
+          <w:iCs/>
+        </w:rPr>
+        <w:t xml:space="preserve"> L’utilisateur </w:t>
+      </w:r>
+      <w:r>
+        <w:rPr>
+          <w:iCs/>
+        </w:rPr>
+        <w:t>clique sur l’icône appeler.</w:t>
+      </w:r>
+    </w:p>
+    <w:p>
+      <w:pPr>
+        <w:pBdr>
+          <w:top w:val="nil"/>
+          <w:left w:val="nil"/>
+          <w:bottom w:val="nil"/>
+          <w:right w:val="nil"/>
+          <w:between w:val="nil"/>
+        </w:pBdr>
+        <w:rPr>
+          <w:iCs/>
+        </w:rPr>
+      </w:pPr>
+      <w:proofErr w:type="spellStart"/>
+      <w:r>
+        <w:rPr>
+          <w:iCs/>
+        </w:rPr>
+        <w:t>Then</w:t>
+      </w:r>
+      <w:proofErr w:type="spellEnd"/>
+      <w:r>
+        <w:rPr>
+          <w:iCs/>
+        </w:rPr>
+        <w:t xml:space="preserve"> Un appel est déclenché</w:t>
+      </w:r>
+      <w:r>
+        <w:rPr>
+          <w:iCs/>
+        </w:rPr>
+        <w:t>.</w:t>
+      </w:r>
+    </w:p>
+    <w:p>
+      <w:pPr>
+        <w:pBdr>
+          <w:top w:val="nil"/>
+          <w:left w:val="nil"/>
+          <w:bottom w:val="nil"/>
+          <w:right w:val="nil"/>
+          <w:between w:val="nil"/>
+        </w:pBdr>
+        <w:rPr>
+          <w:iCs/>
+        </w:rPr>
+      </w:pPr>
+    </w:p>
+    <w:p>
+      <w:pPr>
+        <w:pBdr>
+          <w:top w:val="nil"/>
+          <w:left w:val="nil"/>
+          <w:bottom w:val="nil"/>
+          <w:right w:val="nil"/>
+          <w:between w:val="nil"/>
+        </w:pBdr>
+        <w:rPr>
+          <w:iCs/>
+        </w:rPr>
+      </w:pPr>
+      <w:r>
+        <w:rPr>
+          <w:iCs/>
+        </w:rPr>
+        <w:t>En tant qu’utilisateur</w:t>
+      </w:r>
+      <w:r>
+        <w:rPr>
+          <w:iCs/>
+        </w:rPr>
+        <w:t xml:space="preserve"> j</w:t>
+      </w:r>
+      <w:r>
+        <w:rPr>
+          <w:iCs/>
+        </w:rPr>
+        <w:t>e peux contacter mon mentor / mentee par message</w:t>
+      </w:r>
+      <w:r>
+        <w:rPr>
+          <w:iCs/>
+        </w:rPr>
+        <w:t xml:space="preserve"> afin d’échanger avec lui</w:t>
+      </w:r>
+      <w:r>
+        <w:rPr>
+          <w:iCs/>
+        </w:rPr>
+        <w:t>.</w:t>
+      </w:r>
+    </w:p>
+    <w:p>
+      <w:pPr>
+        <w:pBdr>
+          <w:top w:val="nil"/>
+          <w:left w:val="nil"/>
+          <w:bottom w:val="nil"/>
+          <w:right w:val="nil"/>
+          <w:between w:val="nil"/>
+        </w:pBdr>
+        <w:rPr>
+          <w:iCs/>
+        </w:rPr>
+      </w:pPr>
+    </w:p>
+    <w:p>
+      <w:pPr>
+        <w:pBdr>
+          <w:top w:val="nil"/>
+          <w:left w:val="nil"/>
+          <w:bottom w:val="nil"/>
+          <w:right w:val="nil"/>
+          <w:between w:val="nil"/>
+        </w:pBdr>
+        <w:rPr>
+          <w:iCs/>
+        </w:rPr>
+      </w:pPr>
+      <w:proofErr w:type="spellStart"/>
+      <w:r>
+        <w:rPr>
+          <w:iCs/>
+        </w:rPr>
+        <w:t>Given</w:t>
+      </w:r>
+      <w:proofErr w:type="spellEnd"/>
+      <w:r>
+        <w:rPr>
+          <w:iCs/>
+        </w:rPr>
+        <w:t xml:space="preserve"> L’utilisateur </w:t>
+      </w:r>
+      <w:r>
+        <w:rPr>
+          <w:iCs/>
+        </w:rPr>
+        <w:t>n’est pas entrain de converser par message.</w:t>
+      </w:r>
+    </w:p>
+    <w:p>
+      <w:pPr>
+        <w:pBdr>
+          <w:top w:val="nil"/>
+          <w:left w:val="nil"/>
+          <w:bottom w:val="nil"/>
+          <w:right w:val="nil"/>
+          <w:between w:val="nil"/>
+        </w:pBdr>
+        <w:rPr>
+          <w:iCs/>
+        </w:rPr>
+      </w:pPr>
+      <w:r>
+        <w:rPr>
+          <w:iCs/>
+        </w:rPr>
+        <w:t>And L’utilisateur a été mis en relation avec un mentor / mentee.</w:t>
+      </w:r>
+    </w:p>
+    <w:p>
+      <w:pPr>
+        <w:pBdr>
+          <w:top w:val="nil"/>
+          <w:left w:val="nil"/>
+          <w:bottom w:val="nil"/>
+          <w:right w:val="nil"/>
+          <w:between w:val="nil"/>
+        </w:pBdr>
+        <w:rPr>
+          <w:iCs/>
+        </w:rPr>
+      </w:pPr>
+      <w:proofErr w:type="spellStart"/>
+      <w:r>
+        <w:rPr>
+          <w:iCs/>
+        </w:rPr>
+        <w:t>When</w:t>
+      </w:r>
+      <w:proofErr w:type="spellEnd"/>
+      <w:r>
+        <w:rPr>
+          <w:iCs/>
+        </w:rPr>
+        <w:t xml:space="preserve"> L’utilisateur clique sur l’icône </w:t>
+      </w:r>
+      <w:r>
+        <w:rPr>
+          <w:iCs/>
+        </w:rPr>
+        <w:t>message</w:t>
+      </w:r>
+      <w:r>
+        <w:rPr>
+          <w:iCs/>
+        </w:rPr>
+        <w:t>.</w:t>
+      </w:r>
+    </w:p>
+    <w:p>
+      <w:pPr>
+        <w:pBdr>
+          <w:top w:val="nil"/>
+          <w:left w:val="nil"/>
+          <w:bottom w:val="nil"/>
+          <w:right w:val="nil"/>
+          <w:between w:val="nil"/>
+        </w:pBdr>
+        <w:rPr>
+          <w:iCs/>
+        </w:rPr>
+      </w:pPr>
+      <w:proofErr w:type="spellStart"/>
+      <w:r>
+        <w:rPr>
+          <w:iCs/>
+        </w:rPr>
+        <w:t>Then</w:t>
+      </w:r>
+      <w:proofErr w:type="spellEnd"/>
+      <w:r>
+        <w:rPr>
+          <w:iCs/>
+        </w:rPr>
+        <w:t xml:space="preserve"> </w:t>
+      </w:r>
+      <w:r>
+        <w:rPr>
+          <w:iCs/>
+        </w:rPr>
+        <w:t>Une messagerie instantanée est ouverte</w:t>
+      </w:r>
+      <w:r>
+        <w:rPr>
+          <w:iCs/>
+        </w:rPr>
+        <w:t>.</w:t>
+      </w:r>
+    </w:p>
+    <w:p>
+      <w:pPr>
+        <w:pBdr>
+          <w:top w:val="nil"/>
+          <w:left w:val="nil"/>
+          <w:bottom w:val="nil"/>
+          <w:right w:val="nil"/>
+          <w:between w:val="nil"/>
+        </w:pBdr>
+        <w:rPr>
+          <w:iCs/>
+        </w:rPr>
+      </w:pPr>
+    </w:p>
+    <w:p>
+      <w:pPr>
+        <w:pBdr>
+          <w:top w:val="nil"/>
+          <w:left w:val="nil"/>
+          <w:bottom w:val="nil"/>
+          <w:right w:val="nil"/>
+          <w:between w:val="nil"/>
+        </w:pBdr>
+        <w:rPr>
+          <w:iCs/>
+        </w:rPr>
+      </w:pPr>
+      <w:r>
+        <w:rPr>
+          <w:iCs/>
+        </w:rPr>
+        <w:t xml:space="preserve">En tant </w:t>
+      </w:r>
+      <w:r>
+        <w:rPr>
+          <w:iCs/>
+        </w:rPr>
+        <w:t>que mentor</w:t>
+      </w:r>
+      <w:r>
+        <w:rPr>
+          <w:iCs/>
+        </w:rPr>
+        <w:t xml:space="preserve"> j</w:t>
+      </w:r>
+      <w:r>
+        <w:rPr>
+          <w:iCs/>
+        </w:rPr>
+        <w:t>e peux planifier une session de mentorat</w:t>
+      </w:r>
+      <w:r>
+        <w:rPr>
+          <w:iCs/>
+        </w:rPr>
+        <w:t xml:space="preserve"> afin d’aborder des problématiques liées à un domaine</w:t>
+      </w:r>
+      <w:r>
+        <w:rPr>
+          <w:iCs/>
+        </w:rPr>
+        <w:t>.</w:t>
+      </w:r>
+    </w:p>
+    <w:p>
+      <w:pPr>
+        <w:pBdr>
+          <w:top w:val="nil"/>
+          <w:left w:val="nil"/>
+          <w:bottom w:val="nil"/>
+          <w:right w:val="nil"/>
+          <w:between w:val="nil"/>
+        </w:pBdr>
+        <w:rPr>
+          <w:iCs/>
+        </w:rPr>
+      </w:pPr>
+    </w:p>
+    <w:p>
+      <w:pPr>
+        <w:pBdr>
+          <w:top w:val="nil"/>
+          <w:left w:val="nil"/>
+          <w:bottom w:val="nil"/>
+          <w:right w:val="nil"/>
+          <w:between w:val="nil"/>
+        </w:pBdr>
+        <w:rPr>
+          <w:iCs/>
+        </w:rPr>
+      </w:pPr>
+      <w:proofErr w:type="spellStart"/>
+      <w:r>
+        <w:rPr>
+          <w:iCs/>
+        </w:rPr>
+        <w:t>Given</w:t>
+      </w:r>
+      <w:proofErr w:type="spellEnd"/>
+      <w:r>
+        <w:rPr>
+          <w:iCs/>
+        </w:rPr>
+        <w:t xml:space="preserve"> Le mentor </w:t>
+      </w:r>
+      <w:r>
+        <w:rPr>
+          <w:iCs/>
+        </w:rPr>
+        <w:t>n’as pas planifié de session.</w:t>
+      </w:r>
+    </w:p>
+    <w:p>
+      <w:pPr>
+        <w:pBdr>
+          <w:top w:val="nil"/>
+          <w:left w:val="nil"/>
+          <w:bottom w:val="nil"/>
+          <w:right w:val="nil"/>
+          <w:between w:val="nil"/>
+        </w:pBdr>
+        <w:rPr>
+          <w:iCs/>
+        </w:rPr>
+      </w:pPr>
+      <w:r>
+        <w:rPr>
+          <w:iCs/>
+        </w:rPr>
+        <w:t>And Le mentor a été mis en relation avec un mentee</w:t>
+      </w:r>
+      <w:r>
+        <w:rPr>
+          <w:iCs/>
+        </w:rPr>
+        <w:t>.</w:t>
+      </w:r>
+    </w:p>
+    <w:p>
+      <w:pPr>
+        <w:pBdr>
+          <w:top w:val="nil"/>
+          <w:left w:val="nil"/>
+          <w:bottom w:val="nil"/>
+          <w:right w:val="nil"/>
+          <w:between w:val="nil"/>
+        </w:pBdr>
+        <w:rPr>
+          <w:iCs/>
+        </w:rPr>
+      </w:pPr>
+      <w:proofErr w:type="spellStart"/>
+      <w:r>
+        <w:rPr>
+          <w:iCs/>
+        </w:rPr>
+        <w:t>When</w:t>
+      </w:r>
+      <w:proofErr w:type="spellEnd"/>
+      <w:r>
+        <w:rPr>
+          <w:iCs/>
+        </w:rPr>
+        <w:t xml:space="preserve"> Le mentor clique sur planifier une session.</w:t>
+      </w:r>
+    </w:p>
+    <w:p>
+      <w:pPr>
+        <w:pBdr>
+          <w:top w:val="nil"/>
+          <w:left w:val="nil"/>
+          <w:bottom w:val="nil"/>
+          <w:right w:val="nil"/>
+          <w:between w:val="nil"/>
+        </w:pBdr>
+        <w:rPr>
+          <w:iCs/>
+        </w:rPr>
+      </w:pPr>
+      <w:proofErr w:type="spellStart"/>
+      <w:r>
+        <w:rPr>
+          <w:iCs/>
+        </w:rPr>
+        <w:t>Then</w:t>
+      </w:r>
+      <w:proofErr w:type="spellEnd"/>
+      <w:r>
+        <w:rPr>
+          <w:iCs/>
+        </w:rPr>
+        <w:t xml:space="preserve"> Le processus de </w:t>
+      </w:r>
+      <w:r>
+        <w:rPr>
+          <w:iCs/>
+        </w:rPr>
+        <w:t xml:space="preserve">prise de </w:t>
+      </w:r>
+      <w:r>
+        <w:rPr>
+          <w:iCs/>
+        </w:rPr>
+        <w:t>rendez-vous est déclenché.</w:t>
+      </w:r>
+    </w:p>
+    <w:p>
+      <w:pPr>
+        <w:pBdr>
+          <w:top w:val="nil"/>
+          <w:left w:val="nil"/>
+          <w:bottom w:val="nil"/>
+          <w:right w:val="nil"/>
+          <w:between w:val="nil"/>
+        </w:pBdr>
+        <w:rPr>
+          <w:iCs/>
+        </w:rPr>
+      </w:pPr>
     </w:p>
     <w:p>
       <w:pPr>
@@ -1580,53 +2880,37 @@
           <w:iCs/>
         </w:rPr>
         <w:lastRenderedPageBreak/>
-        <w:t xml:space="preserve">Les critères d’acceptation sont que l’utilisateur fournisse les informations demandées par les champs </w:t>
-      </w:r>
-      <w:r>
-        <w:rPr>
-          <w:iCs/>
-        </w:rPr>
-        <w:t>puis clique sur le bouton de confirmation.</w:t>
-      </w:r>
-    </w:p>
-    <w:p>
-      <w:pPr>
-        <w:pBdr>
-          <w:top w:val="nil"/>
-          <w:left w:val="nil"/>
-          <w:bottom w:val="nil"/>
-          <w:right w:val="nil"/>
-          <w:between w:val="nil"/>
-        </w:pBdr>
-        <w:rPr>
-          <w:iCs/>
-        </w:rPr>
-      </w:pPr>
-    </w:p>
-    <w:p>
-      <w:pPr>
-        <w:pBdr>
-          <w:top w:val="nil"/>
-          <w:left w:val="nil"/>
-          <w:bottom w:val="nil"/>
-          <w:right w:val="nil"/>
-          <w:between w:val="nil"/>
-        </w:pBdr>
-        <w:rPr>
-          <w:iCs/>
-        </w:rPr>
-      </w:pPr>
-      <w:r>
-        <w:rPr>
-          <w:iCs/>
-        </w:rPr>
-        <w:t xml:space="preserve">En tant qu’utilisateur je peux sélectionner le rythme ainsi que la durée de ma relation de mentorat </w:t>
-      </w:r>
-      <w:r>
-        <w:rPr>
-          <w:iCs/>
-        </w:rPr>
-        <w:t>afin d’être affilié avec quelqu’un qui a les mêmes attentes que moi</w:t>
+        <w:t>En tant qu’utilisateur</w:t>
+      </w:r>
+      <w:r>
+        <w:rPr>
+          <w:iCs/>
+        </w:rPr>
+        <w:t xml:space="preserve"> j</w:t>
+      </w:r>
+      <w:r>
+        <w:rPr>
+          <w:iCs/>
+        </w:rPr>
+        <w:t>e peux rejoindre une session de mentorat</w:t>
+      </w:r>
+      <w:r>
+        <w:rPr>
+          <w:iCs/>
+        </w:rPr>
+        <w:t xml:space="preserve"> afin de discuter </w:t>
+      </w:r>
+      <w:r>
+        <w:rPr>
+          <w:iCs/>
+        </w:rPr>
+        <w:t xml:space="preserve">de sujets </w:t>
+      </w:r>
+      <w:r>
+        <w:rPr>
+          <w:iCs/>
+        </w:rPr>
+        <w:t>préplanifiés</w:t>
       </w:r>
       <w:r>
         <w:rPr>
@@ -1662,35 +2946,87 @@
           <w:iCs/>
         </w:rPr>
       </w:pPr>
-      <w:r>
-        <w:rPr>
-          <w:iCs/>
-        </w:rPr>
-        <w:t xml:space="preserve">Les critères d’acceptation sont que l’utilisateur </w:t>
-      </w:r>
-      <w:r>
-        <w:rPr>
-          <w:iCs/>
-        </w:rPr>
-        <w:t xml:space="preserve">se soit inscrit et ait </w:t>
-      </w:r>
-      <w:r>
-        <w:rPr>
-          <w:iCs/>
-        </w:rPr>
-        <w:t>sélectionn</w:t>
-      </w:r>
-      <w:r>
-        <w:rPr>
-          <w:iCs/>
-        </w:rPr>
-        <w:t>é</w:t>
-      </w:r>
-      <w:r>
-        <w:rPr>
-          <w:iCs/>
-        </w:rPr>
-        <w:t xml:space="preserve"> un nombre de mois pour lesquels il s’engage ainsi que le nombre de session de mentorat par mois puis qu’il clique sur le bouton valider.</w:t>
+      <w:proofErr w:type="spellStart"/>
+      <w:r>
+        <w:rPr>
+          <w:iCs/>
+        </w:rPr>
+        <w:t>Given</w:t>
+      </w:r>
+      <w:proofErr w:type="spellEnd"/>
+      <w:r>
+        <w:rPr>
+          <w:iCs/>
+        </w:rPr>
+        <w:t xml:space="preserve"> La session planifiée n’a pas été rejointe</w:t>
+      </w:r>
+      <w:r>
+        <w:rPr>
+          <w:iCs/>
+        </w:rPr>
+        <w:t>.</w:t>
+      </w:r>
+    </w:p>
+    <w:p>
+      <w:pPr>
+        <w:pBdr>
+          <w:top w:val="nil"/>
+          <w:left w:val="nil"/>
+          <w:bottom w:val="nil"/>
+          <w:right w:val="nil"/>
+          <w:between w:val="nil"/>
+        </w:pBdr>
+        <w:rPr>
+          <w:iCs/>
+        </w:rPr>
+      </w:pPr>
+      <w:proofErr w:type="spellStart"/>
+      <w:r>
+        <w:rPr>
+          <w:iCs/>
+        </w:rPr>
+        <w:t>When</w:t>
+      </w:r>
+      <w:proofErr w:type="spellEnd"/>
+      <w:r>
+        <w:rPr>
+          <w:iCs/>
+        </w:rPr>
+        <w:t xml:space="preserve"> L’utilisateur rejoint la session</w:t>
+      </w:r>
+      <w:r>
+        <w:rPr>
+          <w:iCs/>
+        </w:rPr>
+        <w:t>.</w:t>
+      </w:r>
+    </w:p>
+    <w:p>
+      <w:pPr>
+        <w:pBdr>
+          <w:top w:val="nil"/>
+          <w:left w:val="nil"/>
+          <w:bottom w:val="nil"/>
+          <w:right w:val="nil"/>
+          <w:between w:val="nil"/>
+        </w:pBdr>
+        <w:rPr>
+          <w:iCs/>
+        </w:rPr>
+      </w:pPr>
+      <w:proofErr w:type="spellStart"/>
+      <w:r>
+        <w:rPr>
+          <w:iCs/>
+        </w:rPr>
+        <w:t>Then</w:t>
+      </w:r>
+      <w:proofErr w:type="spellEnd"/>
+      <w:r>
+        <w:rPr>
+          <w:iCs/>
+        </w:rPr>
+        <w:t xml:space="preserve"> La session a été rejointe.</w:t>
       </w:r>
     </w:p>
     <w:p>
@@ -1736,13 +3072,25 @@
         <w:rPr>
           <w:iCs/>
         </w:rPr>
-        <w:t>e peux choisir le domaine sur lequel porte le mentorat</w:t>
-      </w:r>
-      <w:r>
-        <w:rPr>
-          <w:iCs/>
-        </w:rPr>
-        <w:t xml:space="preserve"> afin de valoriser mes compétences</w:t>
+        <w:t>e peux rédiger un compte rendu de la session de mentorat</w:t>
+      </w:r>
+      <w:r>
+        <w:rPr>
+          <w:iCs/>
+        </w:rPr>
+        <w:t xml:space="preserve"> afin de consulter </w:t>
+      </w:r>
+      <w:r>
+        <w:rPr>
+          <w:iCs/>
+        </w:rPr>
+        <w:t>les informations échangées</w:t>
+      </w:r>
+      <w:r>
+        <w:rPr>
+          <w:iCs/>
+        </w:rPr>
+        <w:t xml:space="preserve"> pendant les sessions</w:t>
       </w:r>
       <w:r>
         <w:rPr>
@@ -1778,35 +3126,75 @@
           <w:iCs/>
         </w:rPr>
       </w:pPr>
-      <w:r>
-        <w:rPr>
-          <w:iCs/>
-        </w:rPr>
-        <w:t xml:space="preserve">Les critères d’acceptation sont que l’utilisateur </w:t>
-      </w:r>
-      <w:r>
-        <w:rPr>
-          <w:iCs/>
-        </w:rPr>
-        <w:t xml:space="preserve">se soit inscrit et ait sélectionné le rythme, le nombre de sessions par mois et ait accepter le contrat proposé. Il doit par la suite </w:t>
-      </w:r>
-      <w:r>
-        <w:rPr>
-          <w:iCs/>
-        </w:rPr>
-        <w:t>recherche</w:t>
-      </w:r>
-      <w:r>
-        <w:rPr>
-          <w:iCs/>
-        </w:rPr>
-        <w:t>r</w:t>
-      </w:r>
-      <w:r>
-        <w:rPr>
-          <w:iCs/>
-        </w:rPr>
-        <w:t xml:space="preserve"> via la barre de recherche le domaine sur lequel il souhaite faire du mentorat, qu’il le sélectionne dans la liste des résultats retournés et qu’il clique finalement sur valider.</w:t>
+      <w:proofErr w:type="spellStart"/>
+      <w:r>
+        <w:rPr>
+          <w:iCs/>
+        </w:rPr>
+        <w:t>Given</w:t>
+      </w:r>
+      <w:proofErr w:type="spellEnd"/>
+      <w:r>
+        <w:rPr>
+          <w:iCs/>
+        </w:rPr>
+        <w:t xml:space="preserve"> Le compte rendu n’a pas été écrit.</w:t>
+      </w:r>
+    </w:p>
+    <w:p>
+      <w:pPr>
+        <w:pBdr>
+          <w:top w:val="nil"/>
+          <w:left w:val="nil"/>
+          <w:bottom w:val="nil"/>
+          <w:right w:val="nil"/>
+          <w:between w:val="nil"/>
+        </w:pBdr>
+        <w:rPr>
+          <w:iCs/>
+        </w:rPr>
+      </w:pPr>
+      <w:proofErr w:type="spellStart"/>
+      <w:r>
+        <w:rPr>
+          <w:iCs/>
+        </w:rPr>
+        <w:t>When</w:t>
+      </w:r>
+      <w:proofErr w:type="spellEnd"/>
+      <w:r>
+        <w:rPr>
+          <w:iCs/>
+        </w:rPr>
+        <w:t xml:space="preserve"> L’utilisateur écrit le compte rendu.</w:t>
+      </w:r>
+    </w:p>
+    <w:p>
+      <w:pPr>
+        <w:pBdr>
+          <w:top w:val="nil"/>
+          <w:left w:val="nil"/>
+          <w:bottom w:val="nil"/>
+          <w:right w:val="nil"/>
+          <w:between w:val="nil"/>
+        </w:pBdr>
+        <w:rPr>
+          <w:iCs/>
+        </w:rPr>
+      </w:pPr>
+      <w:proofErr w:type="spellStart"/>
+      <w:r>
+        <w:rPr>
+          <w:iCs/>
+        </w:rPr>
+        <w:t>Then</w:t>
+      </w:r>
+      <w:proofErr w:type="spellEnd"/>
+      <w:r>
+        <w:rPr>
+          <w:iCs/>
+        </w:rPr>
+        <w:t xml:space="preserve"> Le compte rendu est écrit.</w:t>
       </w:r>
     </w:p>
     <w:p>
@@ -1852,19 +3240,25 @@
         <w:rPr>
           <w:iCs/>
         </w:rPr>
-        <w:t xml:space="preserve">e peux contacter mon mentor / mentee par </w:t>
-      </w:r>
-      <w:r>
-        <w:rPr>
-          <w:iCs/>
-        </w:rPr>
-        <w:t>téléphone</w:t>
-      </w:r>
-      <w:r>
-        <w:rPr>
-          <w:iCs/>
-        </w:rPr>
-        <w:t xml:space="preserve"> afin d’échanger avec lui</w:t>
+        <w:t xml:space="preserve">e peux </w:t>
+      </w:r>
+      <w:r>
+        <w:rPr>
+          <w:iCs/>
+        </w:rPr>
+        <w:t>réécouter</w:t>
+      </w:r>
+      <w:r>
+        <w:rPr>
+          <w:iCs/>
+        </w:rPr>
+        <w:t xml:space="preserve"> la session de mentorat</w:t>
+      </w:r>
+      <w:r>
+        <w:rPr>
+          <w:iCs/>
+        </w:rPr>
+        <w:t xml:space="preserve"> afin d’avoir la transcription de la session sans perte d’informations</w:t>
       </w:r>
       <w:r>
         <w:rPr>
@@ -1900,35 +3294,25 @@
           <w:iCs/>
         </w:rPr>
       </w:pPr>
-      <w:r>
-        <w:rPr>
-          <w:iCs/>
-        </w:rPr>
-        <w:t xml:space="preserve">Les critères d’acceptation sont que l’utilisateur </w:t>
-      </w:r>
-      <w:r>
-        <w:rPr>
-          <w:iCs/>
-        </w:rPr>
-        <w:t xml:space="preserve">soit connecté sur son compte et qu’il </w:t>
-      </w:r>
-      <w:r>
-        <w:rPr>
-          <w:iCs/>
-        </w:rPr>
-        <w:t>clique sur l’onglet Agenda de son interface</w:t>
-      </w:r>
-      <w:r>
-        <w:rPr>
-          <w:iCs/>
-        </w:rPr>
-        <w:t xml:space="preserve"> puis</w:t>
-      </w:r>
-      <w:r>
-        <w:rPr>
-          <w:iCs/>
-        </w:rPr>
-        <w:t xml:space="preserve"> qu’il clique sur le bouton « appeler »</w:t>
+      <w:proofErr w:type="spellStart"/>
+      <w:r>
+        <w:rPr>
+          <w:iCs/>
+        </w:rPr>
+        <w:t>Given</w:t>
+      </w:r>
+      <w:proofErr w:type="spellEnd"/>
+      <w:r>
+        <w:rPr>
+          <w:iCs/>
+        </w:rPr>
+        <w:t xml:space="preserve"> La session </w:t>
+      </w:r>
+      <w:r>
+        <w:rPr>
+          <w:iCs/>
+        </w:rPr>
+        <w:t>n’a pas été écoutée</w:t>
       </w:r>
       <w:r>
         <w:rPr>
@@ -1950,6 +3334,88 @@
           <w:iCs/>
         </w:rPr>
       </w:pPr>
+      <w:r>
+        <w:rPr>
+          <w:iCs/>
+        </w:rPr>
+        <w:t>And La session est finie.</w:t>
+      </w:r>
+    </w:p>
+    <w:p>
+      <w:pPr>
+        <w:pBdr>
+          <w:top w:val="nil"/>
+          <w:left w:val="nil"/>
+          <w:bottom w:val="nil"/>
+          <w:right w:val="nil"/>
+          <w:between w:val="nil"/>
+        </w:pBdr>
+        <w:rPr>
+          <w:iCs/>
+        </w:rPr>
+      </w:pPr>
+      <w:proofErr w:type="spellStart"/>
+      <w:r>
+        <w:rPr>
+          <w:iCs/>
+        </w:rPr>
+        <w:t>When</w:t>
+      </w:r>
+      <w:proofErr w:type="spellEnd"/>
+      <w:r>
+        <w:rPr>
+          <w:iCs/>
+        </w:rPr>
+        <w:t xml:space="preserve"> L’utilisateur clique sur écouter la session</w:t>
+      </w:r>
+      <w:r>
+        <w:rPr>
+          <w:iCs/>
+        </w:rPr>
+        <w:t>.</w:t>
+      </w:r>
+    </w:p>
+    <w:p>
+      <w:pPr>
+        <w:pBdr>
+          <w:top w:val="nil"/>
+          <w:left w:val="nil"/>
+          <w:bottom w:val="nil"/>
+          <w:right w:val="nil"/>
+          <w:between w:val="nil"/>
+        </w:pBdr>
+        <w:rPr>
+          <w:iCs/>
+        </w:rPr>
+      </w:pPr>
+      <w:proofErr w:type="spellStart"/>
+      <w:r>
+        <w:rPr>
+          <w:iCs/>
+        </w:rPr>
+        <w:t>Then</w:t>
+      </w:r>
+      <w:proofErr w:type="spellEnd"/>
+      <w:r>
+        <w:rPr>
+          <w:iCs/>
+        </w:rPr>
+        <w:t xml:space="preserve"> La session est écoutée par l’utilisateur.</w:t>
+      </w:r>
+    </w:p>
+    <w:p>
+      <w:pPr>
+        <w:pBdr>
+          <w:top w:val="nil"/>
+          <w:left w:val="nil"/>
+          <w:bottom w:val="nil"/>
+          <w:right w:val="nil"/>
+          <w:between w:val="nil"/>
+        </w:pBdr>
+        <w:rPr>
+          <w:iCs/>
+        </w:rPr>
+      </w:pPr>
     </w:p>
     <w:p>
       <w:pPr>
@@ -1980,13 +3446,25 @@
         <w:rPr>
           <w:iCs/>
         </w:rPr>
-        <w:t>e peux contacter mon mentor / mentee par message</w:t>
-      </w:r>
-      <w:r>
-        <w:rPr>
-          <w:iCs/>
-        </w:rPr>
-        <w:t xml:space="preserve"> afin d’échanger avec lui</w:t>
+        <w:t>e peux évaluer la relation de mentorat à travers une note</w:t>
+      </w:r>
+      <w:r>
+        <w:rPr>
+          <w:iCs/>
+        </w:rPr>
+        <w:t xml:space="preserve"> sur dix</w:t>
+      </w:r>
+      <w:r>
+        <w:rPr>
+          <w:iCs/>
+        </w:rPr>
+        <w:t xml:space="preserve"> mais également des notes écrites</w:t>
+      </w:r>
+      <w:r>
+        <w:rPr>
+          <w:iCs/>
+        </w:rPr>
+        <w:t xml:space="preserve"> afin d’avoir une relation de mentorat qui me corresponde</w:t>
       </w:r>
       <w:r>
         <w:rPr>
@@ -2022,12 +3500,575 @@
           <w:iCs/>
         </w:rPr>
       </w:pPr>
-      <w:r>
-        <w:rPr>
-          <w:iCs/>
-        </w:rPr>
-        <w:t>Les critères d’acceptation sont que l’utilisateur soit connecté sur son compte et qu’il clique sur l’onglet Agenda de son interface puis qu’il clique sur le bouton «</w:t>
-      </w:r>
+      <w:proofErr w:type="spellStart"/>
+      <w:r>
+        <w:rPr>
+          <w:iCs/>
+        </w:rPr>
+        <w:t>Given</w:t>
+      </w:r>
+      <w:proofErr w:type="spellEnd"/>
+      <w:r>
+        <w:rPr>
+          <w:iCs/>
+        </w:rPr>
+        <w:t xml:space="preserve"> La session n’a pas été notée.</w:t>
+      </w:r>
+    </w:p>
+    <w:p>
+      <w:pPr>
+        <w:pBdr>
+          <w:top w:val="nil"/>
+          <w:left w:val="nil"/>
+          <w:bottom w:val="nil"/>
+          <w:right w:val="nil"/>
+          <w:between w:val="nil"/>
+        </w:pBdr>
+        <w:rPr>
+          <w:iCs/>
+        </w:rPr>
+      </w:pPr>
+      <w:r>
+        <w:rPr>
+          <w:iCs/>
+        </w:rPr>
+        <w:t>And La session est finie.</w:t>
+      </w:r>
+    </w:p>
+    <w:p>
+      <w:pPr>
+        <w:pBdr>
+          <w:top w:val="nil"/>
+          <w:left w:val="nil"/>
+          <w:bottom w:val="nil"/>
+          <w:right w:val="nil"/>
+          <w:between w:val="nil"/>
+        </w:pBdr>
+        <w:rPr>
+          <w:iCs/>
+        </w:rPr>
+      </w:pPr>
+      <w:proofErr w:type="spellStart"/>
+      <w:r>
+        <w:rPr>
+          <w:iCs/>
+        </w:rPr>
+        <w:t>When</w:t>
+      </w:r>
+      <w:proofErr w:type="spellEnd"/>
+      <w:r>
+        <w:rPr>
+          <w:iCs/>
+        </w:rPr>
+        <w:t xml:space="preserve"> L’utilisateur note la session.</w:t>
+      </w:r>
+    </w:p>
+    <w:p>
+      <w:pPr>
+        <w:pBdr>
+          <w:top w:val="nil"/>
+          <w:left w:val="nil"/>
+          <w:bottom w:val="nil"/>
+          <w:right w:val="nil"/>
+          <w:between w:val="nil"/>
+        </w:pBdr>
+        <w:rPr>
+          <w:iCs/>
+        </w:rPr>
+      </w:pPr>
+      <w:proofErr w:type="spellStart"/>
+      <w:r>
+        <w:rPr>
+          <w:iCs/>
+        </w:rPr>
+        <w:t>Then</w:t>
+      </w:r>
+      <w:proofErr w:type="spellEnd"/>
+      <w:r>
+        <w:rPr>
+          <w:iCs/>
+        </w:rPr>
+        <w:t xml:space="preserve"> La session est notée.</w:t>
+      </w:r>
+    </w:p>
+    <w:p>
+      <w:pPr>
+        <w:pBdr>
+          <w:top w:val="nil"/>
+          <w:left w:val="nil"/>
+          <w:bottom w:val="nil"/>
+          <w:right w:val="nil"/>
+          <w:between w:val="nil"/>
+        </w:pBdr>
+        <w:rPr>
+          <w:iCs/>
+        </w:rPr>
+      </w:pPr>
+    </w:p>
+    <w:p>
+      <w:pPr>
+        <w:pBdr>
+          <w:top w:val="nil"/>
+          <w:left w:val="nil"/>
+          <w:bottom w:val="nil"/>
+          <w:right w:val="nil"/>
+          <w:between w:val="nil"/>
+        </w:pBdr>
+        <w:rPr>
+          <w:iCs/>
+        </w:rPr>
+      </w:pPr>
+      <w:r>
+        <w:rPr>
+          <w:iCs/>
+        </w:rPr>
+        <w:t>En tant qu</w:t>
+      </w:r>
+      <w:r>
+        <w:rPr>
+          <w:iCs/>
+        </w:rPr>
+        <w:t>e mentor</w:t>
+      </w:r>
+      <w:r>
+        <w:rPr>
+          <w:iCs/>
+        </w:rPr>
+        <w:t xml:space="preserve"> j</w:t>
+      </w:r>
+      <w:r>
+        <w:rPr>
+          <w:iCs/>
+        </w:rPr>
+        <w:t>e peux stipuler les sujets qui seront abordés lors de la prochaine session</w:t>
+      </w:r>
+      <w:r>
+        <w:rPr>
+          <w:iCs/>
+        </w:rPr>
+        <w:t>.</w:t>
+      </w:r>
+    </w:p>
+    <w:p>
+      <w:pPr>
+        <w:pBdr>
+          <w:top w:val="nil"/>
+          <w:left w:val="nil"/>
+          <w:bottom w:val="nil"/>
+          <w:right w:val="nil"/>
+          <w:between w:val="nil"/>
+        </w:pBdr>
+        <w:rPr>
+          <w:iCs/>
+        </w:rPr>
+      </w:pPr>
+    </w:p>
+    <w:p>
+      <w:pPr>
+        <w:pBdr>
+          <w:top w:val="nil"/>
+          <w:left w:val="nil"/>
+          <w:bottom w:val="nil"/>
+          <w:right w:val="nil"/>
+          <w:between w:val="nil"/>
+        </w:pBdr>
+        <w:rPr>
+          <w:iCs/>
+        </w:rPr>
+      </w:pPr>
+      <w:proofErr w:type="spellStart"/>
+      <w:r>
+        <w:rPr>
+          <w:iCs/>
+        </w:rPr>
+        <w:t>Given</w:t>
+      </w:r>
+      <w:proofErr w:type="spellEnd"/>
+      <w:r>
+        <w:rPr>
+          <w:iCs/>
+        </w:rPr>
+        <w:t xml:space="preserve"> Le sujet de la session n’est pas stipulé.</w:t>
+      </w:r>
+    </w:p>
+    <w:p>
+      <w:pPr>
+        <w:pBdr>
+          <w:top w:val="nil"/>
+          <w:left w:val="nil"/>
+          <w:bottom w:val="nil"/>
+          <w:right w:val="nil"/>
+          <w:between w:val="nil"/>
+        </w:pBdr>
+        <w:rPr>
+          <w:iCs/>
+        </w:rPr>
+      </w:pPr>
+      <w:proofErr w:type="spellStart"/>
+      <w:r>
+        <w:rPr>
+          <w:iCs/>
+        </w:rPr>
+        <w:t>When</w:t>
+      </w:r>
+      <w:proofErr w:type="spellEnd"/>
+      <w:r>
+        <w:rPr>
+          <w:iCs/>
+        </w:rPr>
+        <w:t xml:space="preserve"> Le mentor stipule le sujet.</w:t>
+      </w:r>
+    </w:p>
+    <w:p>
+      <w:pPr>
+        <w:pBdr>
+          <w:top w:val="nil"/>
+          <w:left w:val="nil"/>
+          <w:bottom w:val="nil"/>
+          <w:right w:val="nil"/>
+          <w:between w:val="nil"/>
+        </w:pBdr>
+        <w:rPr>
+          <w:iCs/>
+        </w:rPr>
+      </w:pPr>
+      <w:proofErr w:type="spellStart"/>
+      <w:r>
+        <w:rPr>
+          <w:iCs/>
+        </w:rPr>
+        <w:t>Then</w:t>
+      </w:r>
+      <w:proofErr w:type="spellEnd"/>
+      <w:r>
+        <w:rPr>
+          <w:iCs/>
+        </w:rPr>
+        <w:t xml:space="preserve"> Le sujet de la session est stipulé.</w:t>
+      </w:r>
+    </w:p>
+    <w:p>
+      <w:pPr>
+        <w:pBdr>
+          <w:top w:val="nil"/>
+          <w:left w:val="nil"/>
+          <w:bottom w:val="nil"/>
+          <w:right w:val="nil"/>
+          <w:between w:val="nil"/>
+        </w:pBdr>
+        <w:rPr>
+          <w:iCs/>
+        </w:rPr>
+      </w:pPr>
+    </w:p>
+    <w:p>
+      <w:pPr>
+        <w:pBdr>
+          <w:top w:val="nil"/>
+          <w:left w:val="nil"/>
+          <w:bottom w:val="nil"/>
+          <w:right w:val="nil"/>
+          <w:between w:val="nil"/>
+        </w:pBdr>
+        <w:rPr>
+          <w:iCs/>
+        </w:rPr>
+      </w:pPr>
+      <w:r>
+        <w:rPr>
+          <w:iCs/>
+        </w:rPr>
+        <w:t>En tant qu</w:t>
+      </w:r>
+      <w:r>
+        <w:rPr>
+          <w:iCs/>
+        </w:rPr>
+        <w:t xml:space="preserve">e mentor </w:t>
+      </w:r>
+      <w:r>
+        <w:rPr>
+          <w:iCs/>
+        </w:rPr>
+        <w:t>j</w:t>
+      </w:r>
+      <w:r>
+        <w:rPr>
+          <w:iCs/>
+        </w:rPr>
+        <w:t>e peux stipuler si les objectifs fixés sont atteints</w:t>
+      </w:r>
+      <w:r>
+        <w:rPr>
+          <w:iCs/>
+        </w:rPr>
+        <w:t xml:space="preserve"> afin de voir la progression de mon mentee</w:t>
+      </w:r>
+      <w:r>
+        <w:rPr>
+          <w:iCs/>
+        </w:rPr>
+        <w:t>.</w:t>
+      </w:r>
+    </w:p>
+    <w:p>
+      <w:pPr>
+        <w:pBdr>
+          <w:top w:val="nil"/>
+          <w:left w:val="nil"/>
+          <w:bottom w:val="nil"/>
+          <w:right w:val="nil"/>
+          <w:between w:val="nil"/>
+        </w:pBdr>
+        <w:rPr>
+          <w:iCs/>
+        </w:rPr>
+      </w:pPr>
+    </w:p>
+    <w:p>
+      <w:pPr>
+        <w:pBdr>
+          <w:top w:val="nil"/>
+          <w:left w:val="nil"/>
+          <w:bottom w:val="nil"/>
+          <w:right w:val="nil"/>
+          <w:between w:val="nil"/>
+        </w:pBdr>
+        <w:rPr>
+          <w:iCs/>
+        </w:rPr>
+      </w:pPr>
+      <w:proofErr w:type="spellStart"/>
+      <w:r>
+        <w:rPr>
+          <w:iCs/>
+        </w:rPr>
+        <w:t>Given</w:t>
+      </w:r>
+      <w:proofErr w:type="spellEnd"/>
+      <w:r>
+        <w:rPr>
+          <w:iCs/>
+        </w:rPr>
+        <w:t xml:space="preserve"> Le statut des objectifs n’est pas </w:t>
+      </w:r>
+      <w:r>
+        <w:rPr>
+          <w:iCs/>
+        </w:rPr>
+        <w:t>définit</w:t>
+      </w:r>
+      <w:r>
+        <w:rPr>
+          <w:iCs/>
+        </w:rPr>
+        <w:t>.</w:t>
+      </w:r>
+    </w:p>
+    <w:p>
+      <w:pPr>
+        <w:pBdr>
+          <w:top w:val="nil"/>
+          <w:left w:val="nil"/>
+          <w:bottom w:val="nil"/>
+          <w:right w:val="nil"/>
+          <w:between w:val="nil"/>
+        </w:pBdr>
+        <w:rPr>
+          <w:iCs/>
+        </w:rPr>
+      </w:pPr>
+      <w:proofErr w:type="spellStart"/>
+      <w:r>
+        <w:rPr>
+          <w:iCs/>
+        </w:rPr>
+        <w:t>When</w:t>
+      </w:r>
+      <w:proofErr w:type="spellEnd"/>
+      <w:r>
+        <w:rPr>
+          <w:iCs/>
+        </w:rPr>
+        <w:t xml:space="preserve"> Le mentor définit le statut des objectifs.</w:t>
+      </w:r>
+    </w:p>
+    <w:p>
+      <w:pPr>
+        <w:pBdr>
+          <w:top w:val="nil"/>
+          <w:left w:val="nil"/>
+          <w:bottom w:val="nil"/>
+          <w:right w:val="nil"/>
+          <w:between w:val="nil"/>
+        </w:pBdr>
+        <w:rPr>
+          <w:iCs/>
+        </w:rPr>
+      </w:pPr>
+      <w:proofErr w:type="spellStart"/>
+      <w:r>
+        <w:rPr>
+          <w:iCs/>
+        </w:rPr>
+        <w:t>Then</w:t>
+      </w:r>
+      <w:proofErr w:type="spellEnd"/>
+      <w:r>
+        <w:rPr>
+          <w:iCs/>
+        </w:rPr>
+        <w:t xml:space="preserve"> Le sta</w:t>
+      </w:r>
+      <w:r>
+        <w:rPr>
+          <w:iCs/>
+        </w:rPr>
+        <w:t>t</w:t>
+      </w:r>
+      <w:r>
+        <w:rPr>
+          <w:iCs/>
+        </w:rPr>
+        <w:t>ut des objectifs est définit.</w:t>
+      </w:r>
+    </w:p>
+    <w:p>
+      <w:pPr>
+        <w:pBdr>
+          <w:top w:val="nil"/>
+          <w:left w:val="nil"/>
+          <w:bottom w:val="nil"/>
+          <w:right w:val="nil"/>
+          <w:between w:val="nil"/>
+        </w:pBdr>
+        <w:rPr>
+          <w:iCs/>
+        </w:rPr>
+      </w:pPr>
+    </w:p>
+    <w:p>
+      <w:pPr>
+        <w:pBdr>
+          <w:top w:val="nil"/>
+          <w:left w:val="nil"/>
+          <w:bottom w:val="nil"/>
+          <w:right w:val="nil"/>
+          <w:between w:val="nil"/>
+        </w:pBdr>
+        <w:rPr>
+          <w:iCs/>
+        </w:rPr>
+      </w:pPr>
+    </w:p>
+    <w:p>
+      <w:pPr>
+        <w:pBdr>
+          <w:top w:val="nil"/>
+          <w:left w:val="nil"/>
+          <w:bottom w:val="nil"/>
+          <w:right w:val="nil"/>
+          <w:between w:val="nil"/>
+        </w:pBdr>
+        <w:rPr>
+          <w:iCs/>
+        </w:rPr>
+      </w:pPr>
+    </w:p>
+    <w:p>
+      <w:pPr>
+        <w:pBdr>
+          <w:top w:val="nil"/>
+          <w:left w:val="nil"/>
+          <w:bottom w:val="nil"/>
+          <w:right w:val="nil"/>
+          <w:between w:val="nil"/>
+        </w:pBdr>
+        <w:rPr>
+          <w:iCs/>
+        </w:rPr>
+      </w:pPr>
+    </w:p>
+    <w:p>
+      <w:pPr>
+        <w:pBdr>
+          <w:top w:val="nil"/>
+          <w:left w:val="nil"/>
+          <w:bottom w:val="nil"/>
+          <w:right w:val="nil"/>
+          <w:between w:val="nil"/>
+        </w:pBdr>
+        <w:rPr>
+          <w:iCs/>
+        </w:rPr>
+      </w:pPr>
+      <w:r>
+        <w:rPr>
+          <w:iCs/>
+        </w:rPr>
+        <w:lastRenderedPageBreak/>
+        <w:t>En tant qu’utilisateur</w:t>
+      </w:r>
+      <w:r>
+        <w:rPr>
+          <w:iCs/>
+        </w:rPr>
+        <w:t xml:space="preserve"> j</w:t>
+      </w:r>
+      <w:r>
+        <w:rPr>
+          <w:iCs/>
+        </w:rPr>
+        <w:t>e peux personnaliser la couleur de mon thème</w:t>
+      </w:r>
+      <w:r>
+        <w:rPr>
+          <w:iCs/>
+        </w:rPr>
+        <w:t xml:space="preserve"> afin d’avoir une interface qui me corresponde</w:t>
+      </w:r>
+      <w:r>
+        <w:rPr>
+          <w:iCs/>
+        </w:rPr>
+        <w:t>.</w:t>
+      </w:r>
+    </w:p>
+    <w:p>
+      <w:pPr>
+        <w:pBdr>
+          <w:top w:val="nil"/>
+          <w:left w:val="nil"/>
+          <w:bottom w:val="nil"/>
+          <w:right w:val="nil"/>
+          <w:between w:val="nil"/>
+        </w:pBdr>
+        <w:rPr>
+          <w:iCs/>
+        </w:rPr>
+      </w:pPr>
+    </w:p>
+    <w:p>
+      <w:pPr>
+        <w:pBdr>
+          <w:top w:val="nil"/>
+          <w:left w:val="nil"/>
+          <w:bottom w:val="nil"/>
+          <w:right w:val="nil"/>
+          <w:between w:val="nil"/>
+        </w:pBdr>
+        <w:rPr>
+          <w:iCs/>
+        </w:rPr>
+      </w:pPr>
+      <w:proofErr w:type="spellStart"/>
+      <w:r>
+        <w:rPr>
+          <w:iCs/>
+        </w:rPr>
+        <w:t>Given</w:t>
+      </w:r>
+      <w:proofErr w:type="spellEnd"/>
       <w:r>
         <w:rPr>
           <w:iCs/>
@@ -2038,1005 +4079,76 @@
         <w:rPr>
           <w:iCs/>
         </w:rPr>
-        <w:t>message</w:t>
-      </w:r>
-      <w:r>
-        <w:rPr>
-          <w:iCs/>
-        </w:rPr>
-        <w:t> ».</w:t>
-      </w:r>
-    </w:p>
-    <w:p>
-      <w:pPr>
-        <w:pBdr>
-          <w:top w:val="nil"/>
-          <w:left w:val="nil"/>
-          <w:bottom w:val="nil"/>
-          <w:right w:val="nil"/>
-          <w:between w:val="nil"/>
-        </w:pBdr>
-        <w:rPr>
-          <w:iCs/>
-        </w:rPr>
-      </w:pPr>
-    </w:p>
-    <w:p>
-      <w:pPr>
-        <w:pBdr>
-          <w:top w:val="nil"/>
-          <w:left w:val="nil"/>
-          <w:bottom w:val="nil"/>
-          <w:right w:val="nil"/>
-          <w:between w:val="nil"/>
-        </w:pBdr>
-        <w:rPr>
-          <w:iCs/>
-        </w:rPr>
-      </w:pPr>
-      <w:r>
-        <w:rPr>
-          <w:iCs/>
-        </w:rPr>
-        <w:t xml:space="preserve">En tant </w:t>
-      </w:r>
-      <w:r>
-        <w:rPr>
-          <w:iCs/>
-        </w:rPr>
-        <w:t>que mentor</w:t>
-      </w:r>
-      <w:r>
-        <w:rPr>
-          <w:iCs/>
-        </w:rPr>
-        <w:t xml:space="preserve"> j</w:t>
-      </w:r>
-      <w:r>
-        <w:rPr>
-          <w:iCs/>
-        </w:rPr>
-        <w:t>e peux planifier une session de mentorat</w:t>
-      </w:r>
-      <w:r>
-        <w:rPr>
-          <w:iCs/>
-        </w:rPr>
-        <w:t xml:space="preserve"> afin d’aborder des problématiques liées à un domaine</w:t>
-      </w:r>
-      <w:r>
-        <w:rPr>
-          <w:iCs/>
-        </w:rPr>
-        <w:t>.</w:t>
-      </w:r>
-    </w:p>
-    <w:p>
-      <w:pPr>
-        <w:pBdr>
-          <w:top w:val="nil"/>
-          <w:left w:val="nil"/>
-          <w:bottom w:val="nil"/>
-          <w:right w:val="nil"/>
-          <w:between w:val="nil"/>
-        </w:pBdr>
-        <w:rPr>
-          <w:iCs/>
-        </w:rPr>
-      </w:pPr>
-    </w:p>
-    <w:p>
-      <w:pPr>
-        <w:pBdr>
-          <w:top w:val="nil"/>
-          <w:left w:val="nil"/>
-          <w:bottom w:val="nil"/>
-          <w:right w:val="nil"/>
-          <w:between w:val="nil"/>
-        </w:pBdr>
-        <w:rPr>
-          <w:iCs/>
-        </w:rPr>
-      </w:pPr>
-      <w:r>
-        <w:rPr>
-          <w:iCs/>
-        </w:rPr>
-        <w:t xml:space="preserve">Les critères d’acceptation sont que l’utilisateur </w:t>
-      </w:r>
-      <w:r>
-        <w:rPr>
-          <w:iCs/>
-        </w:rPr>
-        <w:t>possède le statut de mentor et qu’il se soit mis d’accord avec le mentee via le chat intégré</w:t>
-      </w:r>
-      <w:r>
-        <w:rPr>
-          <w:iCs/>
-        </w:rPr>
-        <w:t>.</w:t>
-      </w:r>
-      <w:r>
-        <w:rPr>
-          <w:iCs/>
-        </w:rPr>
-        <w:t xml:space="preserve"> Il est également nécessaire que l’utilisateur se rende dans l’onglet agenda et clique sur le bouton « planifier une session ». Il doit par la suite renseigner les informations demandées (date, heure…) et cliquer sur le bouton « vali</w:t>
-      </w:r>
-      <w:r>
-        <w:rPr>
-          <w:iCs/>
-        </w:rPr>
-        <w:t>d</w:t>
-      </w:r>
-      <w:r>
-        <w:rPr>
-          <w:iCs/>
-        </w:rPr>
-        <w:t>er »</w:t>
-      </w:r>
-    </w:p>
-    <w:p>
-      <w:pPr>
-        <w:pBdr>
-          <w:top w:val="nil"/>
-          <w:left w:val="nil"/>
-          <w:bottom w:val="nil"/>
-          <w:right w:val="nil"/>
-          <w:between w:val="nil"/>
-        </w:pBdr>
-        <w:rPr>
-          <w:iCs/>
-        </w:rPr>
-      </w:pPr>
-    </w:p>
-    <w:p>
-      <w:pPr>
-        <w:pBdr>
-          <w:top w:val="nil"/>
-          <w:left w:val="nil"/>
-          <w:bottom w:val="nil"/>
-          <w:right w:val="nil"/>
-          <w:between w:val="nil"/>
-        </w:pBdr>
-        <w:rPr>
-          <w:iCs/>
-        </w:rPr>
-      </w:pPr>
-      <w:r>
-        <w:rPr>
-          <w:iCs/>
-        </w:rPr>
-        <w:t>En tant qu’utilisateur</w:t>
-      </w:r>
-      <w:r>
-        <w:rPr>
-          <w:iCs/>
-        </w:rPr>
-        <w:t xml:space="preserve"> j</w:t>
-      </w:r>
-      <w:r>
-        <w:rPr>
-          <w:iCs/>
-        </w:rPr>
-        <w:t>e peux rejoindre une session de mentorat</w:t>
-      </w:r>
-      <w:r>
-        <w:rPr>
-          <w:iCs/>
-        </w:rPr>
-        <w:t xml:space="preserve"> afin de discuter </w:t>
-      </w:r>
-      <w:r>
-        <w:rPr>
-          <w:iCs/>
-        </w:rPr>
-        <w:t xml:space="preserve">de sujets </w:t>
-      </w:r>
-      <w:r>
-        <w:rPr>
-          <w:iCs/>
-        </w:rPr>
-        <w:t>préplanifiés</w:t>
-      </w:r>
-      <w:r>
-        <w:rPr>
-          <w:iCs/>
-        </w:rPr>
-        <w:t>.</w:t>
-      </w:r>
-    </w:p>
-    <w:p>
-      <w:pPr>
-        <w:pBdr>
-          <w:top w:val="nil"/>
-          <w:left w:val="nil"/>
-          <w:bottom w:val="nil"/>
-          <w:right w:val="nil"/>
-          <w:between w:val="nil"/>
-        </w:pBdr>
-        <w:rPr>
-          <w:iCs/>
-        </w:rPr>
-      </w:pPr>
-    </w:p>
-    <w:p>
-      <w:pPr>
-        <w:pBdr>
-          <w:top w:val="nil"/>
-          <w:left w:val="nil"/>
-          <w:bottom w:val="nil"/>
-          <w:right w:val="nil"/>
-          <w:between w:val="nil"/>
-        </w:pBdr>
-        <w:rPr>
-          <w:iCs/>
-        </w:rPr>
-      </w:pPr>
-      <w:r>
-        <w:rPr>
-          <w:iCs/>
-        </w:rPr>
-        <w:t>Les critères d’acceptation sont que l’utilisateur se connecte le jour et l’heure fixée pour cette session et qu’il clique sur le bouton « rejoindre la session ».</w:t>
-      </w:r>
-    </w:p>
-    <w:p>
-      <w:pPr>
-        <w:pBdr>
-          <w:top w:val="nil"/>
-          <w:left w:val="nil"/>
-          <w:bottom w:val="nil"/>
-          <w:right w:val="nil"/>
-          <w:between w:val="nil"/>
-        </w:pBdr>
-        <w:rPr>
-          <w:iCs/>
-        </w:rPr>
-      </w:pPr>
-    </w:p>
-    <w:p>
-      <w:pPr>
-        <w:pBdr>
-          <w:top w:val="nil"/>
-          <w:left w:val="nil"/>
-          <w:bottom w:val="nil"/>
-          <w:right w:val="nil"/>
-          <w:between w:val="nil"/>
-        </w:pBdr>
-        <w:rPr>
-          <w:iCs/>
-        </w:rPr>
-      </w:pPr>
-      <w:r>
-        <w:rPr>
-          <w:iCs/>
-        </w:rPr>
-        <w:t>En tant qu’utilisateur</w:t>
-      </w:r>
-      <w:r>
-        <w:rPr>
-          <w:iCs/>
-        </w:rPr>
-        <w:t xml:space="preserve"> j</w:t>
-      </w:r>
-      <w:r>
-        <w:rPr>
-          <w:iCs/>
-        </w:rPr>
-        <w:t>e peux rédiger un compte rendu de la session de mentorat</w:t>
-      </w:r>
-      <w:r>
-        <w:rPr>
-          <w:iCs/>
-        </w:rPr>
-        <w:t xml:space="preserve"> afin de consulter </w:t>
-      </w:r>
-      <w:r>
-        <w:rPr>
-          <w:iCs/>
-        </w:rPr>
-        <w:t>les informations échangées</w:t>
-      </w:r>
-      <w:r>
-        <w:rPr>
-          <w:iCs/>
-        </w:rPr>
-        <w:t xml:space="preserve"> pendant les sessions</w:t>
-      </w:r>
-      <w:r>
-        <w:rPr>
-          <w:iCs/>
-        </w:rPr>
-        <w:t>.</w:t>
-      </w:r>
-    </w:p>
-    <w:p>
-      <w:pPr>
-        <w:pBdr>
-          <w:top w:val="nil"/>
-          <w:left w:val="nil"/>
-          <w:bottom w:val="nil"/>
-          <w:right w:val="nil"/>
-          <w:between w:val="nil"/>
-        </w:pBdr>
-        <w:rPr>
-          <w:iCs/>
-        </w:rPr>
-      </w:pPr>
-    </w:p>
-    <w:p>
-      <w:pPr>
-        <w:pBdr>
-          <w:top w:val="nil"/>
-          <w:left w:val="nil"/>
-          <w:bottom w:val="nil"/>
-          <w:right w:val="nil"/>
-          <w:between w:val="nil"/>
-        </w:pBdr>
-        <w:rPr>
-          <w:iCs/>
-        </w:rPr>
-      </w:pPr>
-      <w:r>
-        <w:rPr>
-          <w:iCs/>
-        </w:rPr>
-        <w:lastRenderedPageBreak/>
-        <w:t xml:space="preserve">Les critères d’acceptation sont que l’utilisateur </w:t>
-      </w:r>
-      <w:r>
-        <w:rPr>
-          <w:iCs/>
-        </w:rPr>
-        <w:t xml:space="preserve">ai cliqué sur « raccrocher » à la fin de sa session de mentorat, qu’il </w:t>
-      </w:r>
-      <w:r>
-        <w:rPr>
-          <w:iCs/>
-        </w:rPr>
-        <w:t xml:space="preserve">fournisse au moins un caractère </w:t>
-      </w:r>
-      <w:r>
-        <w:rPr>
-          <w:iCs/>
-        </w:rPr>
-        <w:t xml:space="preserve">dans la partie dédiée au compte rendu </w:t>
-      </w:r>
-      <w:r>
-        <w:rPr>
-          <w:iCs/>
-        </w:rPr>
-        <w:t>puis qu’il clique sur publier.</w:t>
-      </w:r>
-    </w:p>
-    <w:p>
-      <w:pPr>
-        <w:pBdr>
-          <w:top w:val="nil"/>
-          <w:left w:val="nil"/>
-          <w:bottom w:val="nil"/>
-          <w:right w:val="nil"/>
-          <w:between w:val="nil"/>
-        </w:pBdr>
-        <w:rPr>
-          <w:iCs/>
-        </w:rPr>
-      </w:pPr>
-    </w:p>
-    <w:p>
-      <w:pPr>
-        <w:pBdr>
-          <w:top w:val="nil"/>
-          <w:left w:val="nil"/>
-          <w:bottom w:val="nil"/>
-          <w:right w:val="nil"/>
-          <w:between w:val="nil"/>
-        </w:pBdr>
-        <w:rPr>
-          <w:iCs/>
-        </w:rPr>
-      </w:pPr>
-      <w:r>
-        <w:rPr>
-          <w:iCs/>
-        </w:rPr>
-        <w:t>En tant qu’utilisateur</w:t>
-      </w:r>
-      <w:r>
-        <w:rPr>
-          <w:iCs/>
-        </w:rPr>
-        <w:t xml:space="preserve"> j</w:t>
-      </w:r>
-      <w:r>
-        <w:rPr>
-          <w:iCs/>
-        </w:rPr>
-        <w:t xml:space="preserve">e peux </w:t>
-      </w:r>
-      <w:r>
-        <w:rPr>
-          <w:iCs/>
-        </w:rPr>
-        <w:t>réécouter</w:t>
-      </w:r>
-      <w:r>
-        <w:rPr>
-          <w:iCs/>
-        </w:rPr>
-        <w:t xml:space="preserve"> la session de mentorat</w:t>
-      </w:r>
-      <w:r>
-        <w:rPr>
-          <w:iCs/>
-        </w:rPr>
-        <w:t xml:space="preserve"> afin d’avoir la transcription de la session sans perte d’informations</w:t>
-      </w:r>
-      <w:r>
-        <w:rPr>
-          <w:iCs/>
-        </w:rPr>
-        <w:t>.</w:t>
-      </w:r>
-    </w:p>
-    <w:p>
-      <w:pPr>
-        <w:pBdr>
-          <w:top w:val="nil"/>
-          <w:left w:val="nil"/>
-          <w:bottom w:val="nil"/>
-          <w:right w:val="nil"/>
-          <w:between w:val="nil"/>
-        </w:pBdr>
-        <w:rPr>
-          <w:iCs/>
-        </w:rPr>
-      </w:pPr>
-    </w:p>
-    <w:p>
-      <w:pPr>
-        <w:pBdr>
-          <w:top w:val="nil"/>
-          <w:left w:val="nil"/>
-          <w:bottom w:val="nil"/>
-          <w:right w:val="nil"/>
-          <w:between w:val="nil"/>
-        </w:pBdr>
-        <w:rPr>
-          <w:iCs/>
-        </w:rPr>
-      </w:pPr>
-      <w:r>
-        <w:rPr>
-          <w:iCs/>
-        </w:rPr>
-        <w:t xml:space="preserve">Les critères d’acceptation sont que l’utilisateur </w:t>
-      </w:r>
-      <w:r>
-        <w:rPr>
-          <w:iCs/>
-        </w:rPr>
-        <w:t>clique sur l’onglet historique, qu’il recherche la session qui l’intéresse via la barre de recherche puis qu’il clique sur « écouter la session »</w:t>
-      </w:r>
-      <w:r>
-        <w:rPr>
-          <w:iCs/>
-        </w:rPr>
-        <w:t>.</w:t>
-      </w:r>
-    </w:p>
-    <w:p>
-      <w:pPr>
-        <w:pBdr>
-          <w:top w:val="nil"/>
-          <w:left w:val="nil"/>
-          <w:bottom w:val="nil"/>
-          <w:right w:val="nil"/>
-          <w:between w:val="nil"/>
-        </w:pBdr>
-        <w:rPr>
-          <w:iCs/>
-        </w:rPr>
-      </w:pPr>
-    </w:p>
-    <w:p>
-      <w:pPr>
-        <w:pBdr>
-          <w:top w:val="nil"/>
-          <w:left w:val="nil"/>
-          <w:bottom w:val="nil"/>
-          <w:right w:val="nil"/>
-          <w:between w:val="nil"/>
-        </w:pBdr>
-        <w:rPr>
-          <w:iCs/>
-        </w:rPr>
-      </w:pPr>
-      <w:r>
-        <w:rPr>
-          <w:iCs/>
-        </w:rPr>
-        <w:t>En tant qu’utilisateur</w:t>
-      </w:r>
-      <w:r>
-        <w:rPr>
-          <w:iCs/>
-        </w:rPr>
-        <w:t xml:space="preserve"> j</w:t>
-      </w:r>
-      <w:r>
-        <w:rPr>
-          <w:iCs/>
-        </w:rPr>
-        <w:t>e peux évaluer la relation de mentorat à travers une note</w:t>
-      </w:r>
-      <w:r>
-        <w:rPr>
-          <w:iCs/>
-        </w:rPr>
-        <w:t xml:space="preserve"> sur dix</w:t>
-      </w:r>
-      <w:r>
-        <w:rPr>
-          <w:iCs/>
-        </w:rPr>
-        <w:t xml:space="preserve"> mais également des notes écrites</w:t>
-      </w:r>
-      <w:r>
-        <w:rPr>
-          <w:iCs/>
-        </w:rPr>
-        <w:t xml:space="preserve"> afin d’avoir une relation de mentorat qui me corresponde</w:t>
-      </w:r>
-      <w:r>
-        <w:rPr>
-          <w:iCs/>
-        </w:rPr>
-        <w:t>.</w:t>
-      </w:r>
-    </w:p>
-    <w:p>
-      <w:pPr>
-        <w:pBdr>
-          <w:top w:val="nil"/>
-          <w:left w:val="nil"/>
-          <w:bottom w:val="nil"/>
-          <w:right w:val="nil"/>
-          <w:between w:val="nil"/>
-        </w:pBdr>
-        <w:rPr>
-          <w:iCs/>
-        </w:rPr>
-      </w:pPr>
-    </w:p>
-    <w:p>
-      <w:pPr>
-        <w:pBdr>
-          <w:top w:val="nil"/>
-          <w:left w:val="nil"/>
-          <w:bottom w:val="nil"/>
-          <w:right w:val="nil"/>
-          <w:between w:val="nil"/>
-        </w:pBdr>
-        <w:rPr>
-          <w:iCs/>
-        </w:rPr>
-      </w:pPr>
-      <w:r>
-        <w:rPr>
-          <w:iCs/>
-        </w:rPr>
-        <w:t xml:space="preserve">Les critères d’acceptation sont que l’utilisateur </w:t>
-      </w:r>
-      <w:r>
-        <w:rPr>
-          <w:iCs/>
-        </w:rPr>
-        <w:t>ai</w:t>
-      </w:r>
-      <w:r>
-        <w:rPr>
-          <w:iCs/>
-        </w:rPr>
-        <w:t>t</w:t>
-      </w:r>
-      <w:r>
-        <w:rPr>
-          <w:iCs/>
-        </w:rPr>
-        <w:t xml:space="preserve"> </w:t>
-      </w:r>
-      <w:r>
-        <w:rPr>
-          <w:iCs/>
-        </w:rPr>
-        <w:t>rédigé</w:t>
-      </w:r>
-      <w:r>
-        <w:rPr>
-          <w:iCs/>
-        </w:rPr>
-        <w:t xml:space="preserve"> son compte rendu, l’ai</w:t>
-      </w:r>
-      <w:r>
-        <w:rPr>
-          <w:iCs/>
-        </w:rPr>
-        <w:t>t</w:t>
-      </w:r>
-      <w:r>
-        <w:rPr>
-          <w:iCs/>
-        </w:rPr>
-        <w:t xml:space="preserve"> publié et </w:t>
-      </w:r>
-      <w:r>
-        <w:rPr>
-          <w:iCs/>
-        </w:rPr>
-        <w:t>mis</w:t>
-      </w:r>
-      <w:r>
-        <w:rPr>
-          <w:iCs/>
-        </w:rPr>
-        <w:t xml:space="preserve"> une note grâce au curseur présent sur l’interface </w:t>
-      </w:r>
-      <w:r>
-        <w:rPr>
-          <w:iCs/>
-        </w:rPr>
-        <w:t>ainsi qu’il</w:t>
-      </w:r>
-      <w:r>
-        <w:rPr>
-          <w:iCs/>
-        </w:rPr>
-        <w:t xml:space="preserve"> </w:t>
-      </w:r>
-      <w:r>
-        <w:rPr>
-          <w:iCs/>
-        </w:rPr>
-        <w:t>ait</w:t>
-      </w:r>
-      <w:r>
-        <w:rPr>
-          <w:iCs/>
-        </w:rPr>
-        <w:t xml:space="preserve"> écrit minimum un caractère dans l’espace dédié.</w:t>
-      </w:r>
-    </w:p>
-    <w:p>
-      <w:pPr>
-        <w:pBdr>
-          <w:top w:val="nil"/>
-          <w:left w:val="nil"/>
-          <w:bottom w:val="nil"/>
-          <w:right w:val="nil"/>
-          <w:between w:val="nil"/>
-        </w:pBdr>
-        <w:rPr>
-          <w:iCs/>
-        </w:rPr>
-      </w:pPr>
-    </w:p>
-    <w:p>
-      <w:pPr>
-        <w:pBdr>
-          <w:top w:val="nil"/>
-          <w:left w:val="nil"/>
-          <w:bottom w:val="nil"/>
-          <w:right w:val="nil"/>
-          <w:between w:val="nil"/>
-        </w:pBdr>
-        <w:rPr>
-          <w:iCs/>
-        </w:rPr>
-      </w:pPr>
-      <w:r>
-        <w:rPr>
-          <w:iCs/>
-        </w:rPr>
-        <w:t>En tant qu</w:t>
-      </w:r>
-      <w:r>
-        <w:rPr>
-          <w:iCs/>
-        </w:rPr>
-        <w:t>e mentor</w:t>
-      </w:r>
-      <w:r>
-        <w:rPr>
-          <w:iCs/>
-        </w:rPr>
-        <w:t xml:space="preserve"> j</w:t>
-      </w:r>
-      <w:r>
-        <w:rPr>
-          <w:iCs/>
-        </w:rPr>
-        <w:t>e peux stipuler les sujets qui seront abordés lors de la prochaine session</w:t>
-      </w:r>
-      <w:r>
-        <w:rPr>
-          <w:iCs/>
-        </w:rPr>
-        <w:t>.</w:t>
-      </w:r>
-    </w:p>
-    <w:p>
-      <w:pPr>
-        <w:pBdr>
-          <w:top w:val="nil"/>
-          <w:left w:val="nil"/>
-          <w:bottom w:val="nil"/>
-          <w:right w:val="nil"/>
-          <w:between w:val="nil"/>
-        </w:pBdr>
-        <w:rPr>
-          <w:iCs/>
-        </w:rPr>
-      </w:pPr>
-    </w:p>
-    <w:p>
-      <w:pPr>
-        <w:pBdr>
-          <w:top w:val="nil"/>
-          <w:left w:val="nil"/>
-          <w:bottom w:val="nil"/>
-          <w:right w:val="nil"/>
-          <w:between w:val="nil"/>
-        </w:pBdr>
-        <w:rPr>
-          <w:iCs/>
-        </w:rPr>
-      </w:pPr>
-      <w:r>
-        <w:rPr>
-          <w:iCs/>
-        </w:rPr>
-        <w:t xml:space="preserve">Les critères d’acceptation sont que l’utilisateur soit connecté sur son compte, qu’il possède le statut de mentor et qu’il créer une session de mentorat. Il doit ensuite </w:t>
-      </w:r>
-      <w:r>
-        <w:rPr>
-          <w:iCs/>
-        </w:rPr>
-        <w:t xml:space="preserve">renseigner les sujets </w:t>
-      </w:r>
-      <w:r>
-        <w:rPr>
-          <w:iCs/>
-        </w:rPr>
-        <w:t>à</w:t>
-      </w:r>
-      <w:r>
-        <w:rPr>
-          <w:iCs/>
-        </w:rPr>
-        <w:t xml:space="preserve"> aborder en accord avec son mentee lors de la session précédente ou alors via le chat.</w:t>
-      </w:r>
-    </w:p>
-    <w:p>
-      <w:pPr>
-        <w:pBdr>
-          <w:top w:val="nil"/>
-          <w:left w:val="nil"/>
-          <w:bottom w:val="nil"/>
-          <w:right w:val="nil"/>
-          <w:between w:val="nil"/>
-        </w:pBdr>
-        <w:rPr>
-          <w:iCs/>
-        </w:rPr>
-      </w:pPr>
-    </w:p>
-    <w:p>
-      <w:pPr>
-        <w:pBdr>
-          <w:top w:val="nil"/>
-          <w:left w:val="nil"/>
-          <w:bottom w:val="nil"/>
-          <w:right w:val="nil"/>
-          <w:between w:val="nil"/>
-        </w:pBdr>
-        <w:rPr>
-          <w:iCs/>
-        </w:rPr>
-      </w:pPr>
-      <w:r>
-        <w:rPr>
-          <w:iCs/>
-        </w:rPr>
-        <w:t>En tant qu</w:t>
-      </w:r>
-      <w:r>
-        <w:rPr>
-          <w:iCs/>
-        </w:rPr>
-        <w:t xml:space="preserve">e mentor </w:t>
-      </w:r>
-      <w:r>
-        <w:rPr>
-          <w:iCs/>
-        </w:rPr>
-        <w:t>j</w:t>
-      </w:r>
-      <w:r>
-        <w:rPr>
-          <w:iCs/>
-        </w:rPr>
-        <w:t>e peux stipuler si les objectifs fixés sont atteints</w:t>
-      </w:r>
-      <w:r>
-        <w:rPr>
-          <w:iCs/>
-        </w:rPr>
-        <w:t xml:space="preserve"> afin de voir la progression de mon mentee</w:t>
-      </w:r>
-      <w:r>
-        <w:rPr>
-          <w:iCs/>
-        </w:rPr>
-        <w:t>.</w:t>
-      </w:r>
-    </w:p>
-    <w:p>
-      <w:pPr>
-        <w:pBdr>
-          <w:top w:val="nil"/>
-          <w:left w:val="nil"/>
-          <w:bottom w:val="nil"/>
-          <w:right w:val="nil"/>
-          <w:between w:val="nil"/>
-        </w:pBdr>
-        <w:rPr>
-          <w:iCs/>
-        </w:rPr>
-      </w:pPr>
-    </w:p>
-    <w:p>
-      <w:pPr>
-        <w:pBdr>
-          <w:top w:val="nil"/>
-          <w:left w:val="nil"/>
-          <w:bottom w:val="nil"/>
-          <w:right w:val="nil"/>
-          <w:between w:val="nil"/>
-        </w:pBdr>
-        <w:rPr>
-          <w:iCs/>
-        </w:rPr>
-      </w:pPr>
-      <w:r>
-        <w:rPr>
-          <w:iCs/>
-        </w:rPr>
-        <w:t>Les critères d’acceptation sont que l’utilisateur soit connecté sur son compte, qu’il possède le statut mentor et que la session soit terminée. Il peut alors sélectionner si les objectifs sont atteints ou non.</w:t>
-      </w:r>
-    </w:p>
-    <w:p>
-      <w:pPr>
-        <w:pBdr>
-          <w:top w:val="nil"/>
-          <w:left w:val="nil"/>
-          <w:bottom w:val="nil"/>
-          <w:right w:val="nil"/>
-          <w:between w:val="nil"/>
-        </w:pBdr>
-        <w:rPr>
-          <w:iCs/>
-        </w:rPr>
-      </w:pPr>
-    </w:p>
-    <w:p>
-      <w:pPr>
-        <w:pBdr>
-          <w:top w:val="nil"/>
-          <w:left w:val="nil"/>
-          <w:bottom w:val="nil"/>
-          <w:right w:val="nil"/>
-          <w:between w:val="nil"/>
-        </w:pBdr>
-        <w:rPr>
-          <w:iCs/>
-        </w:rPr>
-      </w:pPr>
-      <w:r>
-        <w:rPr>
-          <w:iCs/>
-        </w:rPr>
-        <w:t>En tant qu’utilisateur</w:t>
-      </w:r>
-      <w:r>
-        <w:rPr>
-          <w:iCs/>
-        </w:rPr>
-        <w:t xml:space="preserve"> j</w:t>
-      </w:r>
-      <w:r>
-        <w:rPr>
-          <w:iCs/>
-        </w:rPr>
-        <w:t>e peux personnaliser la couleur de mon thème</w:t>
-      </w:r>
-      <w:r>
-        <w:rPr>
-          <w:iCs/>
-        </w:rPr>
-        <w:t xml:space="preserve"> afin d’avoir une interface qui me corresponde</w:t>
-      </w:r>
-      <w:r>
-        <w:rPr>
-          <w:iCs/>
-        </w:rPr>
-        <w:t>.</w:t>
-      </w:r>
-    </w:p>
-    <w:p>
-      <w:pPr>
-        <w:pBdr>
-          <w:top w:val="nil"/>
-          <w:left w:val="nil"/>
-          <w:bottom w:val="nil"/>
-          <w:right w:val="nil"/>
-          <w:between w:val="nil"/>
-        </w:pBdr>
-        <w:rPr>
-          <w:iCs/>
-        </w:rPr>
-      </w:pPr>
-    </w:p>
-    <w:p>
-      <w:pPr>
-        <w:pBdr>
-          <w:top w:val="nil"/>
-          <w:left w:val="nil"/>
-          <w:bottom w:val="nil"/>
-          <w:right w:val="nil"/>
-          <w:between w:val="nil"/>
-        </w:pBdr>
-        <w:rPr>
-          <w:iCs/>
-        </w:rPr>
-      </w:pPr>
-      <w:r>
-        <w:rPr>
-          <w:iCs/>
-        </w:rPr>
-        <w:t xml:space="preserve">Les critères d’acceptation sont que l’utilisateur soit connecté sur son compte et qu’il se rende dans l’onglet préférences puis qu’il clique sur </w:t>
-      </w:r>
-      <w:r>
-        <w:rPr>
-          <w:iCs/>
-        </w:rPr>
-        <w:t>la flèche associée</w:t>
-      </w:r>
-      <w:r>
-        <w:rPr>
-          <w:iCs/>
-        </w:rPr>
-        <w:t xml:space="preserve"> au mot personnaliser et qu’il choisisse ensuite la couleur voulue.</w:t>
-      </w:r>
-      <w:r>
-        <w:rPr>
-          <w:iCs/>
-        </w:rPr>
-        <w:t xml:space="preserve"> </w:t>
-      </w:r>
-    </w:p>
-    <w:p>
-      <w:pPr>
-        <w:pBdr>
-          <w:top w:val="nil"/>
-          <w:left w:val="nil"/>
-          <w:bottom w:val="nil"/>
-          <w:right w:val="nil"/>
-          <w:between w:val="nil"/>
-        </w:pBdr>
-        <w:rPr>
-          <w:iCs/>
-        </w:rPr>
-      </w:pPr>
+        <w:t>L’interface est composée par la couleur par défaut.</w:t>
+      </w:r>
+    </w:p>
+    <w:p>
+      <w:pPr>
+        <w:pBdr>
+          <w:top w:val="nil"/>
+          <w:left w:val="nil"/>
+          <w:bottom w:val="nil"/>
+          <w:right w:val="nil"/>
+          <w:between w:val="nil"/>
+        </w:pBdr>
+        <w:rPr>
+          <w:iCs/>
+        </w:rPr>
+      </w:pPr>
+      <w:proofErr w:type="spellStart"/>
+      <w:r>
+        <w:rPr>
+          <w:iCs/>
+        </w:rPr>
+        <w:t>When</w:t>
+      </w:r>
+      <w:proofErr w:type="spellEnd"/>
+      <w:r>
+        <w:rPr>
+          <w:iCs/>
+        </w:rPr>
+        <w:t xml:space="preserve"> L’utilisateur choisit une couleur.</w:t>
+      </w:r>
+    </w:p>
+    <w:p>
+      <w:pPr>
+        <w:pBdr>
+          <w:top w:val="nil"/>
+          <w:left w:val="nil"/>
+          <w:bottom w:val="nil"/>
+          <w:right w:val="nil"/>
+          <w:between w:val="nil"/>
+        </w:pBdr>
+        <w:rPr>
+          <w:iCs/>
+        </w:rPr>
+      </w:pPr>
+      <w:proofErr w:type="spellStart"/>
+      <w:r>
+        <w:rPr>
+          <w:iCs/>
+        </w:rPr>
+        <w:t>Then</w:t>
+      </w:r>
+      <w:proofErr w:type="spellEnd"/>
+      <w:r>
+        <w:rPr>
+          <w:iCs/>
+        </w:rPr>
+        <w:t xml:space="preserve"> L’interfac</w:t>
+      </w:r>
+      <w:r>
+        <w:rPr>
+          <w:iCs/>
+        </w:rPr>
+        <w:t>e</w:t>
+      </w:r>
+      <w:r>
+        <w:rPr>
+          <w:iCs/>
+        </w:rPr>
+        <w:t xml:space="preserve"> est composée par la couleur choisit.</w:t>
+      </w:r>
     </w:p>
     <w:p>
       <w:pPr>
@@ -3496,6 +4608,7 @@
         <w:rPr>
           <w:iCs/>
         </w:rPr>
+        <w:lastRenderedPageBreak/>
         <w:t>Solution browser</w:t>
       </w:r>
       <w:r>
@@ -3713,11 +4826,19 @@
         </w:rPr>
         <w:t xml:space="preserve">Le back serait développé en </w:t>
       </w:r>
-      <w:r>
-        <w:rPr>
-          <w:iCs/>
-        </w:rPr>
-        <w:t>Kotlin / JAVA</w:t>
+      <w:proofErr w:type="spellStart"/>
+      <w:r>
+        <w:rPr>
+          <w:iCs/>
+        </w:rPr>
+        <w:t>Kotlin</w:t>
+      </w:r>
+      <w:proofErr w:type="spellEnd"/>
+      <w:r>
+        <w:rPr>
+          <w:iCs/>
+        </w:rPr>
+        <w:t xml:space="preserve"> / JAVA</w:t>
       </w:r>
       <w:r>
         <w:rPr>
@@ -3788,7 +4909,6 @@
         <w:rPr>
           <w:i/>
         </w:rPr>
-        <w:lastRenderedPageBreak/>
         <w:t xml:space="preserve">Mettez les images des wireframes ici. </w:t>
       </w:r>
     </w:p>

</xml_diff>

<commit_message>
Integration of class diagram and metrics
</commit_message>
<xml_diff>
--- a/Modèle+de+documentationA.docx
+++ b/Modèle+de+documentationA.docx
@@ -4163,10 +4163,48 @@
     </w:p>
     <w:p>
       <w:pPr>
+        <w:pBdr>
+          <w:top w:val="nil"/>
+          <w:left w:val="nil"/>
+          <w:bottom w:val="nil"/>
+          <w:right w:val="nil"/>
+          <w:between w:val="nil"/>
+        </w:pBdr>
+        <w:rPr>
+          <w:iCs/>
+        </w:rPr>
+      </w:pPr>
+    </w:p>
+    <w:p>
+      <w:pPr>
         <w:rPr>
           <w:rFonts w:ascii="Open Sans" w:eastAsia="Open Sans" w:hAnsi="Open Sans" w:cs="Open Sans"/>
-        </w:rPr>
-      </w:pPr>
+          <w:color w:val="0B5394"/>
+        </w:rPr>
+      </w:pPr>
+      <w:r>
+        <w:rPr>
+          <w:rFonts w:ascii="Roboto Black" w:eastAsia="Roboto Black" w:hAnsi="Roboto Black" w:cs="Roboto Black"/>
+          <w:color w:val="0B5394"/>
+          <w:sz w:val="36"/>
+          <w:szCs w:val="36"/>
+        </w:rPr>
+        <w:t xml:space="preserve">3. Solution proposée </w:t>
+      </w:r>
+    </w:p>
+    <w:p>
+      <w:pPr>
+        <w:rPr>
+          <w:rFonts w:ascii="Open Sans" w:eastAsia="Open Sans" w:hAnsi="Open Sans" w:cs="Open Sans"/>
+          <w:b/>
+          <w:color w:val="FF6409"/>
+          <w:sz w:val="24"/>
+          <w:szCs w:val="24"/>
+        </w:rPr>
+      </w:pPr>
+      <w:r>
+        <w:br/>
+      </w:r>
       <w:r>
         <w:rPr>
           <w:rFonts w:ascii="Open Sans" w:eastAsia="Open Sans" w:hAnsi="Open Sans" w:cs="Open Sans"/>
@@ -4175,9 +4213,108 @@
           <w:sz w:val="28"/>
           <w:szCs w:val="28"/>
         </w:rPr>
-        <w:t>2</w:t>
-      </w:r>
-      <w:r>
+        <w:t>3.1 Diagrammes de conception technique</w:t>
+      </w:r>
+    </w:p>
+    <w:p>
+      <w:pPr>
+        <w:rPr>
+          <w:rFonts w:ascii="Open Sans" w:eastAsia="Open Sans" w:hAnsi="Open Sans" w:cs="Open Sans"/>
+        </w:rPr>
+      </w:pPr>
+    </w:p>
+    <w:p>
+      <w:pPr>
+        <w:rPr>
+          <w:rFonts w:ascii="Open Sans" w:eastAsia="Open Sans" w:hAnsi="Open Sans" w:cs="Open Sans"/>
+        </w:rPr>
+      </w:pPr>
+      <w:r>
+        <w:rPr>
+          <w:rFonts w:ascii="Open Sans" w:eastAsia="Open Sans" w:hAnsi="Open Sans" w:cs="Open Sans"/>
+          <w:noProof/>
+        </w:rPr>
+        <w:drawing>
+          <wp:anchor distT="0" distB="0" distL="114300" distR="114300" simplePos="0" relativeHeight="251702272" behindDoc="0" locked="0" layoutInCell="1" allowOverlap="1" wp14:anchorId="4AAC1C2C" wp14:editId="03880218">
+            <wp:simplePos x="0" y="0"/>
+            <wp:positionH relativeFrom="page">
+              <wp:align>center</wp:align>
+            </wp:positionH>
+            <wp:positionV relativeFrom="paragraph">
+              <wp:posOffset>188874</wp:posOffset>
+            </wp:positionV>
+            <wp:extent cx="3884371" cy="4932497"/>
+            <wp:effectExtent l="0" t="0" r="1905" b="0"/>
+            <wp:wrapTopAndBottom/>
+            <wp:docPr id="14" name="Image 14"/>
+            <wp:cNvGraphicFramePr>
+              <a:graphicFrameLocks xmlns:a="http://schemas.openxmlformats.org/drawingml/2006/main" noChangeAspect="1"/>
+            </wp:cNvGraphicFramePr>
+            <a:graphic xmlns:a="http://schemas.openxmlformats.org/drawingml/2006/main">
+              <a:graphicData uri="http://schemas.openxmlformats.org/drawingml/2006/picture">
+                <pic:pic xmlns:pic="http://schemas.openxmlformats.org/drawingml/2006/picture">
+                  <pic:nvPicPr>
+                    <pic:cNvPr id="14" name="Image 14"/>
+                    <pic:cNvPicPr/>
+                  </pic:nvPicPr>
+                  <pic:blipFill>
+                    <a:blip r:embed="rId8" cstate="print">
+                      <a:extLst>
+                        <a:ext uri="{28A0092B-C50C-407E-A947-70E740481C1C}">
+                          <a14:useLocalDpi xmlns:a14="http://schemas.microsoft.com/office/drawing/2010/main" val="0"/>
+                        </a:ext>
+                      </a:extLst>
+                    </a:blip>
+                    <a:stretch>
+                      <a:fillRect/>
+                    </a:stretch>
+                  </pic:blipFill>
+                  <pic:spPr>
+                    <a:xfrm>
+                      <a:off x="0" y="0"/>
+                      <a:ext cx="3884371" cy="4932497"/>
+                    </a:xfrm>
+                    <a:prstGeom prst="rect">
+                      <a:avLst/>
+                    </a:prstGeom>
+                  </pic:spPr>
+                </pic:pic>
+              </a:graphicData>
+            </a:graphic>
+          </wp:anchor>
+        </w:drawing>
+      </w:r>
+    </w:p>
+    <w:p>
+      <w:pPr>
+        <w:rPr>
+          <w:rFonts w:ascii="Open Sans" w:eastAsia="Open Sans" w:hAnsi="Open Sans" w:cs="Open Sans"/>
+        </w:rPr>
+      </w:pPr>
+    </w:p>
+    <w:p>
+      <w:pPr>
+        <w:rPr>
+          <w:rFonts w:ascii="Open Sans" w:eastAsia="Open Sans" w:hAnsi="Open Sans" w:cs="Open Sans"/>
+        </w:rPr>
+      </w:pPr>
+    </w:p>
+    <w:p>
+      <w:pPr>
+        <w:rPr>
+          <w:rFonts w:ascii="Open Sans" w:eastAsia="Open Sans" w:hAnsi="Open Sans" w:cs="Open Sans"/>
+        </w:rPr>
+      </w:pPr>
+    </w:p>
+    <w:p>
+      <w:pPr>
+        <w:rPr>
+          <w:rFonts w:ascii="Open Sans" w:eastAsia="Open Sans" w:hAnsi="Open Sans" w:cs="Open Sans"/>
+        </w:rPr>
+      </w:pPr>
+    </w:p>
+    <w:p>
+      <w:pPr>
         <w:rPr>
           <w:rFonts w:ascii="Open Sans" w:eastAsia="Open Sans" w:hAnsi="Open Sans" w:cs="Open Sans"/>
           <w:b/>
@@ -4185,46 +4322,7 @@
           <w:sz w:val="28"/>
           <w:szCs w:val="28"/>
         </w:rPr>
-        <w:t xml:space="preserve">.3 Métriques du projet </w:t>
-      </w:r>
-    </w:p>
-    <w:p>
-      <w:pPr>
-        <w:rPr>
-          <w:rFonts w:ascii="Open Sans" w:eastAsia="Open Sans" w:hAnsi="Open Sans" w:cs="Open Sans"/>
-        </w:rPr>
-      </w:pPr>
-    </w:p>
-    <w:p>
-      <w:pPr>
-        <w:rPr>
-          <w:rFonts w:ascii="Open Sans" w:eastAsia="Open Sans" w:hAnsi="Open Sans" w:cs="Open Sans"/>
-          <w:color w:val="0B5394"/>
-        </w:rPr>
-      </w:pPr>
-      <w:r>
-        <w:rPr>
-          <w:rFonts w:ascii="Roboto Black" w:eastAsia="Roboto Black" w:hAnsi="Roboto Black" w:cs="Roboto Black"/>
-          <w:color w:val="0B5394"/>
-          <w:sz w:val="36"/>
-          <w:szCs w:val="36"/>
-        </w:rPr>
-        <w:t xml:space="preserve">3. Solution proposée </w:t>
-      </w:r>
-    </w:p>
-    <w:p>
-      <w:pPr>
-        <w:rPr>
-          <w:rFonts w:ascii="Open Sans" w:eastAsia="Open Sans" w:hAnsi="Open Sans" w:cs="Open Sans"/>
-          <w:b/>
-          <w:color w:val="FF6409"/>
-          <w:sz w:val="24"/>
-          <w:szCs w:val="24"/>
-        </w:rPr>
-      </w:pPr>
-      <w:r>
-        <w:br/>
-      </w:r>
+      </w:pPr>
       <w:r>
         <w:rPr>
           <w:rFonts w:ascii="Open Sans" w:eastAsia="Open Sans" w:hAnsi="Open Sans" w:cs="Open Sans"/>
@@ -4233,7 +4331,8 @@
           <w:sz w:val="28"/>
           <w:szCs w:val="28"/>
         </w:rPr>
-        <w:t>3.1 Diagrammes de conception technique</w:t>
+        <w:lastRenderedPageBreak/>
+        <w:t xml:space="preserve">3.2 Glossaire </w:t>
       </w:r>
     </w:p>
     <w:p>
@@ -4246,33 +4345,245 @@
     <w:p>
       <w:pPr>
         <w:rPr>
-          <w:rFonts w:ascii="Open Sans" w:eastAsia="Open Sans" w:hAnsi="Open Sans" w:cs="Open Sans"/>
-        </w:rPr>
-      </w:pPr>
-    </w:p>
-    <w:p>
-      <w:pPr>
-        <w:rPr>
-          <w:rFonts w:ascii="Open Sans" w:eastAsia="Open Sans" w:hAnsi="Open Sans" w:cs="Open Sans"/>
-        </w:rPr>
-      </w:pPr>
-    </w:p>
-    <w:p>
-      <w:pPr>
-        <w:rPr>
-          <w:rFonts w:ascii="Open Sans" w:eastAsia="Open Sans" w:hAnsi="Open Sans" w:cs="Open Sans"/>
-        </w:rPr>
-      </w:pPr>
-    </w:p>
-    <w:p>
-      <w:pPr>
-        <w:rPr>
-          <w:rFonts w:ascii="Open Sans" w:eastAsia="Open Sans" w:hAnsi="Open Sans" w:cs="Open Sans"/>
-        </w:rPr>
-      </w:pPr>
-    </w:p>
-    <w:p>
-      <w:pPr>
+          <w:i/>
+        </w:rPr>
+      </w:pPr>
+      <w:r>
+        <w:rPr>
+          <w:i/>
+        </w:rPr>
+        <w:t>Le vocabulaire éventuel du domaine s'insère ici.</w:t>
+      </w:r>
+    </w:p>
+    <w:p>
+      <w:pPr>
+        <w:rPr>
+          <w:i/>
+        </w:rPr>
+      </w:pPr>
+    </w:p>
+    <w:p>
+      <w:pPr>
+        <w:rPr>
+          <w:iCs/>
+        </w:rPr>
+      </w:pPr>
+      <w:r>
+        <w:rPr>
+          <w:iCs/>
+        </w:rPr>
+        <w:t>Application :</w:t>
+      </w:r>
+      <w:r>
+        <w:rPr>
+          <w:iCs/>
+        </w:rPr>
+        <w:t xml:space="preserve"> programme fournissant à l’utilisateur des services spécifiques</w:t>
+      </w:r>
+      <w:r>
+        <w:rPr>
+          <w:iCs/>
+        </w:rPr>
+        <w:t>.</w:t>
+      </w:r>
+    </w:p>
+    <w:p>
+      <w:pPr>
+        <w:rPr>
+          <w:iCs/>
+        </w:rPr>
+      </w:pPr>
+    </w:p>
+    <w:p>
+      <w:pPr>
+        <w:rPr>
+          <w:iCs/>
+        </w:rPr>
+      </w:pPr>
+      <w:r>
+        <w:rPr>
+          <w:iCs/>
+        </w:rPr>
+        <w:t>Chat : messagerie instantanée destinée à l’échange entre deux personnes.</w:t>
+      </w:r>
+    </w:p>
+    <w:p>
+      <w:pPr>
+        <w:rPr>
+          <w:iCs/>
+        </w:rPr>
+      </w:pPr>
+    </w:p>
+    <w:p>
+      <w:pPr>
+        <w:rPr>
+          <w:iCs/>
+        </w:rPr>
+      </w:pPr>
+      <w:r>
+        <w:rPr>
+          <w:iCs/>
+        </w:rPr>
+        <w:t xml:space="preserve">Interface : </w:t>
+      </w:r>
+      <w:r>
+        <w:rPr>
+          <w:iCs/>
+        </w:rPr>
+        <w:t>Entité permettant la communication entre l’utilisateur et l’application.</w:t>
+      </w:r>
+    </w:p>
+    <w:p>
+      <w:pPr>
+        <w:rPr>
+          <w:iCs/>
+        </w:rPr>
+      </w:pPr>
+    </w:p>
+    <w:p>
+      <w:pPr>
+        <w:rPr>
+          <w:iCs/>
+        </w:rPr>
+      </w:pPr>
+      <w:r>
+        <w:rPr>
+          <w:iCs/>
+        </w:rPr>
+        <w:t>Mentorat : relation d'aide et d'apprentissage dans le but de favoriser le développement d'une personne.</w:t>
+      </w:r>
+    </w:p>
+    <w:p>
+      <w:pPr>
+        <w:rPr>
+          <w:iCs/>
+        </w:rPr>
+      </w:pPr>
+    </w:p>
+    <w:p>
+      <w:pPr>
+        <w:rPr>
+          <w:iCs/>
+        </w:rPr>
+      </w:pPr>
+      <w:r>
+        <w:rPr>
+          <w:iCs/>
+        </w:rPr>
+        <w:t>Ment</w:t>
+      </w:r>
+      <w:r>
+        <w:rPr>
+          <w:iCs/>
+        </w:rPr>
+        <w:t>ee</w:t>
+      </w:r>
+      <w:r>
+        <w:rPr>
+          <w:iCs/>
+        </w:rPr>
+        <w:t xml:space="preserve"> : personne jumelée à un mentor qui bénéficie de l'aide de </w:t>
+      </w:r>
+      <w:r>
+        <w:rPr>
+          <w:iCs/>
+        </w:rPr>
+        <w:t>celui-ci</w:t>
+      </w:r>
+      <w:r>
+        <w:rPr>
+          <w:iCs/>
+        </w:rPr>
+        <w:t xml:space="preserve"> pour </w:t>
+      </w:r>
+      <w:r>
+        <w:rPr>
+          <w:iCs/>
+        </w:rPr>
+        <w:t>atteindre</w:t>
+      </w:r>
+      <w:r>
+        <w:rPr>
+          <w:iCs/>
+        </w:rPr>
+        <w:t xml:space="preserve"> ses objectifs.</w:t>
+      </w:r>
+    </w:p>
+    <w:p>
+      <w:pPr>
+        <w:rPr>
+          <w:iCs/>
+        </w:rPr>
+      </w:pPr>
+    </w:p>
+    <w:p>
+      <w:pPr>
+        <w:rPr>
+          <w:iCs/>
+        </w:rPr>
+      </w:pPr>
+      <w:r>
+        <w:rPr>
+          <w:iCs/>
+        </w:rPr>
+        <w:t>Mentor : personne jumelée à un mentoré qui avise ce dernier pour l'aider à atteindre ses objectifs.</w:t>
+      </w:r>
+    </w:p>
+    <w:p>
+      <w:pPr>
+        <w:rPr>
+          <w:iCs/>
+        </w:rPr>
+      </w:pPr>
+    </w:p>
+    <w:p>
+      <w:pPr>
+        <w:rPr>
+          <w:iCs/>
+        </w:rPr>
+      </w:pPr>
+      <w:r>
+        <w:rPr>
+          <w:iCs/>
+        </w:rPr>
+        <w:t xml:space="preserve">Session : </w:t>
+      </w:r>
+      <w:r>
+        <w:rPr>
+          <w:iCs/>
+        </w:rPr>
+        <w:t>p</w:t>
+      </w:r>
+      <w:r>
+        <w:rPr>
+          <w:iCs/>
+        </w:rPr>
+        <w:t>ériode pendant laquelle l’échange entre mentor et mentee a lieu.</w:t>
+      </w:r>
+    </w:p>
+    <w:p>
+      <w:pPr>
+        <w:rPr>
+          <w:iCs/>
+        </w:rPr>
+      </w:pPr>
+    </w:p>
+    <w:p>
+      <w:pPr>
+        <w:rPr>
+          <w:iCs/>
+        </w:rPr>
+      </w:pPr>
+    </w:p>
+    <w:p>
+      <w:pPr>
+        <w:pBdr>
+          <w:top w:val="nil"/>
+          <w:left w:val="nil"/>
+          <w:bottom w:val="nil"/>
+          <w:right w:val="nil"/>
+          <w:between w:val="nil"/>
+        </w:pBdr>
         <w:rPr>
           <w:rFonts w:ascii="Open Sans" w:eastAsia="Open Sans" w:hAnsi="Open Sans" w:cs="Open Sans"/>
           <w:b/>
@@ -4281,7 +4592,16 @@
           <w:szCs w:val="28"/>
         </w:rPr>
       </w:pPr>
-      <w:r>
+    </w:p>
+    <w:p>
+      <w:pPr>
+        <w:pBdr>
+          <w:top w:val="nil"/>
+          <w:left w:val="nil"/>
+          <w:bottom w:val="nil"/>
+          <w:right w:val="nil"/>
+          <w:between w:val="nil"/>
+        </w:pBdr>
         <w:rPr>
           <w:rFonts w:ascii="Open Sans" w:eastAsia="Open Sans" w:hAnsi="Open Sans" w:cs="Open Sans"/>
           <w:b/>
@@ -4289,258 +4609,8 @@
           <w:sz w:val="28"/>
           <w:szCs w:val="28"/>
         </w:rPr>
-        <w:t xml:space="preserve">3.2 Glossaire </w:t>
-      </w:r>
-    </w:p>
-    <w:p>
-      <w:pPr>
-        <w:rPr>
-          <w:rFonts w:ascii="Open Sans" w:eastAsia="Open Sans" w:hAnsi="Open Sans" w:cs="Open Sans"/>
-        </w:rPr>
-      </w:pPr>
-    </w:p>
-    <w:p>
-      <w:pPr>
-        <w:rPr>
-          <w:i/>
-        </w:rPr>
-      </w:pPr>
-      <w:r>
-        <w:rPr>
-          <w:i/>
-        </w:rPr>
-        <w:t>Le vocabulaire éventuel du domaine s'insère ici.</w:t>
-      </w:r>
-    </w:p>
-    <w:p>
-      <w:pPr>
-        <w:rPr>
-          <w:i/>
-        </w:rPr>
-      </w:pPr>
-    </w:p>
-    <w:p>
-      <w:pPr>
-        <w:rPr>
-          <w:iCs/>
-        </w:rPr>
-      </w:pPr>
-      <w:r>
-        <w:rPr>
-          <w:iCs/>
-        </w:rPr>
-        <w:t>Application :</w:t>
-      </w:r>
-      <w:r>
-        <w:rPr>
-          <w:iCs/>
-        </w:rPr>
-        <w:t xml:space="preserve"> programme fournissant à l’utilisateur des services spécifiques</w:t>
-      </w:r>
-      <w:r>
-        <w:rPr>
-          <w:iCs/>
-        </w:rPr>
-        <w:t>.</w:t>
-      </w:r>
-    </w:p>
-    <w:p>
-      <w:pPr>
-        <w:rPr>
-          <w:iCs/>
-        </w:rPr>
-      </w:pPr>
-    </w:p>
-    <w:p>
-      <w:pPr>
-        <w:rPr>
-          <w:iCs/>
-        </w:rPr>
-      </w:pPr>
-      <w:r>
-        <w:rPr>
-          <w:iCs/>
-        </w:rPr>
-        <w:t>Chat : messagerie instantanée destinée à l’échange entre deux personnes.</w:t>
-      </w:r>
-    </w:p>
-    <w:p>
-      <w:pPr>
-        <w:rPr>
-          <w:iCs/>
-        </w:rPr>
-      </w:pPr>
-    </w:p>
-    <w:p>
-      <w:pPr>
-        <w:rPr>
-          <w:iCs/>
-        </w:rPr>
-      </w:pPr>
-      <w:r>
-        <w:rPr>
-          <w:iCs/>
-        </w:rPr>
-        <w:t xml:space="preserve">Interface : </w:t>
-      </w:r>
-      <w:r>
-        <w:rPr>
-          <w:iCs/>
-        </w:rPr>
-        <w:t>Entité permettant la communication entre l’utilisateur et l’application.</w:t>
-      </w:r>
-    </w:p>
-    <w:p>
-      <w:pPr>
-        <w:rPr>
-          <w:iCs/>
-        </w:rPr>
-      </w:pPr>
-    </w:p>
-    <w:p>
-      <w:pPr>
-        <w:rPr>
-          <w:iCs/>
-        </w:rPr>
-      </w:pPr>
-      <w:r>
-        <w:rPr>
-          <w:iCs/>
-        </w:rPr>
-        <w:t>Mentorat : relation d'aide et d'apprentissage dans le but de favoriser le développement d'une personne.</w:t>
-      </w:r>
-    </w:p>
-    <w:p>
-      <w:pPr>
-        <w:rPr>
-          <w:iCs/>
-        </w:rPr>
-      </w:pPr>
-    </w:p>
-    <w:p>
-      <w:pPr>
-        <w:rPr>
-          <w:iCs/>
-        </w:rPr>
-      </w:pPr>
-      <w:r>
-        <w:rPr>
-          <w:iCs/>
-        </w:rPr>
-        <w:t>Ment</w:t>
-      </w:r>
-      <w:r>
-        <w:rPr>
-          <w:iCs/>
-        </w:rPr>
-        <w:t>ee</w:t>
-      </w:r>
-      <w:r>
-        <w:rPr>
-          <w:iCs/>
-        </w:rPr>
-        <w:t xml:space="preserve"> : personne jumelée à un mentor qui bénéficie de l'aide de </w:t>
-      </w:r>
-      <w:r>
-        <w:rPr>
-          <w:iCs/>
-        </w:rPr>
-        <w:t>celui-ci</w:t>
-      </w:r>
-      <w:r>
-        <w:rPr>
-          <w:iCs/>
-        </w:rPr>
-        <w:t xml:space="preserve"> pour </w:t>
-      </w:r>
-      <w:r>
-        <w:rPr>
-          <w:iCs/>
-        </w:rPr>
-        <w:t>atteindre</w:t>
-      </w:r>
-      <w:r>
-        <w:rPr>
-          <w:iCs/>
-        </w:rPr>
-        <w:t xml:space="preserve"> ses objectifs.</w:t>
-      </w:r>
-    </w:p>
-    <w:p>
-      <w:pPr>
-        <w:rPr>
-          <w:iCs/>
-        </w:rPr>
-      </w:pPr>
-    </w:p>
-    <w:p>
-      <w:pPr>
-        <w:rPr>
-          <w:iCs/>
-        </w:rPr>
-      </w:pPr>
-      <w:r>
-        <w:rPr>
-          <w:iCs/>
-        </w:rPr>
-        <w:t>Mentor : personne jumelée à un mentoré qui avise ce dernier pour l'aider à atteindre ses objectifs.</w:t>
-      </w:r>
-    </w:p>
-    <w:p>
-      <w:pPr>
-        <w:rPr>
-          <w:iCs/>
-        </w:rPr>
-      </w:pPr>
-    </w:p>
-    <w:p>
-      <w:pPr>
-        <w:rPr>
-          <w:iCs/>
-        </w:rPr>
-      </w:pPr>
-      <w:r>
-        <w:rPr>
-          <w:iCs/>
-        </w:rPr>
-        <w:t xml:space="preserve">Session : </w:t>
-      </w:r>
-      <w:r>
-        <w:rPr>
-          <w:iCs/>
-        </w:rPr>
-        <w:t>p</w:t>
-      </w:r>
-      <w:r>
-        <w:rPr>
-          <w:iCs/>
-        </w:rPr>
-        <w:t>ériode pendant laquelle l’échange entre mentor et mentee a lieu.</w:t>
-      </w:r>
-    </w:p>
-    <w:p>
-      <w:pPr>
-        <w:rPr>
-          <w:iCs/>
-        </w:rPr>
-      </w:pPr>
-    </w:p>
-    <w:p>
-      <w:pPr>
-        <w:rPr>
-          <w:iCs/>
-        </w:rPr>
-      </w:pPr>
-    </w:p>
-    <w:p>
-      <w:pPr>
-        <w:pBdr>
-          <w:top w:val="nil"/>
-          <w:left w:val="nil"/>
-          <w:bottom w:val="nil"/>
-          <w:right w:val="nil"/>
-          <w:between w:val="nil"/>
-        </w:pBdr>
+      </w:pPr>
+      <w:r>
         <w:rPr>
           <w:rFonts w:ascii="Open Sans" w:eastAsia="Open Sans" w:hAnsi="Open Sans" w:cs="Open Sans"/>
           <w:b/>
@@ -4548,6 +4618,846 @@
           <w:sz w:val="28"/>
           <w:szCs w:val="28"/>
         </w:rPr>
+        <w:t>3.3 Spécifications techniques</w:t>
+      </w:r>
+    </w:p>
+    <w:p>
+      <w:pPr>
+        <w:rPr>
+          <w:i/>
+        </w:rPr>
+      </w:pPr>
+      <w:r>
+        <w:rPr>
+          <w:i/>
+        </w:rPr>
+        <w:t>Expliquez les technologies et langages pouvant être utilisés comme solution.</w:t>
+      </w:r>
+    </w:p>
+    <w:p>
+      <w:pPr>
+        <w:rPr>
+          <w:i/>
+        </w:rPr>
+      </w:pPr>
+    </w:p>
+    <w:p>
+      <w:pPr>
+        <w:rPr>
+          <w:iCs/>
+        </w:rPr>
+      </w:pPr>
+      <w:r>
+        <w:rPr>
+          <w:iCs/>
+        </w:rPr>
+        <w:t>Solution browser</w:t>
+      </w:r>
+      <w:r>
+        <w:rPr>
+          <w:iCs/>
+        </w:rPr>
+        <w:t> :</w:t>
+      </w:r>
+    </w:p>
+    <w:p>
+      <w:pPr>
+        <w:pStyle w:val="Paragraphedeliste"/>
+        <w:numPr>
+          <w:ilvl w:val="0"/>
+          <w:numId w:val="1"/>
+        </w:numPr>
+        <w:rPr>
+          <w:iCs/>
+        </w:rPr>
+      </w:pPr>
+      <w:r>
+        <w:rPr>
+          <w:iCs/>
+        </w:rPr>
+        <w:t>L’interface serait décrite en HTML / CSS et certains comportements d’éléments serait développé en JavaScript</w:t>
+      </w:r>
+      <w:r>
+        <w:rPr>
+          <w:iCs/>
+        </w:rPr>
+        <w:t xml:space="preserve"> (React JS)</w:t>
+      </w:r>
+      <w:r>
+        <w:rPr>
+          <w:iCs/>
+        </w:rPr>
+        <w:t>.</w:t>
+      </w:r>
+    </w:p>
+    <w:p>
+      <w:pPr>
+        <w:pStyle w:val="Paragraphedeliste"/>
+        <w:numPr>
+          <w:ilvl w:val="0"/>
+          <w:numId w:val="1"/>
+        </w:numPr>
+        <w:rPr>
+          <w:iCs/>
+        </w:rPr>
+      </w:pPr>
+      <w:r>
+        <w:rPr>
+          <w:iCs/>
+        </w:rPr>
+        <w:t>Le back serait développé en JAVA</w:t>
+      </w:r>
+      <w:r>
+        <w:rPr>
+          <w:iCs/>
+        </w:rPr>
+        <w:t xml:space="preserve"> </w:t>
+      </w:r>
+      <w:r>
+        <w:rPr>
+          <w:iCs/>
+        </w:rPr>
+        <w:t xml:space="preserve">(Spring boot) </w:t>
+      </w:r>
+      <w:r>
+        <w:rPr>
+          <w:iCs/>
+        </w:rPr>
+        <w:t>basé sur un pattern MVC</w:t>
+      </w:r>
+      <w:r>
+        <w:rPr>
+          <w:iCs/>
+        </w:rPr>
+        <w:t>.</w:t>
+      </w:r>
+    </w:p>
+    <w:p>
+      <w:pPr>
+        <w:rPr>
+          <w:i/>
+        </w:rPr>
+      </w:pPr>
+    </w:p>
+    <w:p>
+      <w:pPr>
+        <w:rPr>
+          <w:iCs/>
+        </w:rPr>
+      </w:pPr>
+      <w:r>
+        <w:rPr>
+          <w:iCs/>
+        </w:rPr>
+        <w:t xml:space="preserve">Solution </w:t>
+      </w:r>
+      <w:r>
+        <w:rPr>
+          <w:iCs/>
+        </w:rPr>
+        <w:t>mobile iOS :</w:t>
+      </w:r>
+    </w:p>
+    <w:p>
+      <w:pPr>
+        <w:pStyle w:val="Paragraphedeliste"/>
+        <w:numPr>
+          <w:ilvl w:val="0"/>
+          <w:numId w:val="1"/>
+        </w:numPr>
+        <w:rPr>
+          <w:iCs/>
+        </w:rPr>
+      </w:pPr>
+      <w:r>
+        <w:rPr>
+          <w:iCs/>
+        </w:rPr>
+        <w:t>L’interface serait décrite en HTML / CSS et certains comportements d’éléments serait développé en JavaScript</w:t>
+      </w:r>
+      <w:r>
+        <w:rPr>
+          <w:iCs/>
+        </w:rPr>
+        <w:t xml:space="preserve"> (React Native)</w:t>
+      </w:r>
+      <w:r>
+        <w:rPr>
+          <w:iCs/>
+        </w:rPr>
+        <w:t>.</w:t>
+      </w:r>
+    </w:p>
+    <w:p>
+      <w:pPr>
+        <w:pStyle w:val="Paragraphedeliste"/>
+        <w:numPr>
+          <w:ilvl w:val="0"/>
+          <w:numId w:val="1"/>
+        </w:numPr>
+        <w:rPr>
+          <w:iCs/>
+        </w:rPr>
+      </w:pPr>
+      <w:r>
+        <w:rPr>
+          <w:iCs/>
+        </w:rPr>
+        <w:t xml:space="preserve">Le back serait développé en </w:t>
+      </w:r>
+      <w:r>
+        <w:rPr>
+          <w:iCs/>
+        </w:rPr>
+        <w:t xml:space="preserve">Objective-c / </w:t>
+      </w:r>
+      <w:r>
+        <w:rPr>
+          <w:iCs/>
+        </w:rPr>
+        <w:t>Swift</w:t>
+      </w:r>
+      <w:r>
+        <w:rPr>
+          <w:iCs/>
+        </w:rPr>
+        <w:t xml:space="preserve"> basé sur un pattern MVC</w:t>
+      </w:r>
+      <w:r>
+        <w:rPr>
+          <w:iCs/>
+        </w:rPr>
+        <w:t>.</w:t>
+      </w:r>
+    </w:p>
+    <w:p>
+      <w:pPr>
+        <w:pStyle w:val="Paragraphedeliste"/>
+        <w:rPr>
+          <w:iCs/>
+        </w:rPr>
+      </w:pPr>
+    </w:p>
+    <w:p>
+      <w:pPr>
+        <w:rPr>
+          <w:iCs/>
+        </w:rPr>
+      </w:pPr>
+      <w:r>
+        <w:rPr>
+          <w:iCs/>
+        </w:rPr>
+        <w:t xml:space="preserve">Solution </w:t>
+      </w:r>
+      <w:r>
+        <w:rPr>
+          <w:iCs/>
+        </w:rPr>
+        <w:t xml:space="preserve">mobile </w:t>
+      </w:r>
+      <w:r>
+        <w:rPr>
+          <w:iCs/>
+        </w:rPr>
+        <w:t>Android</w:t>
+      </w:r>
+      <w:r>
+        <w:rPr>
+          <w:iCs/>
+        </w:rPr>
+        <w:t> :</w:t>
+      </w:r>
+    </w:p>
+    <w:p>
+      <w:pPr>
+        <w:pStyle w:val="Paragraphedeliste"/>
+        <w:numPr>
+          <w:ilvl w:val="0"/>
+          <w:numId w:val="1"/>
+        </w:numPr>
+        <w:rPr>
+          <w:iCs/>
+        </w:rPr>
+      </w:pPr>
+      <w:r>
+        <w:rPr>
+          <w:iCs/>
+        </w:rPr>
+        <w:t>L’interface serait décrite en HTML / CSS et certains comportements d’éléments serait développé en JavaScript</w:t>
+      </w:r>
+      <w:r>
+        <w:rPr>
+          <w:iCs/>
+        </w:rPr>
+        <w:t xml:space="preserve"> (React Native)</w:t>
+      </w:r>
+      <w:r>
+        <w:rPr>
+          <w:iCs/>
+        </w:rPr>
+        <w:t>.</w:t>
+      </w:r>
+    </w:p>
+    <w:p>
+      <w:pPr>
+        <w:pStyle w:val="Paragraphedeliste"/>
+        <w:numPr>
+          <w:ilvl w:val="0"/>
+          <w:numId w:val="1"/>
+        </w:numPr>
+        <w:rPr>
+          <w:iCs/>
+        </w:rPr>
+      </w:pPr>
+      <w:r>
+        <w:rPr>
+          <w:iCs/>
+        </w:rPr>
+        <w:t xml:space="preserve">Le back serait développé en </w:t>
+      </w:r>
+      <w:proofErr w:type="spellStart"/>
+      <w:r>
+        <w:rPr>
+          <w:iCs/>
+        </w:rPr>
+        <w:t>Kotlin</w:t>
+      </w:r>
+      <w:proofErr w:type="spellEnd"/>
+      <w:r>
+        <w:rPr>
+          <w:iCs/>
+        </w:rPr>
+        <w:t xml:space="preserve"> / JAVA</w:t>
+      </w:r>
+      <w:r>
+        <w:rPr>
+          <w:iCs/>
+        </w:rPr>
+        <w:t xml:space="preserve"> basé sur un pattern MVC</w:t>
+      </w:r>
+      <w:r>
+        <w:rPr>
+          <w:iCs/>
+        </w:rPr>
+        <w:t>.</w:t>
+      </w:r>
+    </w:p>
+    <w:p>
+      <w:pPr>
+        <w:rPr>
+          <w:iCs/>
+        </w:rPr>
+      </w:pPr>
+    </w:p>
+    <w:p>
+      <w:pPr>
+        <w:rPr>
+          <w:iCs/>
+        </w:rPr>
+      </w:pPr>
+    </w:p>
+    <w:p>
+      <w:pPr>
+        <w:rPr>
+          <w:iCs/>
+        </w:rPr>
+      </w:pPr>
+    </w:p>
+    <w:p>
+      <w:pPr>
+        <w:rPr>
+          <w:iCs/>
+        </w:rPr>
+      </w:pPr>
+    </w:p>
+    <w:p>
+      <w:pPr>
+        <w:rPr>
+          <w:iCs/>
+        </w:rPr>
+      </w:pPr>
+    </w:p>
+    <w:p>
+      <w:pPr>
+        <w:rPr>
+          <w:iCs/>
+        </w:rPr>
+      </w:pPr>
+    </w:p>
+    <w:tbl>
+      <w:tblPr>
+        <w:tblStyle w:val="Grilledutableau"/>
+        <w:tblW w:w="9377" w:type="dxa"/>
+        <w:tblLook w:val="04A0" w:firstRow="1" w:lastRow="0" w:firstColumn="1" w:lastColumn="0" w:noHBand="0" w:noVBand="1"/>
+      </w:tblPr>
+      <w:tblGrid>
+        <w:gridCol w:w="3125"/>
+        <w:gridCol w:w="3126"/>
+        <w:gridCol w:w="3126"/>
+      </w:tblGrid>
+      <w:tr>
+        <w:trPr>
+          <w:trHeight w:val="465"/>
+        </w:trPr>
+        <w:tc>
+          <w:tcPr>
+            <w:tcW w:w="3125" w:type="dxa"/>
+            <w:vAlign w:val="center"/>
+          </w:tcPr>
+          <w:p>
+            <w:pPr>
+              <w:jc w:val="center"/>
+              <w:rPr>
+                <w:iCs/>
+              </w:rPr>
+            </w:pPr>
+            <w:r>
+              <w:rPr>
+                <w:iCs/>
+              </w:rPr>
+              <w:lastRenderedPageBreak/>
+              <w:t>Framework front-end</w:t>
+            </w:r>
+          </w:p>
+        </w:tc>
+        <w:tc>
+          <w:tcPr>
+            <w:tcW w:w="3126" w:type="dxa"/>
+            <w:vAlign w:val="center"/>
+          </w:tcPr>
+          <w:p>
+            <w:pPr>
+              <w:jc w:val="center"/>
+              <w:rPr>
+                <w:iCs/>
+              </w:rPr>
+            </w:pPr>
+            <w:r>
+              <w:rPr>
+                <w:iCs/>
+              </w:rPr>
+              <w:t>Avantages</w:t>
+            </w:r>
+          </w:p>
+        </w:tc>
+        <w:tc>
+          <w:tcPr>
+            <w:tcW w:w="3126" w:type="dxa"/>
+            <w:vAlign w:val="center"/>
+          </w:tcPr>
+          <w:p>
+            <w:pPr>
+              <w:jc w:val="center"/>
+              <w:rPr>
+                <w:iCs/>
+              </w:rPr>
+            </w:pPr>
+            <w:r>
+              <w:rPr>
+                <w:iCs/>
+              </w:rPr>
+              <w:t>Désavantages</w:t>
+            </w:r>
+          </w:p>
+        </w:tc>
+      </w:tr>
+      <w:tr>
+        <w:trPr>
+          <w:trHeight w:val="932"/>
+        </w:trPr>
+        <w:tc>
+          <w:tcPr>
+            <w:tcW w:w="3125" w:type="dxa"/>
+            <w:vAlign w:val="center"/>
+          </w:tcPr>
+          <w:p>
+            <w:pPr>
+              <w:jc w:val="center"/>
+              <w:rPr>
+                <w:iCs/>
+              </w:rPr>
+            </w:pPr>
+            <w:r>
+              <w:rPr>
+                <w:iCs/>
+              </w:rPr>
+              <w:t>React Native</w:t>
+            </w:r>
+          </w:p>
+        </w:tc>
+        <w:tc>
+          <w:tcPr>
+            <w:tcW w:w="3126" w:type="dxa"/>
+            <w:vAlign w:val="center"/>
+          </w:tcPr>
+          <w:p>
+            <w:pPr>
+              <w:jc w:val="center"/>
+              <w:rPr>
+                <w:iCs/>
+              </w:rPr>
+            </w:pPr>
+            <w:r>
+              <w:rPr>
+                <w:iCs/>
+              </w:rPr>
+              <w:t>Rapidité de développement (app mobile avec Back office Web ou API vers services tiers), grande communauté active.</w:t>
+            </w:r>
+          </w:p>
+        </w:tc>
+        <w:tc>
+          <w:tcPr>
+            <w:tcW w:w="3126" w:type="dxa"/>
+            <w:vAlign w:val="center"/>
+          </w:tcPr>
+          <w:p>
+            <w:pPr>
+              <w:jc w:val="center"/>
+              <w:rPr>
+                <w:iCs/>
+              </w:rPr>
+            </w:pPr>
+            <w:r>
+              <w:rPr>
+                <w:iCs/>
+              </w:rPr>
+              <w:t>Légèrement plus lent que Flutter.</w:t>
+            </w:r>
+          </w:p>
+        </w:tc>
+      </w:tr>
+      <w:tr>
+        <w:trPr>
+          <w:trHeight w:val="2777"/>
+        </w:trPr>
+        <w:tc>
+          <w:tcPr>
+            <w:tcW w:w="3125" w:type="dxa"/>
+            <w:vAlign w:val="center"/>
+          </w:tcPr>
+          <w:p>
+            <w:pPr>
+              <w:jc w:val="center"/>
+              <w:rPr>
+                <w:iCs/>
+              </w:rPr>
+            </w:pPr>
+            <w:r>
+              <w:rPr>
+                <w:iCs/>
+              </w:rPr>
+              <w:t>Flutter</w:t>
+            </w:r>
+          </w:p>
+        </w:tc>
+        <w:tc>
+          <w:tcPr>
+            <w:tcW w:w="3126" w:type="dxa"/>
+            <w:vAlign w:val="center"/>
+          </w:tcPr>
+          <w:p>
+            <w:pPr>
+              <w:jc w:val="center"/>
+              <w:rPr>
+                <w:iCs/>
+              </w:rPr>
+            </w:pPr>
+            <w:r>
+              <w:rPr>
+                <w:iCs/>
+              </w:rPr>
+              <w:t>Plus rapide que react</w:t>
+            </w:r>
+          </w:p>
+        </w:tc>
+        <w:tc>
+          <w:tcPr>
+            <w:tcW w:w="3126" w:type="dxa"/>
+            <w:vAlign w:val="center"/>
+          </w:tcPr>
+          <w:p>
+            <w:pPr>
+              <w:jc w:val="center"/>
+              <w:rPr>
+                <w:iCs/>
+              </w:rPr>
+            </w:pPr>
+            <w:r>
+              <w:rPr>
+                <w:iCs/>
+              </w:rPr>
+              <w:t>Utilise Dart et non JavaScript (qui est un standard pour le développement web), nécessite plus d’espace que react</w:t>
+            </w:r>
+            <w:r>
+              <w:rPr>
+                <w:iCs/>
+              </w:rPr>
+              <w:t>, plus lent à développer.</w:t>
+            </w:r>
+          </w:p>
+        </w:tc>
+      </w:tr>
+    </w:tbl>
+    <w:p>
+      <w:pPr>
+        <w:rPr>
+          <w:iCs/>
+        </w:rPr>
+      </w:pPr>
+    </w:p>
+    <w:p>
+      <w:pPr>
+        <w:rPr>
+          <w:iCs/>
+        </w:rPr>
+      </w:pPr>
+    </w:p>
+    <w:p>
+      <w:pPr>
+        <w:rPr>
+          <w:iCs/>
+        </w:rPr>
+      </w:pPr>
+    </w:p>
+    <w:p>
+      <w:pPr>
+        <w:rPr>
+          <w:iCs/>
+        </w:rPr>
+      </w:pPr>
+    </w:p>
+    <w:tbl>
+      <w:tblPr>
+        <w:tblStyle w:val="Grilledutableau"/>
+        <w:tblW w:w="0" w:type="auto"/>
+        <w:tblLook w:val="04A0" w:firstRow="1" w:lastRow="0" w:firstColumn="1" w:lastColumn="0" w:noHBand="0" w:noVBand="1"/>
+      </w:tblPr>
+      <w:tblGrid>
+        <w:gridCol w:w="3131"/>
+        <w:gridCol w:w="3131"/>
+        <w:gridCol w:w="3131"/>
+      </w:tblGrid>
+      <w:tr>
+        <w:trPr>
+          <w:trHeight w:val="152"/>
+        </w:trPr>
+        <w:tc>
+          <w:tcPr>
+            <w:tcW w:w="3131" w:type="dxa"/>
+            <w:vAlign w:val="center"/>
+          </w:tcPr>
+          <w:p>
+            <w:pPr>
+              <w:jc w:val="center"/>
+              <w:rPr>
+                <w:iCs/>
+              </w:rPr>
+            </w:pPr>
+            <w:r>
+              <w:rPr>
+                <w:iCs/>
+              </w:rPr>
+              <w:t>Framework back-end</w:t>
+            </w:r>
+          </w:p>
+        </w:tc>
+        <w:tc>
+          <w:tcPr>
+            <w:tcW w:w="3131" w:type="dxa"/>
+            <w:vAlign w:val="center"/>
+          </w:tcPr>
+          <w:p>
+            <w:pPr>
+              <w:jc w:val="center"/>
+              <w:rPr>
+                <w:iCs/>
+              </w:rPr>
+            </w:pPr>
+            <w:r>
+              <w:rPr>
+                <w:iCs/>
+              </w:rPr>
+              <w:t>Avantages</w:t>
+            </w:r>
+          </w:p>
+        </w:tc>
+        <w:tc>
+          <w:tcPr>
+            <w:tcW w:w="3131" w:type="dxa"/>
+          </w:tcPr>
+          <w:p>
+            <w:pPr>
+              <w:jc w:val="center"/>
+              <w:rPr>
+                <w:iCs/>
+              </w:rPr>
+            </w:pPr>
+            <w:r>
+              <w:rPr>
+                <w:iCs/>
+              </w:rPr>
+              <w:t>Désavantages</w:t>
+            </w:r>
+          </w:p>
+        </w:tc>
+      </w:tr>
+      <w:tr>
+        <w:trPr>
+          <w:trHeight w:val="1284"/>
+        </w:trPr>
+        <w:tc>
+          <w:tcPr>
+            <w:tcW w:w="3131" w:type="dxa"/>
+            <w:vAlign w:val="center"/>
+          </w:tcPr>
+          <w:p>
+            <w:pPr>
+              <w:jc w:val="center"/>
+              <w:rPr>
+                <w:iCs/>
+              </w:rPr>
+            </w:pPr>
+            <w:r>
+              <w:rPr>
+                <w:iCs/>
+              </w:rPr>
+              <w:t>Spring</w:t>
+            </w:r>
+          </w:p>
+        </w:tc>
+        <w:tc>
+          <w:tcPr>
+            <w:tcW w:w="3131" w:type="dxa"/>
+            <w:vAlign w:val="center"/>
+          </w:tcPr>
+          <w:p>
+            <w:pPr>
+              <w:jc w:val="center"/>
+              <w:rPr>
+                <w:iCs/>
+              </w:rPr>
+            </w:pPr>
+            <w:r>
+              <w:rPr>
+                <w:iCs/>
+              </w:rPr>
+              <w:t>Framework complet et modulaire</w:t>
+            </w:r>
+            <w:r>
+              <w:rPr>
+                <w:iCs/>
+              </w:rPr>
+              <w:t>.</w:t>
+            </w:r>
+          </w:p>
+        </w:tc>
+        <w:tc>
+          <w:tcPr>
+            <w:tcW w:w="3131" w:type="dxa"/>
+            <w:vAlign w:val="center"/>
+          </w:tcPr>
+          <w:p>
+            <w:pPr>
+              <w:jc w:val="center"/>
+              <w:rPr>
+                <w:iCs/>
+              </w:rPr>
+            </w:pPr>
+            <w:r>
+              <w:rPr>
+                <w:iCs/>
+              </w:rPr>
+              <w:t>Utilisation de JDBC template pour communiquer avec la base de données</w:t>
+            </w:r>
+          </w:p>
+        </w:tc>
+      </w:tr>
+      <w:tr>
+        <w:trPr>
+          <w:trHeight w:val="1354"/>
+        </w:trPr>
+        <w:tc>
+          <w:tcPr>
+            <w:tcW w:w="3131" w:type="dxa"/>
+            <w:vAlign w:val="center"/>
+          </w:tcPr>
+          <w:p>
+            <w:pPr>
+              <w:jc w:val="center"/>
+              <w:rPr>
+                <w:iCs/>
+              </w:rPr>
+            </w:pPr>
+            <w:r>
+              <w:rPr>
+                <w:iCs/>
+              </w:rPr>
+              <w:t>Hibernate</w:t>
+            </w:r>
+          </w:p>
+        </w:tc>
+        <w:tc>
+          <w:tcPr>
+            <w:tcW w:w="3131" w:type="dxa"/>
+            <w:vAlign w:val="center"/>
+          </w:tcPr>
+          <w:p>
+            <w:pPr>
+              <w:jc w:val="center"/>
+              <w:rPr>
+                <w:iCs/>
+              </w:rPr>
+            </w:pPr>
+            <w:r>
+              <w:rPr>
+                <w:iCs/>
+              </w:rPr>
+              <w:t>Framework spécialisé dans la récupération de données à partir d’une base de données.</w:t>
+            </w:r>
+          </w:p>
+        </w:tc>
+        <w:tc>
+          <w:tcPr>
+            <w:tcW w:w="3131" w:type="dxa"/>
+            <w:vAlign w:val="center"/>
+          </w:tcPr>
+          <w:p>
+            <w:pPr>
+              <w:jc w:val="center"/>
+              <w:rPr>
+                <w:iCs/>
+              </w:rPr>
+            </w:pPr>
+            <w:r>
+              <w:rPr>
+                <w:iCs/>
+              </w:rPr>
+              <w:t>Pas de modules disponibles pour le framework.</w:t>
+            </w:r>
+          </w:p>
+        </w:tc>
+      </w:tr>
+    </w:tbl>
+    <w:p>
+      <w:pPr>
+        <w:rPr>
+          <w:iCs/>
+        </w:rPr>
+      </w:pPr>
+    </w:p>
+    <w:p>
+      <w:pPr>
+        <w:rPr>
+          <w:i/>
+        </w:rPr>
+      </w:pPr>
+    </w:p>
+    <w:p>
+      <w:pPr>
+        <w:rPr>
+          <w:i/>
+        </w:rPr>
       </w:pPr>
     </w:p>
     <w:p>
@@ -4567,7 +5477,16 @@
           <w:szCs w:val="28"/>
         </w:rPr>
       </w:pPr>
-      <w:r>
+    </w:p>
+    <w:p>
+      <w:pPr>
+        <w:pBdr>
+          <w:top w:val="nil"/>
+          <w:left w:val="nil"/>
+          <w:bottom w:val="nil"/>
+          <w:right w:val="nil"/>
+          <w:between w:val="nil"/>
+        </w:pBdr>
         <w:rPr>
           <w:rFonts w:ascii="Open Sans" w:eastAsia="Open Sans" w:hAnsi="Open Sans" w:cs="Open Sans"/>
           <w:b/>
@@ -4575,296 +5494,6 @@
           <w:sz w:val="28"/>
           <w:szCs w:val="28"/>
         </w:rPr>
-        <w:t>3.3 Spécifications techniques</w:t>
-      </w:r>
-    </w:p>
-    <w:p>
-      <w:pPr>
-        <w:rPr>
-          <w:i/>
-        </w:rPr>
-      </w:pPr>
-      <w:r>
-        <w:rPr>
-          <w:i/>
-        </w:rPr>
-        <w:t>Expliquez les technologies et langages pouvant être utilisés comme solution.</w:t>
-      </w:r>
-    </w:p>
-    <w:p>
-      <w:pPr>
-        <w:rPr>
-          <w:i/>
-        </w:rPr>
-      </w:pPr>
-    </w:p>
-    <w:p>
-      <w:pPr>
-        <w:rPr>
-          <w:iCs/>
-        </w:rPr>
-      </w:pPr>
-      <w:r>
-        <w:rPr>
-          <w:iCs/>
-        </w:rPr>
-        <w:lastRenderedPageBreak/>
-        <w:t>Solution browser</w:t>
-      </w:r>
-      <w:r>
-        <w:rPr>
-          <w:iCs/>
-        </w:rPr>
-        <w:t> :</w:t>
-      </w:r>
-    </w:p>
-    <w:p>
-      <w:pPr>
-        <w:pStyle w:val="Paragraphedeliste"/>
-        <w:numPr>
-          <w:ilvl w:val="0"/>
-          <w:numId w:val="1"/>
-        </w:numPr>
-        <w:rPr>
-          <w:iCs/>
-        </w:rPr>
-      </w:pPr>
-      <w:r>
-        <w:rPr>
-          <w:iCs/>
-        </w:rPr>
-        <w:t>L’interface serait décrite en HTML / CSS et certains comportements d’éléments serait développé en JavaScript.</w:t>
-      </w:r>
-    </w:p>
-    <w:p>
-      <w:pPr>
-        <w:pStyle w:val="Paragraphedeliste"/>
-        <w:numPr>
-          <w:ilvl w:val="0"/>
-          <w:numId w:val="1"/>
-        </w:numPr>
-        <w:rPr>
-          <w:iCs/>
-        </w:rPr>
-      </w:pPr>
-      <w:r>
-        <w:rPr>
-          <w:iCs/>
-        </w:rPr>
-        <w:t>Le back serait développé en JAVA</w:t>
-      </w:r>
-      <w:r>
-        <w:rPr>
-          <w:iCs/>
-        </w:rPr>
-        <w:t xml:space="preserve"> basé sur un pattern MVC</w:t>
-      </w:r>
-      <w:r>
-        <w:rPr>
-          <w:iCs/>
-        </w:rPr>
-        <w:t>.</w:t>
-      </w:r>
-    </w:p>
-    <w:p>
-      <w:pPr>
-        <w:rPr>
-          <w:i/>
-        </w:rPr>
-      </w:pPr>
-    </w:p>
-    <w:p>
-      <w:pPr>
-        <w:rPr>
-          <w:iCs/>
-        </w:rPr>
-      </w:pPr>
-      <w:r>
-        <w:rPr>
-          <w:iCs/>
-        </w:rPr>
-        <w:t xml:space="preserve">Solution </w:t>
-      </w:r>
-      <w:r>
-        <w:rPr>
-          <w:iCs/>
-        </w:rPr>
-        <w:t>mobile iOS :</w:t>
-      </w:r>
-    </w:p>
-    <w:p>
-      <w:pPr>
-        <w:pStyle w:val="Paragraphedeliste"/>
-        <w:numPr>
-          <w:ilvl w:val="0"/>
-          <w:numId w:val="1"/>
-        </w:numPr>
-        <w:rPr>
-          <w:iCs/>
-        </w:rPr>
-      </w:pPr>
-      <w:r>
-        <w:rPr>
-          <w:iCs/>
-        </w:rPr>
-        <w:t>L’interface serait décrite en HTML / CSS et certains comportements d’éléments serait développé en JavaScript.</w:t>
-      </w:r>
-    </w:p>
-    <w:p>
-      <w:pPr>
-        <w:pStyle w:val="Paragraphedeliste"/>
-        <w:numPr>
-          <w:ilvl w:val="0"/>
-          <w:numId w:val="1"/>
-        </w:numPr>
-        <w:rPr>
-          <w:iCs/>
-        </w:rPr>
-      </w:pPr>
-      <w:r>
-        <w:rPr>
-          <w:iCs/>
-        </w:rPr>
-        <w:t xml:space="preserve">Le back serait développé en </w:t>
-      </w:r>
-      <w:r>
-        <w:rPr>
-          <w:iCs/>
-        </w:rPr>
-        <w:t xml:space="preserve">Objective-c / </w:t>
-      </w:r>
-      <w:r>
-        <w:rPr>
-          <w:iCs/>
-        </w:rPr>
-        <w:t>Swift</w:t>
-      </w:r>
-      <w:r>
-        <w:rPr>
-          <w:iCs/>
-        </w:rPr>
-        <w:t xml:space="preserve"> basé sur un pattern MVC</w:t>
-      </w:r>
-      <w:r>
-        <w:rPr>
-          <w:iCs/>
-        </w:rPr>
-        <w:t>.</w:t>
-      </w:r>
-    </w:p>
-    <w:p>
-      <w:pPr>
-        <w:pStyle w:val="Paragraphedeliste"/>
-        <w:rPr>
-          <w:iCs/>
-        </w:rPr>
-      </w:pPr>
-    </w:p>
-    <w:p>
-      <w:pPr>
-        <w:rPr>
-          <w:iCs/>
-        </w:rPr>
-      </w:pPr>
-      <w:r>
-        <w:rPr>
-          <w:iCs/>
-        </w:rPr>
-        <w:t xml:space="preserve">Solution </w:t>
-      </w:r>
-      <w:r>
-        <w:rPr>
-          <w:iCs/>
-        </w:rPr>
-        <w:t xml:space="preserve">mobile </w:t>
-      </w:r>
-      <w:r>
-        <w:rPr>
-          <w:iCs/>
-        </w:rPr>
-        <w:t>Android</w:t>
-      </w:r>
-      <w:r>
-        <w:rPr>
-          <w:iCs/>
-        </w:rPr>
-        <w:t> :</w:t>
-      </w:r>
-    </w:p>
-    <w:p>
-      <w:pPr>
-        <w:pStyle w:val="Paragraphedeliste"/>
-        <w:numPr>
-          <w:ilvl w:val="0"/>
-          <w:numId w:val="1"/>
-        </w:numPr>
-        <w:rPr>
-          <w:iCs/>
-        </w:rPr>
-      </w:pPr>
-      <w:r>
-        <w:rPr>
-          <w:iCs/>
-        </w:rPr>
-        <w:t>L’interface serait décrite en HTML / CSS et certains comportements d’éléments serait développé en JavaScript.</w:t>
-      </w:r>
-    </w:p>
-    <w:p>
-      <w:pPr>
-        <w:pStyle w:val="Paragraphedeliste"/>
-        <w:numPr>
-          <w:ilvl w:val="0"/>
-          <w:numId w:val="1"/>
-        </w:numPr>
-        <w:rPr>
-          <w:iCs/>
-        </w:rPr>
-      </w:pPr>
-      <w:r>
-        <w:rPr>
-          <w:iCs/>
-        </w:rPr>
-        <w:t xml:space="preserve">Le back serait développé en </w:t>
-      </w:r>
-      <w:proofErr w:type="spellStart"/>
-      <w:r>
-        <w:rPr>
-          <w:iCs/>
-        </w:rPr>
-        <w:t>Kotlin</w:t>
-      </w:r>
-      <w:proofErr w:type="spellEnd"/>
-      <w:r>
-        <w:rPr>
-          <w:iCs/>
-        </w:rPr>
-        <w:t xml:space="preserve"> / JAVA</w:t>
-      </w:r>
-      <w:r>
-        <w:rPr>
-          <w:iCs/>
-        </w:rPr>
-        <w:t xml:space="preserve"> basé sur un pattern MVC</w:t>
-      </w:r>
-      <w:r>
-        <w:rPr>
-          <w:iCs/>
-        </w:rPr>
-        <w:t>.</w:t>
-      </w:r>
-    </w:p>
-    <w:p>
-      <w:pPr>
-        <w:rPr>
-          <w:i/>
-        </w:rPr>
-      </w:pPr>
-    </w:p>
-    <w:p>
-      <w:pPr>
-        <w:rPr>
-          <w:i/>
-        </w:rPr>
       </w:pPr>
     </w:p>
     <w:p>
@@ -4884,7 +5513,16 @@
           <w:szCs w:val="28"/>
         </w:rPr>
       </w:pPr>
-      <w:r>
+    </w:p>
+    <w:p>
+      <w:pPr>
+        <w:pBdr>
+          <w:top w:val="nil"/>
+          <w:left w:val="nil"/>
+          <w:bottom w:val="nil"/>
+          <w:right w:val="nil"/>
+          <w:between w:val="nil"/>
+        </w:pBdr>
         <w:rPr>
           <w:rFonts w:ascii="Open Sans" w:eastAsia="Open Sans" w:hAnsi="Open Sans" w:cs="Open Sans"/>
           <w:b/>
@@ -4892,11 +5530,17 @@
           <w:sz w:val="28"/>
           <w:szCs w:val="28"/>
         </w:rPr>
-        <w:t xml:space="preserve">3.4 Wireframes </w:t>
-      </w:r>
-    </w:p>
-    <w:p>
-      <w:pPr>
+      </w:pPr>
+    </w:p>
+    <w:p>
+      <w:pPr>
+        <w:pBdr>
+          <w:top w:val="nil"/>
+          <w:left w:val="nil"/>
+          <w:bottom w:val="nil"/>
+          <w:right w:val="nil"/>
+          <w:between w:val="nil"/>
+        </w:pBdr>
         <w:rPr>
           <w:rFonts w:ascii="Open Sans" w:eastAsia="Open Sans" w:hAnsi="Open Sans" w:cs="Open Sans"/>
           <w:b/>
@@ -4905,6 +5549,118 @@
           <w:szCs w:val="28"/>
         </w:rPr>
       </w:pPr>
+    </w:p>
+    <w:p>
+      <w:pPr>
+        <w:pBdr>
+          <w:top w:val="nil"/>
+          <w:left w:val="nil"/>
+          <w:bottom w:val="nil"/>
+          <w:right w:val="nil"/>
+          <w:between w:val="nil"/>
+        </w:pBdr>
+        <w:rPr>
+          <w:rFonts w:ascii="Open Sans" w:eastAsia="Open Sans" w:hAnsi="Open Sans" w:cs="Open Sans"/>
+          <w:b/>
+          <w:color w:val="FF5722"/>
+          <w:sz w:val="28"/>
+          <w:szCs w:val="28"/>
+        </w:rPr>
+      </w:pPr>
+    </w:p>
+    <w:p>
+      <w:pPr>
+        <w:pBdr>
+          <w:top w:val="nil"/>
+          <w:left w:val="nil"/>
+          <w:bottom w:val="nil"/>
+          <w:right w:val="nil"/>
+          <w:between w:val="nil"/>
+        </w:pBdr>
+        <w:rPr>
+          <w:rFonts w:ascii="Open Sans" w:eastAsia="Open Sans" w:hAnsi="Open Sans" w:cs="Open Sans"/>
+          <w:b/>
+          <w:color w:val="FF5722"/>
+          <w:sz w:val="28"/>
+          <w:szCs w:val="28"/>
+        </w:rPr>
+      </w:pPr>
+    </w:p>
+    <w:p>
+      <w:pPr>
+        <w:pBdr>
+          <w:top w:val="nil"/>
+          <w:left w:val="nil"/>
+          <w:bottom w:val="nil"/>
+          <w:right w:val="nil"/>
+          <w:between w:val="nil"/>
+        </w:pBdr>
+        <w:rPr>
+          <w:rFonts w:ascii="Open Sans" w:eastAsia="Open Sans" w:hAnsi="Open Sans" w:cs="Open Sans"/>
+          <w:b/>
+          <w:color w:val="FF5722"/>
+          <w:sz w:val="28"/>
+          <w:szCs w:val="28"/>
+        </w:rPr>
+      </w:pPr>
+    </w:p>
+    <w:p>
+      <w:pPr>
+        <w:pBdr>
+          <w:top w:val="nil"/>
+          <w:left w:val="nil"/>
+          <w:bottom w:val="nil"/>
+          <w:right w:val="nil"/>
+          <w:between w:val="nil"/>
+        </w:pBdr>
+        <w:rPr>
+          <w:rFonts w:ascii="Open Sans" w:eastAsia="Open Sans" w:hAnsi="Open Sans" w:cs="Open Sans"/>
+          <w:b/>
+          <w:color w:val="FF5722"/>
+          <w:sz w:val="28"/>
+          <w:szCs w:val="28"/>
+        </w:rPr>
+      </w:pPr>
+    </w:p>
+    <w:p>
+      <w:pPr>
+        <w:pBdr>
+          <w:top w:val="nil"/>
+          <w:left w:val="nil"/>
+          <w:bottom w:val="nil"/>
+          <w:right w:val="nil"/>
+          <w:between w:val="nil"/>
+        </w:pBdr>
+        <w:rPr>
+          <w:rFonts w:ascii="Open Sans" w:eastAsia="Open Sans" w:hAnsi="Open Sans" w:cs="Open Sans"/>
+          <w:b/>
+          <w:color w:val="FF5722"/>
+          <w:sz w:val="28"/>
+          <w:szCs w:val="28"/>
+        </w:rPr>
+      </w:pPr>
+      <w:r>
+        <w:rPr>
+          <w:rFonts w:ascii="Open Sans" w:eastAsia="Open Sans" w:hAnsi="Open Sans" w:cs="Open Sans"/>
+          <w:b/>
+          <w:color w:val="FF5722"/>
+          <w:sz w:val="28"/>
+          <w:szCs w:val="28"/>
+        </w:rPr>
+        <w:lastRenderedPageBreak/>
+        <w:t xml:space="preserve">3.4 Wireframes </w:t>
+      </w:r>
+    </w:p>
+    <w:p>
+      <w:pPr>
+        <w:rPr>
+          <w:rFonts w:ascii="Open Sans" w:eastAsia="Open Sans" w:hAnsi="Open Sans" w:cs="Open Sans"/>
+          <w:b/>
+          <w:color w:val="FF5722"/>
+          <w:sz w:val="28"/>
+          <w:szCs w:val="28"/>
+        </w:rPr>
+      </w:pPr>
       <w:r>
         <w:rPr>
           <w:i/>
@@ -4927,112 +5683,12 @@
           <w:szCs w:val="32"/>
         </w:rPr>
       </w:pPr>
-    </w:p>
-    <w:p>
-      <w:pPr>
+      <w:r>
         <w:rPr>
           <w:iCs/>
           <w:sz w:val="32"/>
           <w:szCs w:val="32"/>
         </w:rPr>
-      </w:pPr>
-      <w:r>
-        <w:rPr>
-          <w:iCs/>
-          <w:sz w:val="32"/>
-          <w:szCs w:val="32"/>
-        </w:rPr>
-        <w:br w:type="page"/>
-      </w:r>
-    </w:p>
-    <w:p>
-      <w:pPr>
-        <w:pBdr>
-          <w:top w:val="nil"/>
-          <w:left w:val="nil"/>
-          <w:bottom w:val="nil"/>
-          <w:right w:val="nil"/>
-          <w:between w:val="nil"/>
-        </w:pBdr>
-        <w:rPr>
-          <w:iCs/>
-          <w:sz w:val="32"/>
-          <w:szCs w:val="32"/>
-        </w:rPr>
-      </w:pPr>
-    </w:p>
-    <w:p>
-      <w:pPr>
-        <w:rPr>
-          <w:iCs/>
-          <w:sz w:val="32"/>
-          <w:szCs w:val="32"/>
-        </w:rPr>
-      </w:pPr>
-      <w:r>
-        <w:rPr>
-          <w:iCs/>
-          <w:sz w:val="32"/>
-          <w:szCs w:val="32"/>
-        </w:rPr>
-        <w:br w:type="page"/>
-      </w:r>
-    </w:p>
-    <w:p>
-      <w:pPr>
-        <w:pBdr>
-          <w:top w:val="nil"/>
-          <w:left w:val="nil"/>
-          <w:bottom w:val="nil"/>
-          <w:right w:val="nil"/>
-          <w:between w:val="nil"/>
-        </w:pBdr>
-        <w:rPr>
-          <w:iCs/>
-          <w:sz w:val="32"/>
-          <w:szCs w:val="32"/>
-        </w:rPr>
-      </w:pPr>
-    </w:p>
-    <w:p>
-      <w:pPr>
-        <w:rPr>
-          <w:iCs/>
-          <w:sz w:val="32"/>
-          <w:szCs w:val="32"/>
-        </w:rPr>
-      </w:pPr>
-      <w:r>
-        <w:rPr>
-          <w:iCs/>
-          <w:sz w:val="32"/>
-          <w:szCs w:val="32"/>
-        </w:rPr>
-        <w:br w:type="page"/>
-      </w:r>
-    </w:p>
-    <w:p>
-      <w:pPr>
-        <w:pBdr>
-          <w:top w:val="nil"/>
-          <w:left w:val="nil"/>
-          <w:bottom w:val="nil"/>
-          <w:right w:val="nil"/>
-          <w:between w:val="nil"/>
-        </w:pBdr>
-        <w:rPr>
-          <w:iCs/>
-          <w:sz w:val="32"/>
-          <w:szCs w:val="32"/>
-        </w:rPr>
-      </w:pPr>
-      <w:r>
-        <w:rPr>
-          <w:iCs/>
-          <w:sz w:val="32"/>
-          <w:szCs w:val="32"/>
-        </w:rPr>
-        <w:lastRenderedPageBreak/>
         <w:t>Créer un compte</w:t>
       </w:r>
     </w:p>
@@ -5084,7 +5740,7 @@
                     </pic:cNvPicPr>
                   </pic:nvPicPr>
                   <pic:blipFill>
-                    <a:blip r:embed="rId8">
+                    <a:blip r:embed="rId9">
                       <a:extLst>
                         <a:ext uri="{28A0092B-C50C-407E-A947-70E740481C1C}">
                           <a14:useLocalDpi xmlns:a14="http://schemas.microsoft.com/office/drawing/2010/main" val="0"/>
@@ -5148,7 +5804,7 @@
                     </pic:cNvPicPr>
                   </pic:nvPicPr>
                   <pic:blipFill>
-                    <a:blip r:embed="rId9">
+                    <a:blip r:embed="rId10">
                       <a:extLst>
                         <a:ext uri="{28A0092B-C50C-407E-A947-70E740481C1C}">
                           <a14:useLocalDpi xmlns:a14="http://schemas.microsoft.com/office/drawing/2010/main" val="0"/>
@@ -5185,15 +5841,6 @@
           </wp:anchor>
         </w:drawing>
       </w:r>
-    </w:p>
-    <w:p>
-      <w:pPr>
-        <w:rPr>
-          <w:iCs/>
-          <w:sz w:val="32"/>
-          <w:szCs w:val="32"/>
-        </w:rPr>
-      </w:pPr>
       <w:r>
         <w:rPr>
           <w:iCs/>
@@ -5279,7 +5926,7 @@
                     <pic:cNvPicPr/>
                   </pic:nvPicPr>
                   <pic:blipFill>
-                    <a:blip r:embed="rId10">
+                    <a:blip r:embed="rId11">
                       <a:extLst>
                         <a:ext uri="{28A0092B-C50C-407E-A947-70E740481C1C}">
                           <a14:useLocalDpi xmlns:a14="http://schemas.microsoft.com/office/drawing/2010/main" val="0"/>
@@ -5609,7 +6256,7 @@
                     </pic:cNvPicPr>
                   </pic:nvPicPr>
                   <pic:blipFill>
-                    <a:blip r:embed="rId11">
+                    <a:blip r:embed="rId12">
                       <a:extLst>
                         <a:ext uri="{28A0092B-C50C-407E-A947-70E740481C1C}">
                           <a14:useLocalDpi xmlns:a14="http://schemas.microsoft.com/office/drawing/2010/main" val="0"/>
@@ -5681,7 +6328,7 @@
                     </pic:cNvPicPr>
                   </pic:nvPicPr>
                   <pic:blipFill>
-                    <a:blip r:embed="rId12">
+                    <a:blip r:embed="rId13">
                       <a:extLst>
                         <a:ext uri="{28A0092B-C50C-407E-A947-70E740481C1C}">
                           <a14:useLocalDpi xmlns:a14="http://schemas.microsoft.com/office/drawing/2010/main" val="0"/>
@@ -5755,69 +6402,6 @@
                 <pic:pic xmlns:pic="http://schemas.openxmlformats.org/drawingml/2006/picture">
                   <pic:nvPicPr>
                     <pic:cNvPr id="0" name="Picture 5"/>
-                    <pic:cNvPicPr>
-                      <a:picLocks noChangeAspect="1" noChangeArrowheads="1"/>
-                    </pic:cNvPicPr>
-                  </pic:nvPicPr>
-                  <pic:blipFill>
-                    <a:blip r:embed="rId13">
-                      <a:extLst>
-                        <a:ext uri="{28A0092B-C50C-407E-A947-70E740481C1C}">
-                          <a14:useLocalDpi xmlns:a14="http://schemas.microsoft.com/office/drawing/2010/main" val="0"/>
-                        </a:ext>
-                      </a:extLst>
-                    </a:blip>
-                    <a:srcRect/>
-                    <a:stretch>
-                      <a:fillRect/>
-                    </a:stretch>
-                  </pic:blipFill>
-                  <pic:spPr bwMode="auto">
-                    <a:xfrm>
-                      <a:off x="0" y="0"/>
-                      <a:ext cx="6294120" cy="3550920"/>
-                    </a:xfrm>
-                    <a:prstGeom prst="rect">
-                      <a:avLst/>
-                    </a:prstGeom>
-                    <a:noFill/>
-                    <a:ln>
-                      <a:noFill/>
-                    </a:ln>
-                  </pic:spPr>
-                </pic:pic>
-              </a:graphicData>
-            </a:graphic>
-          </wp:anchor>
-        </w:drawing>
-      </w:r>
-      <w:r>
-        <w:rPr>
-          <w:noProof/>
-          <w:sz w:val="32"/>
-          <w:szCs w:val="32"/>
-        </w:rPr>
-        <w:drawing>
-          <wp:anchor distT="0" distB="0" distL="114300" distR="114300" simplePos="0" relativeHeight="251665408" behindDoc="0" locked="0" layoutInCell="1" allowOverlap="1" wp14:anchorId="7DF5D45E" wp14:editId="7FDF3A70">
-            <wp:simplePos x="0" y="0"/>
-            <wp:positionH relativeFrom="page">
-              <wp:posOffset>890047</wp:posOffset>
-            </wp:positionH>
-            <wp:positionV relativeFrom="paragraph">
-              <wp:posOffset>429772</wp:posOffset>
-            </wp:positionV>
-            <wp:extent cx="6294120" cy="3550920"/>
-            <wp:effectExtent l="0" t="0" r="0" b="0"/>
-            <wp:wrapTopAndBottom/>
-            <wp:docPr id="9" name="Image 9"/>
-            <wp:cNvGraphicFramePr>
-              <a:graphicFrameLocks xmlns:a="http://schemas.openxmlformats.org/drawingml/2006/main" noChangeAspect="1"/>
-            </wp:cNvGraphicFramePr>
-            <a:graphic xmlns:a="http://schemas.openxmlformats.org/drawingml/2006/main">
-              <a:graphicData uri="http://schemas.openxmlformats.org/drawingml/2006/picture">
-                <pic:pic xmlns:pic="http://schemas.openxmlformats.org/drawingml/2006/picture">
-                  <pic:nvPicPr>
-                    <pic:cNvPr id="0" name="Picture 7"/>
                     <pic:cNvPicPr>
                       <a:picLocks noChangeAspect="1" noChangeArrowheads="1"/>
                     </pic:cNvPicPr>
@@ -5856,63 +6440,23 @@
       </w:r>
       <w:r>
         <w:rPr>
-          <w:sz w:val="32"/>
-          <w:szCs w:val="32"/>
-        </w:rPr>
-        <w:br w:type="page"/>
-      </w:r>
-    </w:p>
-    <w:p>
-      <w:pPr>
-        <w:pBdr>
-          <w:top w:val="nil"/>
-          <w:left w:val="nil"/>
-          <w:bottom w:val="nil"/>
-          <w:right w:val="nil"/>
-          <w:between w:val="nil"/>
-        </w:pBdr>
-        <w:rPr>
-          <w:iCs/>
-          <w:sz w:val="40"/>
-          <w:szCs w:val="40"/>
-        </w:rPr>
-      </w:pPr>
-      <w:r>
-        <w:rPr>
-          <w:iCs/>
-          <w:sz w:val="40"/>
-          <w:szCs w:val="40"/>
-        </w:rPr>
-        <w:lastRenderedPageBreak/>
-        <w:t>Consulter les sessions planifiées.</w:t>
-      </w:r>
-    </w:p>
-    <w:p>
-      <w:pPr>
-        <w:rPr>
-          <w:sz w:val="32"/>
-          <w:szCs w:val="32"/>
-        </w:rPr>
-      </w:pPr>
-      <w:r>
-        <w:rPr>
           <w:noProof/>
           <w:sz w:val="32"/>
           <w:szCs w:val="32"/>
         </w:rPr>
         <w:drawing>
-          <wp:anchor distT="0" distB="0" distL="114300" distR="114300" simplePos="0" relativeHeight="251666432" behindDoc="0" locked="0" layoutInCell="1" allowOverlap="1" wp14:anchorId="2E0ADF4C" wp14:editId="6516FAA4">
+          <wp:anchor distT="0" distB="0" distL="114300" distR="114300" simplePos="0" relativeHeight="251665408" behindDoc="0" locked="0" layoutInCell="1" allowOverlap="1" wp14:anchorId="7DF5D45E" wp14:editId="7FDF3A70">
             <wp:simplePos x="0" y="0"/>
-            <wp:positionH relativeFrom="column">
-              <wp:posOffset>-356260</wp:posOffset>
+            <wp:positionH relativeFrom="page">
+              <wp:posOffset>890047</wp:posOffset>
             </wp:positionH>
             <wp:positionV relativeFrom="paragraph">
-              <wp:posOffset>379656</wp:posOffset>
+              <wp:posOffset>429772</wp:posOffset>
             </wp:positionV>
             <wp:extent cx="6294120" cy="3550920"/>
             <wp:effectExtent l="0" t="0" r="0" b="0"/>
             <wp:wrapTopAndBottom/>
-            <wp:docPr id="10" name="Image 10"/>
+            <wp:docPr id="9" name="Image 9"/>
             <wp:cNvGraphicFramePr>
               <a:graphicFrameLocks xmlns:a="http://schemas.openxmlformats.org/drawingml/2006/main" noChangeAspect="1"/>
             </wp:cNvGraphicFramePr>
@@ -5920,7 +6464,7 @@
               <a:graphicData uri="http://schemas.openxmlformats.org/drawingml/2006/picture">
                 <pic:pic xmlns:pic="http://schemas.openxmlformats.org/drawingml/2006/picture">
                   <pic:nvPicPr>
-                    <pic:cNvPr id="0" name="Picture 8"/>
+                    <pic:cNvPr id="0" name="Picture 7"/>
                     <pic:cNvPicPr>
                       <a:picLocks noChangeAspect="1" noChangeArrowheads="1"/>
                     </pic:cNvPicPr>
@@ -5957,20 +6501,44 @@
           </wp:anchor>
         </w:drawing>
       </w:r>
-    </w:p>
-    <w:p>
-      <w:pPr>
+      <w:r>
         <w:rPr>
           <w:sz w:val="32"/>
           <w:szCs w:val="32"/>
         </w:rPr>
-      </w:pPr>
-    </w:p>
-    <w:p>
-      <w:pPr>
-        <w:rPr>
-          <w:sz w:val="40"/>
-          <w:szCs w:val="40"/>
+        <w:br w:type="page"/>
+      </w:r>
+    </w:p>
+    <w:p>
+      <w:pPr>
+        <w:pBdr>
+          <w:top w:val="nil"/>
+          <w:left w:val="nil"/>
+          <w:bottom w:val="nil"/>
+          <w:right w:val="nil"/>
+          <w:between w:val="nil"/>
+        </w:pBdr>
+        <w:rPr>
+          <w:iCs/>
+          <w:sz w:val="40"/>
+          <w:szCs w:val="40"/>
+        </w:rPr>
+      </w:pPr>
+      <w:r>
+        <w:rPr>
+          <w:iCs/>
+          <w:sz w:val="40"/>
+          <w:szCs w:val="40"/>
+        </w:rPr>
+        <w:lastRenderedPageBreak/>
+        <w:t>Consulter les sessions planifiées.</w:t>
+      </w:r>
+    </w:p>
+    <w:p>
+      <w:pPr>
+        <w:rPr>
+          <w:sz w:val="32"/>
+          <w:szCs w:val="32"/>
         </w:rPr>
       </w:pPr>
       <w:r>
@@ -5980,18 +6548,18 @@
           <w:szCs w:val="32"/>
         </w:rPr>
         <w:drawing>
-          <wp:anchor distT="0" distB="0" distL="114300" distR="114300" simplePos="0" relativeHeight="251667456" behindDoc="0" locked="0" layoutInCell="1" allowOverlap="1" wp14:anchorId="4661D872" wp14:editId="10B9A306">
+          <wp:anchor distT="0" distB="0" distL="114300" distR="114300" simplePos="0" relativeHeight="251666432" behindDoc="0" locked="0" layoutInCell="1" allowOverlap="1" wp14:anchorId="2E0ADF4C" wp14:editId="6516FAA4">
             <wp:simplePos x="0" y="0"/>
             <wp:positionH relativeFrom="column">
-              <wp:posOffset>-308280</wp:posOffset>
+              <wp:posOffset>-356260</wp:posOffset>
             </wp:positionH>
             <wp:positionV relativeFrom="paragraph">
-              <wp:posOffset>478601</wp:posOffset>
+              <wp:posOffset>379656</wp:posOffset>
             </wp:positionV>
             <wp:extent cx="6294120" cy="3550920"/>
             <wp:effectExtent l="0" t="0" r="0" b="0"/>
             <wp:wrapTopAndBottom/>
-            <wp:docPr id="11" name="Image 11"/>
+            <wp:docPr id="10" name="Image 10"/>
             <wp:cNvGraphicFramePr>
               <a:graphicFrameLocks xmlns:a="http://schemas.openxmlformats.org/drawingml/2006/main" noChangeAspect="1"/>
             </wp:cNvGraphicFramePr>
@@ -5999,7 +6567,7 @@
               <a:graphicData uri="http://schemas.openxmlformats.org/drawingml/2006/picture">
                 <pic:pic xmlns:pic="http://schemas.openxmlformats.org/drawingml/2006/picture">
                   <pic:nvPicPr>
-                    <pic:cNvPr id="0" name="Picture 9"/>
+                    <pic:cNvPr id="0" name="Picture 8"/>
                     <pic:cNvPicPr>
                       <a:picLocks noChangeAspect="1" noChangeArrowheads="1"/>
                     </pic:cNvPicPr>
@@ -6036,44 +6604,20 @@
           </wp:anchor>
         </w:drawing>
       </w:r>
-      <w:r>
-        <w:rPr>
-          <w:sz w:val="40"/>
-          <w:szCs w:val="40"/>
-        </w:rPr>
-        <w:t>Rejoindre la session de mentorat</w:t>
-      </w:r>
-    </w:p>
-    <w:p>
-      <w:pPr>
-        <w:pBdr>
-          <w:top w:val="nil"/>
-          <w:left w:val="nil"/>
-          <w:bottom w:val="nil"/>
-          <w:right w:val="nil"/>
-          <w:between w:val="nil"/>
-        </w:pBdr>
-        <w:rPr>
-          <w:iCs/>
-          <w:sz w:val="40"/>
-          <w:szCs w:val="40"/>
-        </w:rPr>
-      </w:pPr>
-      <w:r>
-        <w:rPr>
-          <w:iCs/>
-          <w:sz w:val="40"/>
-          <w:szCs w:val="40"/>
-        </w:rPr>
-        <w:lastRenderedPageBreak/>
-        <w:t>Contacter le mentor / mentoré par message.</w:t>
-      </w:r>
     </w:p>
     <w:p>
       <w:pPr>
         <w:rPr>
           <w:sz w:val="32"/>
           <w:szCs w:val="32"/>
+        </w:rPr>
+      </w:pPr>
+    </w:p>
+    <w:p>
+      <w:pPr>
+        <w:rPr>
+          <w:sz w:val="40"/>
+          <w:szCs w:val="40"/>
         </w:rPr>
       </w:pPr>
       <w:r>
@@ -6083,18 +6627,18 @@
           <w:szCs w:val="32"/>
         </w:rPr>
         <w:drawing>
-          <wp:anchor distT="0" distB="0" distL="114300" distR="114300" simplePos="0" relativeHeight="251668480" behindDoc="0" locked="0" layoutInCell="1" allowOverlap="1" wp14:anchorId="28B95625" wp14:editId="3CEFAA48">
+          <wp:anchor distT="0" distB="0" distL="114300" distR="114300" simplePos="0" relativeHeight="251667456" behindDoc="0" locked="0" layoutInCell="1" allowOverlap="1" wp14:anchorId="4661D872" wp14:editId="10B9A306">
             <wp:simplePos x="0" y="0"/>
             <wp:positionH relativeFrom="column">
-              <wp:posOffset>-189865</wp:posOffset>
+              <wp:posOffset>-308280</wp:posOffset>
             </wp:positionH>
             <wp:positionV relativeFrom="paragraph">
-              <wp:posOffset>235766</wp:posOffset>
+              <wp:posOffset>478601</wp:posOffset>
             </wp:positionV>
             <wp:extent cx="6294120" cy="3550920"/>
             <wp:effectExtent l="0" t="0" r="0" b="0"/>
             <wp:wrapTopAndBottom/>
-            <wp:docPr id="12" name="Image 12"/>
+            <wp:docPr id="11" name="Image 11"/>
             <wp:cNvGraphicFramePr>
               <a:graphicFrameLocks xmlns:a="http://schemas.openxmlformats.org/drawingml/2006/main" noChangeAspect="1"/>
             </wp:cNvGraphicFramePr>
@@ -6102,7 +6646,7 @@
               <a:graphicData uri="http://schemas.openxmlformats.org/drawingml/2006/picture">
                 <pic:pic xmlns:pic="http://schemas.openxmlformats.org/drawingml/2006/picture">
                   <pic:nvPicPr>
-                    <pic:cNvPr id="0" name="Picture 10"/>
+                    <pic:cNvPr id="0" name="Picture 9"/>
                     <pic:cNvPicPr>
                       <a:picLocks noChangeAspect="1" noChangeArrowheads="1"/>
                     </pic:cNvPicPr>
@@ -6139,46 +6683,44 @@
           </wp:anchor>
         </w:drawing>
       </w:r>
+      <w:r>
+        <w:rPr>
+          <w:sz w:val="40"/>
+          <w:szCs w:val="40"/>
+        </w:rPr>
+        <w:t>Rejoindre la session de mentorat</w:t>
+      </w:r>
+    </w:p>
+    <w:p>
+      <w:pPr>
+        <w:pBdr>
+          <w:top w:val="nil"/>
+          <w:left w:val="nil"/>
+          <w:bottom w:val="nil"/>
+          <w:right w:val="nil"/>
+          <w:between w:val="nil"/>
+        </w:pBdr>
+        <w:rPr>
+          <w:iCs/>
+          <w:sz w:val="40"/>
+          <w:szCs w:val="40"/>
+        </w:rPr>
+      </w:pPr>
+      <w:r>
+        <w:rPr>
+          <w:iCs/>
+          <w:sz w:val="40"/>
+          <w:szCs w:val="40"/>
+        </w:rPr>
+        <w:lastRenderedPageBreak/>
+        <w:t>Contacter le mentor / mentoré par message.</w:t>
+      </w:r>
     </w:p>
     <w:p>
       <w:pPr>
         <w:rPr>
           <w:sz w:val="32"/>
           <w:szCs w:val="32"/>
-        </w:rPr>
-      </w:pPr>
-    </w:p>
-    <w:p>
-      <w:pPr>
-        <w:tabs>
-          <w:tab w:val="left" w:pos="2412"/>
-        </w:tabs>
-        <w:rPr>
-          <w:sz w:val="32"/>
-          <w:szCs w:val="32"/>
-        </w:rPr>
-      </w:pPr>
-      <w:r>
-        <w:rPr>
-          <w:sz w:val="32"/>
-          <w:szCs w:val="32"/>
-        </w:rPr>
-        <w:tab/>
-      </w:r>
-    </w:p>
-    <w:p>
-      <w:pPr>
-        <w:pBdr>
-          <w:top w:val="nil"/>
-          <w:left w:val="nil"/>
-          <w:bottom w:val="nil"/>
-          <w:right w:val="nil"/>
-          <w:between w:val="nil"/>
-        </w:pBdr>
-        <w:rPr>
-          <w:iCs/>
-          <w:sz w:val="40"/>
-          <w:szCs w:val="40"/>
         </w:rPr>
       </w:pPr>
       <w:r>
@@ -6188,18 +6730,18 @@
           <w:szCs w:val="32"/>
         </w:rPr>
         <w:drawing>
-          <wp:anchor distT="0" distB="0" distL="114300" distR="114300" simplePos="0" relativeHeight="251669504" behindDoc="0" locked="0" layoutInCell="1" allowOverlap="1" wp14:anchorId="7C130BAD" wp14:editId="4A9FED58">
+          <wp:anchor distT="0" distB="0" distL="114300" distR="114300" simplePos="0" relativeHeight="251668480" behindDoc="0" locked="0" layoutInCell="1" allowOverlap="1" wp14:anchorId="28B95625" wp14:editId="3CEFAA48">
             <wp:simplePos x="0" y="0"/>
-            <wp:positionH relativeFrom="page">
-              <wp:posOffset>740608</wp:posOffset>
+            <wp:positionH relativeFrom="column">
+              <wp:posOffset>-189865</wp:posOffset>
             </wp:positionH>
             <wp:positionV relativeFrom="paragraph">
-              <wp:posOffset>353183</wp:posOffset>
+              <wp:posOffset>235766</wp:posOffset>
             </wp:positionV>
             <wp:extent cx="6294120" cy="3550920"/>
             <wp:effectExtent l="0" t="0" r="0" b="0"/>
             <wp:wrapTopAndBottom/>
-            <wp:docPr id="13" name="Image 13"/>
+            <wp:docPr id="12" name="Image 12"/>
             <wp:cNvGraphicFramePr>
               <a:graphicFrameLocks xmlns:a="http://schemas.openxmlformats.org/drawingml/2006/main" noChangeAspect="1"/>
             </wp:cNvGraphicFramePr>
@@ -6207,7 +6749,7 @@
               <a:graphicData uri="http://schemas.openxmlformats.org/drawingml/2006/picture">
                 <pic:pic xmlns:pic="http://schemas.openxmlformats.org/drawingml/2006/picture">
                   <pic:nvPicPr>
-                    <pic:cNvPr id="0" name="Picture 11"/>
+                    <pic:cNvPr id="0" name="Picture 10"/>
                     <pic:cNvPicPr>
                       <a:picLocks noChangeAspect="1" noChangeArrowheads="1"/>
                     </pic:cNvPicPr>
@@ -6244,29 +6786,31 @@
           </wp:anchor>
         </w:drawing>
       </w:r>
-      <w:r>
-        <w:rPr>
-          <w:iCs/>
-          <w:sz w:val="40"/>
-          <w:szCs w:val="40"/>
-        </w:rPr>
-        <w:t xml:space="preserve">Contacter le mentor / mentoré par </w:t>
-      </w:r>
-      <w:r>
-        <w:rPr>
-          <w:iCs/>
-          <w:sz w:val="40"/>
-          <w:szCs w:val="40"/>
-        </w:rPr>
-        <w:t>téléphone</w:t>
-      </w:r>
-      <w:r>
-        <w:rPr>
-          <w:iCs/>
-          <w:sz w:val="40"/>
-          <w:szCs w:val="40"/>
-        </w:rPr>
-        <w:t>.</w:t>
+    </w:p>
+    <w:p>
+      <w:pPr>
+        <w:rPr>
+          <w:sz w:val="32"/>
+          <w:szCs w:val="32"/>
+        </w:rPr>
+      </w:pPr>
+    </w:p>
+    <w:p>
+      <w:pPr>
+        <w:tabs>
+          <w:tab w:val="left" w:pos="2412"/>
+        </w:tabs>
+        <w:rPr>
+          <w:sz w:val="32"/>
+          <w:szCs w:val="32"/>
+        </w:rPr>
+      </w:pPr>
+      <w:r>
+        <w:rPr>
+          <w:sz w:val="32"/>
+          <w:szCs w:val="32"/>
+        </w:rPr>
+        <w:tab/>
       </w:r>
     </w:p>
     <w:p>
@@ -6287,23 +6831,22 @@
       <w:r>
         <w:rPr>
           <w:noProof/>
-          <w:sz w:val="40"/>
-          <w:szCs w:val="40"/>
-        </w:rPr>
-        <w:lastRenderedPageBreak/>
+          <w:sz w:val="32"/>
+          <w:szCs w:val="32"/>
+        </w:rPr>
         <w:drawing>
-          <wp:anchor distT="0" distB="0" distL="114300" distR="114300" simplePos="0" relativeHeight="251670528" behindDoc="0" locked="0" layoutInCell="1" allowOverlap="1" wp14:anchorId="7D391538" wp14:editId="37E60C42">
+          <wp:anchor distT="0" distB="0" distL="114300" distR="114300" simplePos="0" relativeHeight="251669504" behindDoc="0" locked="0" layoutInCell="1" allowOverlap="1" wp14:anchorId="7C130BAD" wp14:editId="4A9FED58">
             <wp:simplePos x="0" y="0"/>
-            <wp:positionH relativeFrom="column">
-              <wp:posOffset>-297180</wp:posOffset>
+            <wp:positionH relativeFrom="page">
+              <wp:posOffset>740608</wp:posOffset>
             </wp:positionH>
             <wp:positionV relativeFrom="paragraph">
-              <wp:posOffset>560705</wp:posOffset>
+              <wp:posOffset>353183</wp:posOffset>
             </wp:positionV>
             <wp:extent cx="6294120" cy="3550920"/>
             <wp:effectExtent l="0" t="0" r="0" b="0"/>
             <wp:wrapTopAndBottom/>
-            <wp:docPr id="15" name="Image 15"/>
+            <wp:docPr id="13" name="Image 13"/>
             <wp:cNvGraphicFramePr>
               <a:graphicFrameLocks xmlns:a="http://schemas.openxmlformats.org/drawingml/2006/main" noChangeAspect="1"/>
             </wp:cNvGraphicFramePr>
@@ -6311,7 +6854,7 @@
               <a:graphicData uri="http://schemas.openxmlformats.org/drawingml/2006/picture">
                 <pic:pic xmlns:pic="http://schemas.openxmlformats.org/drawingml/2006/picture">
                   <pic:nvPicPr>
-                    <pic:cNvPr id="0" name="Picture 13"/>
+                    <pic:cNvPr id="0" name="Picture 11"/>
                     <pic:cNvPicPr>
                       <a:picLocks noChangeAspect="1" noChangeArrowheads="1"/>
                     </pic:cNvPicPr>
@@ -6350,6 +6893,110 @@
       </w:r>
       <w:r>
         <w:rPr>
+          <w:iCs/>
+          <w:sz w:val="40"/>
+          <w:szCs w:val="40"/>
+        </w:rPr>
+        <w:t xml:space="preserve">Contacter le mentor / mentoré par </w:t>
+      </w:r>
+      <w:r>
+        <w:rPr>
+          <w:iCs/>
+          <w:sz w:val="40"/>
+          <w:szCs w:val="40"/>
+        </w:rPr>
+        <w:t>téléphone</w:t>
+      </w:r>
+      <w:r>
+        <w:rPr>
+          <w:iCs/>
+          <w:sz w:val="40"/>
+          <w:szCs w:val="40"/>
+        </w:rPr>
+        <w:t>.</w:t>
+      </w:r>
+    </w:p>
+    <w:p>
+      <w:pPr>
+        <w:pBdr>
+          <w:top w:val="nil"/>
+          <w:left w:val="nil"/>
+          <w:bottom w:val="nil"/>
+          <w:right w:val="nil"/>
+          <w:between w:val="nil"/>
+        </w:pBdr>
+        <w:rPr>
+          <w:iCs/>
+          <w:sz w:val="40"/>
+          <w:szCs w:val="40"/>
+        </w:rPr>
+      </w:pPr>
+      <w:r>
+        <w:rPr>
+          <w:noProof/>
+          <w:sz w:val="40"/>
+          <w:szCs w:val="40"/>
+        </w:rPr>
+        <w:lastRenderedPageBreak/>
+        <w:drawing>
+          <wp:anchor distT="0" distB="0" distL="114300" distR="114300" simplePos="0" relativeHeight="251670528" behindDoc="0" locked="0" layoutInCell="1" allowOverlap="1" wp14:anchorId="7D391538" wp14:editId="37E60C42">
+            <wp:simplePos x="0" y="0"/>
+            <wp:positionH relativeFrom="column">
+              <wp:posOffset>-297180</wp:posOffset>
+            </wp:positionH>
+            <wp:positionV relativeFrom="paragraph">
+              <wp:posOffset>560705</wp:posOffset>
+            </wp:positionV>
+            <wp:extent cx="6294120" cy="3550920"/>
+            <wp:effectExtent l="0" t="0" r="0" b="0"/>
+            <wp:wrapTopAndBottom/>
+            <wp:docPr id="15" name="Image 15"/>
+            <wp:cNvGraphicFramePr>
+              <a:graphicFrameLocks xmlns:a="http://schemas.openxmlformats.org/drawingml/2006/main" noChangeAspect="1"/>
+            </wp:cNvGraphicFramePr>
+            <a:graphic xmlns:a="http://schemas.openxmlformats.org/drawingml/2006/main">
+              <a:graphicData uri="http://schemas.openxmlformats.org/drawingml/2006/picture">
+                <pic:pic xmlns:pic="http://schemas.openxmlformats.org/drawingml/2006/picture">
+                  <pic:nvPicPr>
+                    <pic:cNvPr id="0" name="Picture 13"/>
+                    <pic:cNvPicPr>
+                      <a:picLocks noChangeAspect="1" noChangeArrowheads="1"/>
+                    </pic:cNvPicPr>
+                  </pic:nvPicPr>
+                  <pic:blipFill>
+                    <a:blip r:embed="rId20">
+                      <a:extLst>
+                        <a:ext uri="{28A0092B-C50C-407E-A947-70E740481C1C}">
+                          <a14:useLocalDpi xmlns:a14="http://schemas.microsoft.com/office/drawing/2010/main" val="0"/>
+                        </a:ext>
+                      </a:extLst>
+                    </a:blip>
+                    <a:srcRect/>
+                    <a:stretch>
+                      <a:fillRect/>
+                    </a:stretch>
+                  </pic:blipFill>
+                  <pic:spPr bwMode="auto">
+                    <a:xfrm>
+                      <a:off x="0" y="0"/>
+                      <a:ext cx="6294120" cy="3550920"/>
+                    </a:xfrm>
+                    <a:prstGeom prst="rect">
+                      <a:avLst/>
+                    </a:prstGeom>
+                    <a:noFill/>
+                    <a:ln>
+                      <a:noFill/>
+                    </a:ln>
+                  </pic:spPr>
+                </pic:pic>
+              </a:graphicData>
+            </a:graphic>
+          </wp:anchor>
+        </w:drawing>
+      </w:r>
+      <w:r>
+        <w:rPr>
           <w:noProof/>
           <w:sz w:val="40"/>
           <w:szCs w:val="40"/>
@@ -6404,7 +7051,7 @@
                     </pic:cNvPicPr>
                   </pic:nvPicPr>
                   <pic:blipFill>
-                    <a:blip r:embed="rId20">
+                    <a:blip r:embed="rId21">
                       <a:extLst>
                         <a:ext uri="{28A0092B-C50C-407E-A947-70E740481C1C}">
                           <a14:useLocalDpi xmlns:a14="http://schemas.microsoft.com/office/drawing/2010/main" val="0"/>
@@ -6471,246 +7118,6 @@
                 <pic:pic xmlns:pic="http://schemas.openxmlformats.org/drawingml/2006/picture">
                   <pic:nvPicPr>
                     <pic:cNvPr id="0" name="Picture 15"/>
-                    <pic:cNvPicPr>
-                      <a:picLocks noChangeAspect="1" noChangeArrowheads="1"/>
-                    </pic:cNvPicPr>
-                  </pic:nvPicPr>
-                  <pic:blipFill>
-                    <a:blip r:embed="rId21">
-                      <a:extLst>
-                        <a:ext uri="{28A0092B-C50C-407E-A947-70E740481C1C}">
-                          <a14:useLocalDpi xmlns:a14="http://schemas.microsoft.com/office/drawing/2010/main" val="0"/>
-                        </a:ext>
-                      </a:extLst>
-                    </a:blip>
-                    <a:srcRect/>
-                    <a:stretch>
-                      <a:fillRect/>
-                    </a:stretch>
-                  </pic:blipFill>
-                  <pic:spPr bwMode="auto">
-                    <a:xfrm>
-                      <a:off x="0" y="0"/>
-                      <a:ext cx="6294120" cy="3550920"/>
-                    </a:xfrm>
-                    <a:prstGeom prst="rect">
-                      <a:avLst/>
-                    </a:prstGeom>
-                    <a:noFill/>
-                    <a:ln>
-                      <a:noFill/>
-                    </a:ln>
-                  </pic:spPr>
-                </pic:pic>
-              </a:graphicData>
-            </a:graphic>
-          </wp:anchor>
-        </w:drawing>
-      </w:r>
-    </w:p>
-    <w:p>
-      <w:pPr>
-        <w:rPr>
-          <w:sz w:val="32"/>
-          <w:szCs w:val="32"/>
-        </w:rPr>
-      </w:pPr>
-    </w:p>
-    <w:p>
-      <w:pPr>
-        <w:rPr>
-          <w:sz w:val="32"/>
-          <w:szCs w:val="32"/>
-        </w:rPr>
-      </w:pPr>
-    </w:p>
-    <w:p>
-      <w:pPr>
-        <w:rPr>
-          <w:sz w:val="32"/>
-          <w:szCs w:val="32"/>
-        </w:rPr>
-      </w:pPr>
-    </w:p>
-    <w:p>
-      <w:pPr>
-        <w:rPr>
-          <w:sz w:val="32"/>
-          <w:szCs w:val="32"/>
-        </w:rPr>
-      </w:pPr>
-    </w:p>
-    <w:p>
-      <w:pPr>
-        <w:rPr>
-          <w:sz w:val="32"/>
-          <w:szCs w:val="32"/>
-        </w:rPr>
-      </w:pPr>
-    </w:p>
-    <w:p>
-      <w:pPr>
-        <w:rPr>
-          <w:sz w:val="32"/>
-          <w:szCs w:val="32"/>
-        </w:rPr>
-      </w:pPr>
-    </w:p>
-    <w:p>
-      <w:pPr>
-        <w:rPr>
-          <w:sz w:val="32"/>
-          <w:szCs w:val="32"/>
-        </w:rPr>
-      </w:pPr>
-    </w:p>
-    <w:p>
-      <w:pPr>
-        <w:rPr>
-          <w:sz w:val="32"/>
-          <w:szCs w:val="32"/>
-        </w:rPr>
-      </w:pPr>
-    </w:p>
-    <w:p>
-      <w:pPr>
-        <w:rPr>
-          <w:sz w:val="32"/>
-          <w:szCs w:val="32"/>
-        </w:rPr>
-      </w:pPr>
-    </w:p>
-    <w:p>
-      <w:pPr>
-        <w:rPr>
-          <w:sz w:val="32"/>
-          <w:szCs w:val="32"/>
-        </w:rPr>
-      </w:pPr>
-    </w:p>
-    <w:p>
-      <w:pPr>
-        <w:pBdr>
-          <w:top w:val="nil"/>
-          <w:left w:val="nil"/>
-          <w:bottom w:val="nil"/>
-          <w:right w:val="nil"/>
-          <w:between w:val="nil"/>
-        </w:pBdr>
-        <w:rPr>
-          <w:iCs/>
-          <w:sz w:val="40"/>
-          <w:szCs w:val="40"/>
-        </w:rPr>
-      </w:pPr>
-    </w:p>
-    <w:p>
-      <w:pPr>
-        <w:pBdr>
-          <w:top w:val="nil"/>
-          <w:left w:val="nil"/>
-          <w:bottom w:val="nil"/>
-          <w:right w:val="nil"/>
-          <w:between w:val="nil"/>
-        </w:pBdr>
-        <w:rPr>
-          <w:iCs/>
-          <w:sz w:val="40"/>
-          <w:szCs w:val="40"/>
-        </w:rPr>
-      </w:pPr>
-    </w:p>
-    <w:p>
-      <w:pPr>
-        <w:pBdr>
-          <w:top w:val="nil"/>
-          <w:left w:val="nil"/>
-          <w:bottom w:val="nil"/>
-          <w:right w:val="nil"/>
-          <w:between w:val="nil"/>
-        </w:pBdr>
-        <w:rPr>
-          <w:iCs/>
-          <w:sz w:val="40"/>
-          <w:szCs w:val="40"/>
-        </w:rPr>
-      </w:pPr>
-    </w:p>
-    <w:p>
-      <w:pPr>
-        <w:pBdr>
-          <w:top w:val="nil"/>
-          <w:left w:val="nil"/>
-          <w:bottom w:val="nil"/>
-          <w:right w:val="nil"/>
-          <w:between w:val="nil"/>
-        </w:pBdr>
-        <w:rPr>
-          <w:iCs/>
-          <w:sz w:val="40"/>
-          <w:szCs w:val="40"/>
-        </w:rPr>
-      </w:pPr>
-    </w:p>
-    <w:p>
-      <w:pPr>
-        <w:pBdr>
-          <w:top w:val="nil"/>
-          <w:left w:val="nil"/>
-          <w:bottom w:val="nil"/>
-          <w:right w:val="nil"/>
-          <w:between w:val="nil"/>
-        </w:pBdr>
-        <w:rPr>
-          <w:iCs/>
-          <w:sz w:val="40"/>
-          <w:szCs w:val="40"/>
-        </w:rPr>
-      </w:pPr>
-    </w:p>
-    <w:p>
-      <w:pPr>
-        <w:pBdr>
-          <w:top w:val="nil"/>
-          <w:left w:val="nil"/>
-          <w:bottom w:val="nil"/>
-          <w:right w:val="nil"/>
-          <w:between w:val="nil"/>
-        </w:pBdr>
-        <w:rPr>
-          <w:iCs/>
-          <w:sz w:val="40"/>
-          <w:szCs w:val="40"/>
-        </w:rPr>
-      </w:pPr>
-      <w:r>
-        <w:rPr>
-          <w:noProof/>
-          <w:sz w:val="32"/>
-          <w:szCs w:val="32"/>
-        </w:rPr>
-        <w:lastRenderedPageBreak/>
-        <w:drawing>
-          <wp:anchor distT="0" distB="0" distL="114300" distR="114300" simplePos="0" relativeHeight="251673600" behindDoc="1" locked="0" layoutInCell="1" allowOverlap="1" wp14:anchorId="6756F46A" wp14:editId="39C5BBDF">
-            <wp:simplePos x="0" y="0"/>
-            <wp:positionH relativeFrom="page">
-              <wp:align>center</wp:align>
-            </wp:positionH>
-            <wp:positionV relativeFrom="paragraph">
-              <wp:posOffset>721780</wp:posOffset>
-            </wp:positionV>
-            <wp:extent cx="6294120" cy="3550920"/>
-            <wp:effectExtent l="0" t="0" r="0" b="0"/>
-            <wp:wrapTopAndBottom/>
-            <wp:docPr id="18" name="Image 18"/>
-            <wp:cNvGraphicFramePr>
-              <a:graphicFrameLocks xmlns:a="http://schemas.openxmlformats.org/drawingml/2006/main" noChangeAspect="1"/>
-            </wp:cNvGraphicFramePr>
-            <a:graphic xmlns:a="http://schemas.openxmlformats.org/drawingml/2006/main">
-              <a:graphicData uri="http://schemas.openxmlformats.org/drawingml/2006/picture">
-                <pic:pic xmlns:pic="http://schemas.openxmlformats.org/drawingml/2006/picture">
-                  <pic:nvPicPr>
-                    <pic:cNvPr id="0" name="Picture 16"/>
                     <pic:cNvPicPr>
                       <a:picLocks noChangeAspect="1" noChangeArrowheads="1"/>
                     </pic:cNvPicPr>
@@ -6747,66 +7154,202 @@
           </wp:anchor>
         </w:drawing>
       </w:r>
-      <w:r>
-        <w:rPr>
-          <w:iCs/>
-          <w:sz w:val="40"/>
-          <w:szCs w:val="40"/>
-        </w:rPr>
-        <w:t xml:space="preserve">Ecrire un compte rendu de session / </w:t>
-      </w:r>
-      <w:r>
-        <w:rPr>
-          <w:iCs/>
-          <w:sz w:val="40"/>
-          <w:szCs w:val="40"/>
-        </w:rPr>
-        <w:t>Indiquer si les objectifs sont atteints.</w:t>
-      </w:r>
-    </w:p>
-    <w:p>
-      <w:pPr>
-        <w:rPr>
-          <w:sz w:val="40"/>
-          <w:szCs w:val="40"/>
-        </w:rPr>
-      </w:pPr>
-    </w:p>
-    <w:p>
-      <w:pPr>
-        <w:pBdr>
-          <w:top w:val="nil"/>
-          <w:left w:val="nil"/>
-          <w:bottom w:val="nil"/>
-          <w:right w:val="nil"/>
-          <w:between w:val="nil"/>
-        </w:pBdr>
-        <w:rPr>
-          <w:iCs/>
-          <w:sz w:val="40"/>
-          <w:szCs w:val="40"/>
-        </w:rPr>
-      </w:pPr>
-      <w:r>
-        <w:rPr>
-          <w:iCs/>
+    </w:p>
+    <w:p>
+      <w:pPr>
+        <w:rPr>
+          <w:sz w:val="32"/>
+          <w:szCs w:val="32"/>
+        </w:rPr>
+      </w:pPr>
+    </w:p>
+    <w:p>
+      <w:pPr>
+        <w:rPr>
+          <w:sz w:val="32"/>
+          <w:szCs w:val="32"/>
+        </w:rPr>
+      </w:pPr>
+    </w:p>
+    <w:p>
+      <w:pPr>
+        <w:rPr>
+          <w:sz w:val="32"/>
+          <w:szCs w:val="32"/>
+        </w:rPr>
+      </w:pPr>
+    </w:p>
+    <w:p>
+      <w:pPr>
+        <w:rPr>
+          <w:sz w:val="32"/>
+          <w:szCs w:val="32"/>
+        </w:rPr>
+      </w:pPr>
+    </w:p>
+    <w:p>
+      <w:pPr>
+        <w:rPr>
+          <w:sz w:val="32"/>
+          <w:szCs w:val="32"/>
+        </w:rPr>
+      </w:pPr>
+    </w:p>
+    <w:p>
+      <w:pPr>
+        <w:rPr>
+          <w:sz w:val="32"/>
+          <w:szCs w:val="32"/>
+        </w:rPr>
+      </w:pPr>
+    </w:p>
+    <w:p>
+      <w:pPr>
+        <w:rPr>
+          <w:sz w:val="32"/>
+          <w:szCs w:val="32"/>
+        </w:rPr>
+      </w:pPr>
+    </w:p>
+    <w:p>
+      <w:pPr>
+        <w:rPr>
+          <w:sz w:val="32"/>
+          <w:szCs w:val="32"/>
+        </w:rPr>
+      </w:pPr>
+    </w:p>
+    <w:p>
+      <w:pPr>
+        <w:rPr>
+          <w:sz w:val="32"/>
+          <w:szCs w:val="32"/>
+        </w:rPr>
+      </w:pPr>
+    </w:p>
+    <w:p>
+      <w:pPr>
+        <w:rPr>
+          <w:sz w:val="32"/>
+          <w:szCs w:val="32"/>
+        </w:rPr>
+      </w:pPr>
+    </w:p>
+    <w:p>
+      <w:pPr>
+        <w:pBdr>
+          <w:top w:val="nil"/>
+          <w:left w:val="nil"/>
+          <w:bottom w:val="nil"/>
+          <w:right w:val="nil"/>
+          <w:between w:val="nil"/>
+        </w:pBdr>
+        <w:rPr>
+          <w:iCs/>
+          <w:sz w:val="40"/>
+          <w:szCs w:val="40"/>
+        </w:rPr>
+      </w:pPr>
+    </w:p>
+    <w:p>
+      <w:pPr>
+        <w:pBdr>
+          <w:top w:val="nil"/>
+          <w:left w:val="nil"/>
+          <w:bottom w:val="nil"/>
+          <w:right w:val="nil"/>
+          <w:between w:val="nil"/>
+        </w:pBdr>
+        <w:rPr>
+          <w:iCs/>
+          <w:sz w:val="40"/>
+          <w:szCs w:val="40"/>
+        </w:rPr>
+      </w:pPr>
+    </w:p>
+    <w:p>
+      <w:pPr>
+        <w:pBdr>
+          <w:top w:val="nil"/>
+          <w:left w:val="nil"/>
+          <w:bottom w:val="nil"/>
+          <w:right w:val="nil"/>
+          <w:between w:val="nil"/>
+        </w:pBdr>
+        <w:rPr>
+          <w:iCs/>
+          <w:sz w:val="40"/>
+          <w:szCs w:val="40"/>
+        </w:rPr>
+      </w:pPr>
+    </w:p>
+    <w:p>
+      <w:pPr>
+        <w:pBdr>
+          <w:top w:val="nil"/>
+          <w:left w:val="nil"/>
+          <w:bottom w:val="nil"/>
+          <w:right w:val="nil"/>
+          <w:between w:val="nil"/>
+        </w:pBdr>
+        <w:rPr>
+          <w:iCs/>
+          <w:sz w:val="40"/>
+          <w:szCs w:val="40"/>
+        </w:rPr>
+      </w:pPr>
+    </w:p>
+    <w:p>
+      <w:pPr>
+        <w:pBdr>
+          <w:top w:val="nil"/>
+          <w:left w:val="nil"/>
+          <w:bottom w:val="nil"/>
+          <w:right w:val="nil"/>
+          <w:between w:val="nil"/>
+        </w:pBdr>
+        <w:rPr>
+          <w:iCs/>
+          <w:sz w:val="40"/>
+          <w:szCs w:val="40"/>
+        </w:rPr>
+      </w:pPr>
+    </w:p>
+    <w:p>
+      <w:pPr>
+        <w:pBdr>
+          <w:top w:val="nil"/>
+          <w:left w:val="nil"/>
+          <w:bottom w:val="nil"/>
+          <w:right w:val="nil"/>
+          <w:between w:val="nil"/>
+        </w:pBdr>
+        <w:rPr>
+          <w:iCs/>
+          <w:sz w:val="40"/>
+          <w:szCs w:val="40"/>
+        </w:rPr>
+      </w:pPr>
+      <w:r>
+        <w:rPr>
           <w:noProof/>
-          <w:sz w:val="40"/>
-          <w:szCs w:val="40"/>
-        </w:rPr>
+          <w:sz w:val="32"/>
+          <w:szCs w:val="32"/>
+        </w:rPr>
+        <w:lastRenderedPageBreak/>
         <w:drawing>
-          <wp:anchor distT="0" distB="0" distL="114300" distR="114300" simplePos="0" relativeHeight="251674624" behindDoc="0" locked="0" layoutInCell="1" allowOverlap="1" wp14:anchorId="146D6970" wp14:editId="42DFC74A">
+          <wp:anchor distT="0" distB="0" distL="114300" distR="114300" simplePos="0" relativeHeight="251673600" behindDoc="1" locked="0" layoutInCell="1" allowOverlap="1" wp14:anchorId="6756F46A" wp14:editId="39C5BBDF">
             <wp:simplePos x="0" y="0"/>
-            <wp:positionH relativeFrom="column">
-              <wp:posOffset>-249365</wp:posOffset>
+            <wp:positionH relativeFrom="page">
+              <wp:align>center</wp:align>
             </wp:positionH>
             <wp:positionV relativeFrom="paragraph">
-              <wp:posOffset>404767</wp:posOffset>
+              <wp:posOffset>721780</wp:posOffset>
             </wp:positionV>
             <wp:extent cx="6294120" cy="3550920"/>
             <wp:effectExtent l="0" t="0" r="0" b="0"/>
             <wp:wrapTopAndBottom/>
-            <wp:docPr id="19" name="Image 19"/>
+            <wp:docPr id="18" name="Image 18"/>
             <wp:cNvGraphicFramePr>
               <a:graphicFrameLocks xmlns:a="http://schemas.openxmlformats.org/drawingml/2006/main" noChangeAspect="1"/>
             </wp:cNvGraphicFramePr>
@@ -6814,7 +7357,7 @@
               <a:graphicData uri="http://schemas.openxmlformats.org/drawingml/2006/picture">
                 <pic:pic xmlns:pic="http://schemas.openxmlformats.org/drawingml/2006/picture">
                   <pic:nvPicPr>
-                    <pic:cNvPr id="0" name="Picture 17"/>
+                    <pic:cNvPr id="0" name="Picture 16"/>
                     <pic:cNvPicPr>
                       <a:picLocks noChangeAspect="1" noChangeArrowheads="1"/>
                     </pic:cNvPicPr>
@@ -6857,6 +7400,110 @@
           <w:sz w:val="40"/>
           <w:szCs w:val="40"/>
         </w:rPr>
+        <w:t xml:space="preserve">Ecrire un compte rendu de session / </w:t>
+      </w:r>
+      <w:r>
+        <w:rPr>
+          <w:iCs/>
+          <w:sz w:val="40"/>
+          <w:szCs w:val="40"/>
+        </w:rPr>
+        <w:t>Indiquer si les objectifs sont atteints.</w:t>
+      </w:r>
+    </w:p>
+    <w:p>
+      <w:pPr>
+        <w:rPr>
+          <w:sz w:val="40"/>
+          <w:szCs w:val="40"/>
+        </w:rPr>
+      </w:pPr>
+    </w:p>
+    <w:p>
+      <w:pPr>
+        <w:pBdr>
+          <w:top w:val="nil"/>
+          <w:left w:val="nil"/>
+          <w:bottom w:val="nil"/>
+          <w:right w:val="nil"/>
+          <w:between w:val="nil"/>
+        </w:pBdr>
+        <w:rPr>
+          <w:iCs/>
+          <w:sz w:val="40"/>
+          <w:szCs w:val="40"/>
+        </w:rPr>
+      </w:pPr>
+      <w:r>
+        <w:rPr>
+          <w:iCs/>
+          <w:noProof/>
+          <w:sz w:val="40"/>
+          <w:szCs w:val="40"/>
+        </w:rPr>
+        <w:drawing>
+          <wp:anchor distT="0" distB="0" distL="114300" distR="114300" simplePos="0" relativeHeight="251674624" behindDoc="0" locked="0" layoutInCell="1" allowOverlap="1" wp14:anchorId="146D6970" wp14:editId="42DFC74A">
+            <wp:simplePos x="0" y="0"/>
+            <wp:positionH relativeFrom="column">
+              <wp:posOffset>-249365</wp:posOffset>
+            </wp:positionH>
+            <wp:positionV relativeFrom="paragraph">
+              <wp:posOffset>404767</wp:posOffset>
+            </wp:positionV>
+            <wp:extent cx="6294120" cy="3550920"/>
+            <wp:effectExtent l="0" t="0" r="0" b="0"/>
+            <wp:wrapTopAndBottom/>
+            <wp:docPr id="19" name="Image 19"/>
+            <wp:cNvGraphicFramePr>
+              <a:graphicFrameLocks xmlns:a="http://schemas.openxmlformats.org/drawingml/2006/main" noChangeAspect="1"/>
+            </wp:cNvGraphicFramePr>
+            <a:graphic xmlns:a="http://schemas.openxmlformats.org/drawingml/2006/main">
+              <a:graphicData uri="http://schemas.openxmlformats.org/drawingml/2006/picture">
+                <pic:pic xmlns:pic="http://schemas.openxmlformats.org/drawingml/2006/picture">
+                  <pic:nvPicPr>
+                    <pic:cNvPr id="0" name="Picture 17"/>
+                    <pic:cNvPicPr>
+                      <a:picLocks noChangeAspect="1" noChangeArrowheads="1"/>
+                    </pic:cNvPicPr>
+                  </pic:nvPicPr>
+                  <pic:blipFill>
+                    <a:blip r:embed="rId24">
+                      <a:extLst>
+                        <a:ext uri="{28A0092B-C50C-407E-A947-70E740481C1C}">
+                          <a14:useLocalDpi xmlns:a14="http://schemas.microsoft.com/office/drawing/2010/main" val="0"/>
+                        </a:ext>
+                      </a:extLst>
+                    </a:blip>
+                    <a:srcRect/>
+                    <a:stretch>
+                      <a:fillRect/>
+                    </a:stretch>
+                  </pic:blipFill>
+                  <pic:spPr bwMode="auto">
+                    <a:xfrm>
+                      <a:off x="0" y="0"/>
+                      <a:ext cx="6294120" cy="3550920"/>
+                    </a:xfrm>
+                    <a:prstGeom prst="rect">
+                      <a:avLst/>
+                    </a:prstGeom>
+                    <a:noFill/>
+                    <a:ln>
+                      <a:noFill/>
+                    </a:ln>
+                  </pic:spPr>
+                </pic:pic>
+              </a:graphicData>
+            </a:graphic>
+          </wp:anchor>
+        </w:drawing>
+      </w:r>
+      <w:r>
+        <w:rPr>
+          <w:iCs/>
+          <w:sz w:val="40"/>
+          <w:szCs w:val="40"/>
+        </w:rPr>
         <w:t>Mesurer l’efficacité de la relation de mentorat.</w:t>
       </w:r>
     </w:p>
@@ -6908,7 +7555,7 @@
                     </pic:cNvPicPr>
                   </pic:nvPicPr>
                   <pic:blipFill>
-                    <a:blip r:embed="rId24">
+                    <a:blip r:embed="rId25">
                       <a:extLst>
                         <a:ext uri="{28A0092B-C50C-407E-A947-70E740481C1C}">
                           <a14:useLocalDpi xmlns:a14="http://schemas.microsoft.com/office/drawing/2010/main" val="0"/>
@@ -7007,7 +7654,7 @@
                     <pic:cNvPicPr/>
                   </pic:nvPicPr>
                   <pic:blipFill>
-                    <a:blip r:embed="rId25">
+                    <a:blip r:embed="rId26">
                       <a:extLst>
                         <a:ext uri="{28A0092B-C50C-407E-A947-70E740481C1C}">
                           <a14:useLocalDpi xmlns:a14="http://schemas.microsoft.com/office/drawing/2010/main" val="0"/>
@@ -7138,7 +7785,7 @@
                     </pic:cNvPicPr>
                   </pic:nvPicPr>
                   <pic:blipFill>
-                    <a:blip r:embed="rId26">
+                    <a:blip r:embed="rId27">
                       <a:extLst>
                         <a:ext uri="{28A0092B-C50C-407E-A947-70E740481C1C}">
                           <a14:useLocalDpi xmlns:a14="http://schemas.microsoft.com/office/drawing/2010/main" val="0"/>
@@ -7327,7 +7974,7 @@
                     </pic:cNvPicPr>
                   </pic:nvPicPr>
                   <pic:blipFill>
-                    <a:blip r:embed="rId27">
+                    <a:blip r:embed="rId28">
                       <a:extLst>
                         <a:ext uri="{28A0092B-C50C-407E-A947-70E740481C1C}">
                           <a14:useLocalDpi xmlns:a14="http://schemas.microsoft.com/office/drawing/2010/main" val="0"/>
@@ -7390,7 +8037,7 @@
                     </pic:cNvPicPr>
                   </pic:nvPicPr>
                   <pic:blipFill>
-                    <a:blip r:embed="rId28">
+                    <a:blip r:embed="rId29">
                       <a:extLst>
                         <a:ext uri="{28A0092B-C50C-407E-A947-70E740481C1C}">
                           <a14:useLocalDpi xmlns:a14="http://schemas.microsoft.com/office/drawing/2010/main" val="0"/>
@@ -7476,7 +8123,7 @@
                     </pic:cNvPicPr>
                   </pic:nvPicPr>
                   <pic:blipFill>
-                    <a:blip r:embed="rId29">
+                    <a:blip r:embed="rId30">
                       <a:extLst>
                         <a:ext uri="{28A0092B-C50C-407E-A947-70E740481C1C}">
                           <a14:useLocalDpi xmlns:a14="http://schemas.microsoft.com/office/drawing/2010/main" val="0"/>
@@ -7602,7 +8249,7 @@
                     </pic:cNvPicPr>
                   </pic:nvPicPr>
                   <pic:blipFill>
-                    <a:blip r:embed="rId30">
+                    <a:blip r:embed="rId31">
                       <a:extLst>
                         <a:ext uri="{28A0092B-C50C-407E-A947-70E740481C1C}">
                           <a14:useLocalDpi xmlns:a14="http://schemas.microsoft.com/office/drawing/2010/main" val="0"/>
@@ -7665,7 +8312,7 @@
                     </pic:cNvPicPr>
                   </pic:nvPicPr>
                   <pic:blipFill>
-                    <a:blip r:embed="rId31">
+                    <a:blip r:embed="rId32">
                       <a:extLst>
                         <a:ext uri="{28A0092B-C50C-407E-A947-70E740481C1C}">
                           <a14:useLocalDpi xmlns:a14="http://schemas.microsoft.com/office/drawing/2010/main" val="0"/>
@@ -7744,7 +8391,7 @@
                     </pic:cNvPicPr>
                   </pic:nvPicPr>
                   <pic:blipFill>
-                    <a:blip r:embed="rId32">
+                    <a:blip r:embed="rId33">
                       <a:extLst>
                         <a:ext uri="{28A0092B-C50C-407E-A947-70E740481C1C}">
                           <a14:useLocalDpi xmlns:a14="http://schemas.microsoft.com/office/drawing/2010/main" val="0"/>
@@ -7831,7 +8478,7 @@
                     </pic:cNvPicPr>
                   </pic:nvPicPr>
                   <pic:blipFill>
-                    <a:blip r:embed="rId33">
+                    <a:blip r:embed="rId34">
                       <a:extLst>
                         <a:ext uri="{28A0092B-C50C-407E-A947-70E740481C1C}">
                           <a14:useLocalDpi xmlns:a14="http://schemas.microsoft.com/office/drawing/2010/main" val="0"/>
@@ -7963,7 +8610,7 @@
                     <pic:cNvPicPr/>
                   </pic:nvPicPr>
                   <pic:blipFill>
-                    <a:blip r:embed="rId34">
+                    <a:blip r:embed="rId35">
                       <a:extLst>
                         <a:ext uri="{28A0092B-C50C-407E-A947-70E740481C1C}">
                           <a14:useLocalDpi xmlns:a14="http://schemas.microsoft.com/office/drawing/2010/main" val="0"/>
@@ -8102,7 +8749,7 @@
                     </pic:cNvPicPr>
                   </pic:nvPicPr>
                   <pic:blipFill>
-                    <a:blip r:embed="rId35">
+                    <a:blip r:embed="rId36">
                       <a:extLst>
                         <a:ext uri="{28A0092B-C50C-407E-A947-70E740481C1C}">
                           <a14:useLocalDpi xmlns:a14="http://schemas.microsoft.com/office/drawing/2010/main" val="0"/>
@@ -8229,7 +8876,7 @@
                     </pic:cNvPicPr>
                   </pic:nvPicPr>
                   <pic:blipFill>
-                    <a:blip r:embed="rId36">
+                    <a:blip r:embed="rId37">
                       <a:extLst>
                         <a:ext uri="{28A0092B-C50C-407E-A947-70E740481C1C}">
                           <a14:useLocalDpi xmlns:a14="http://schemas.microsoft.com/office/drawing/2010/main" val="0"/>
@@ -8336,91 +8983,6 @@
                 <pic:pic xmlns:pic="http://schemas.openxmlformats.org/drawingml/2006/picture">
                   <pic:nvPicPr>
                     <pic:cNvPr id="0" name="Picture 23"/>
-                    <pic:cNvPicPr>
-                      <a:picLocks noChangeAspect="1" noChangeArrowheads="1"/>
-                    </pic:cNvPicPr>
-                  </pic:nvPicPr>
-                  <pic:blipFill>
-                    <a:blip r:embed="rId37">
-                      <a:extLst>
-                        <a:ext uri="{28A0092B-C50C-407E-A947-70E740481C1C}">
-                          <a14:useLocalDpi xmlns:a14="http://schemas.microsoft.com/office/drawing/2010/main" val="0"/>
-                        </a:ext>
-                      </a:extLst>
-                    </a:blip>
-                    <a:srcRect/>
-                    <a:stretch>
-                      <a:fillRect/>
-                    </a:stretch>
-                  </pic:blipFill>
-                  <pic:spPr bwMode="auto">
-                    <a:xfrm>
-                      <a:off x="0" y="0"/>
-                      <a:ext cx="2695575" cy="5819140"/>
-                    </a:xfrm>
-                    <a:prstGeom prst="rect">
-                      <a:avLst/>
-                    </a:prstGeom>
-                    <a:noFill/>
-                    <a:ln>
-                      <a:noFill/>
-                    </a:ln>
-                  </pic:spPr>
-                </pic:pic>
-              </a:graphicData>
-            </a:graphic>
-          </wp:anchor>
-        </w:drawing>
-      </w:r>
-      <w:r>
-        <w:rPr>
-          <w:sz w:val="40"/>
-          <w:szCs w:val="40"/>
-        </w:rPr>
-        <w:t>Planifier des sessions de mentorat</w:t>
-      </w:r>
-      <w:r>
-        <w:rPr>
-          <w:sz w:val="40"/>
-          <w:szCs w:val="40"/>
-        </w:rPr>
-        <w:t>.</w:t>
-      </w:r>
-    </w:p>
-    <w:p>
-      <w:pPr>
-        <w:rPr>
-          <w:sz w:val="40"/>
-          <w:szCs w:val="40"/>
-        </w:rPr>
-      </w:pPr>
-      <w:r>
-        <w:rPr>
-          <w:noProof/>
-          <w:sz w:val="40"/>
-          <w:szCs w:val="40"/>
-        </w:rPr>
-        <w:drawing>
-          <wp:anchor distT="0" distB="0" distL="114300" distR="114300" simplePos="0" relativeHeight="251686912" behindDoc="0" locked="0" layoutInCell="1" allowOverlap="1" wp14:anchorId="213CE497" wp14:editId="38ABFFD6">
-            <wp:simplePos x="0" y="0"/>
-            <wp:positionH relativeFrom="page">
-              <wp:posOffset>3764585</wp:posOffset>
-            </wp:positionH>
-            <wp:positionV relativeFrom="paragraph">
-              <wp:posOffset>540723</wp:posOffset>
-            </wp:positionV>
-            <wp:extent cx="2695575" cy="5819140"/>
-            <wp:effectExtent l="0" t="0" r="9525" b="0"/>
-            <wp:wrapTopAndBottom/>
-            <wp:docPr id="30" name="Image 30"/>
-            <wp:cNvGraphicFramePr>
-              <a:graphicFrameLocks xmlns:a="http://schemas.openxmlformats.org/drawingml/2006/main" noChangeAspect="1"/>
-            </wp:cNvGraphicFramePr>
-            <a:graphic xmlns:a="http://schemas.openxmlformats.org/drawingml/2006/main">
-              <a:graphicData uri="http://schemas.openxmlformats.org/drawingml/2006/picture">
-                <pic:pic xmlns:pic="http://schemas.openxmlformats.org/drawingml/2006/picture">
-                  <pic:nvPicPr>
-                    <pic:cNvPr id="0" name="Picture 24"/>
                     <pic:cNvPicPr>
                       <a:picLocks noChangeAspect="1" noChangeArrowheads="1"/>
                     </pic:cNvPicPr>
@@ -8457,6 +9019,91 @@
           </wp:anchor>
         </w:drawing>
       </w:r>
+      <w:r>
+        <w:rPr>
+          <w:sz w:val="40"/>
+          <w:szCs w:val="40"/>
+        </w:rPr>
+        <w:t>Planifier des sessions de mentorat</w:t>
+      </w:r>
+      <w:r>
+        <w:rPr>
+          <w:sz w:val="40"/>
+          <w:szCs w:val="40"/>
+        </w:rPr>
+        <w:t>.</w:t>
+      </w:r>
+    </w:p>
+    <w:p>
+      <w:pPr>
+        <w:rPr>
+          <w:sz w:val="40"/>
+          <w:szCs w:val="40"/>
+        </w:rPr>
+      </w:pPr>
+      <w:r>
+        <w:rPr>
+          <w:noProof/>
+          <w:sz w:val="40"/>
+          <w:szCs w:val="40"/>
+        </w:rPr>
+        <w:drawing>
+          <wp:anchor distT="0" distB="0" distL="114300" distR="114300" simplePos="0" relativeHeight="251686912" behindDoc="0" locked="0" layoutInCell="1" allowOverlap="1" wp14:anchorId="213CE497" wp14:editId="38ABFFD6">
+            <wp:simplePos x="0" y="0"/>
+            <wp:positionH relativeFrom="page">
+              <wp:posOffset>3764585</wp:posOffset>
+            </wp:positionH>
+            <wp:positionV relativeFrom="paragraph">
+              <wp:posOffset>540723</wp:posOffset>
+            </wp:positionV>
+            <wp:extent cx="2695575" cy="5819140"/>
+            <wp:effectExtent l="0" t="0" r="9525" b="0"/>
+            <wp:wrapTopAndBottom/>
+            <wp:docPr id="30" name="Image 30"/>
+            <wp:cNvGraphicFramePr>
+              <a:graphicFrameLocks xmlns:a="http://schemas.openxmlformats.org/drawingml/2006/main" noChangeAspect="1"/>
+            </wp:cNvGraphicFramePr>
+            <a:graphic xmlns:a="http://schemas.openxmlformats.org/drawingml/2006/main">
+              <a:graphicData uri="http://schemas.openxmlformats.org/drawingml/2006/picture">
+                <pic:pic xmlns:pic="http://schemas.openxmlformats.org/drawingml/2006/picture">
+                  <pic:nvPicPr>
+                    <pic:cNvPr id="0" name="Picture 24"/>
+                    <pic:cNvPicPr>
+                      <a:picLocks noChangeAspect="1" noChangeArrowheads="1"/>
+                    </pic:cNvPicPr>
+                  </pic:nvPicPr>
+                  <pic:blipFill>
+                    <a:blip r:embed="rId39">
+                      <a:extLst>
+                        <a:ext uri="{28A0092B-C50C-407E-A947-70E740481C1C}">
+                          <a14:useLocalDpi xmlns:a14="http://schemas.microsoft.com/office/drawing/2010/main" val="0"/>
+                        </a:ext>
+                      </a:extLst>
+                    </a:blip>
+                    <a:srcRect/>
+                    <a:stretch>
+                      <a:fillRect/>
+                    </a:stretch>
+                  </pic:blipFill>
+                  <pic:spPr bwMode="auto">
+                    <a:xfrm>
+                      <a:off x="0" y="0"/>
+                      <a:ext cx="2695575" cy="5819140"/>
+                    </a:xfrm>
+                    <a:prstGeom prst="rect">
+                      <a:avLst/>
+                    </a:prstGeom>
+                    <a:noFill/>
+                    <a:ln>
+                      <a:noFill/>
+                    </a:ln>
+                  </pic:spPr>
+                </pic:pic>
+              </a:graphicData>
+            </a:graphic>
+          </wp:anchor>
+        </w:drawing>
+      </w:r>
     </w:p>
     <w:p>
       <w:pPr>
@@ -8537,7 +9184,7 @@
                     </pic:cNvPicPr>
                   </pic:nvPicPr>
                   <pic:blipFill>
-                    <a:blip r:embed="rId39">
+                    <a:blip r:embed="rId40">
                       <a:extLst>
                         <a:ext uri="{28A0092B-C50C-407E-A947-70E740481C1C}">
                           <a14:useLocalDpi xmlns:a14="http://schemas.microsoft.com/office/drawing/2010/main" val="0"/>
@@ -8600,7 +9247,7 @@
                     </pic:cNvPicPr>
                   </pic:nvPicPr>
                   <pic:blipFill>
-                    <a:blip r:embed="rId40">
+                    <a:blip r:embed="rId41">
                       <a:extLst>
                         <a:ext uri="{28A0092B-C50C-407E-A947-70E740481C1C}">
                           <a14:useLocalDpi xmlns:a14="http://schemas.microsoft.com/office/drawing/2010/main" val="0"/>
@@ -8753,7 +9400,7 @@
                     </pic:cNvPicPr>
                   </pic:nvPicPr>
                   <pic:blipFill>
-                    <a:blip r:embed="rId41">
+                    <a:blip r:embed="rId42">
                       <a:extLst>
                         <a:ext uri="{28A0092B-C50C-407E-A947-70E740481C1C}">
                           <a14:useLocalDpi xmlns:a14="http://schemas.microsoft.com/office/drawing/2010/main" val="0"/>
@@ -8884,70 +9531,6 @@
                 <pic:pic xmlns:pic="http://schemas.openxmlformats.org/drawingml/2006/picture">
                   <pic:nvPicPr>
                     <pic:cNvPr id="0" name="Picture 28"/>
-                    <pic:cNvPicPr>
-                      <a:picLocks noChangeAspect="1" noChangeArrowheads="1"/>
-                    </pic:cNvPicPr>
-                  </pic:nvPicPr>
-                  <pic:blipFill>
-                    <a:blip r:embed="rId42">
-                      <a:extLst>
-                        <a:ext uri="{28A0092B-C50C-407E-A947-70E740481C1C}">
-                          <a14:useLocalDpi xmlns:a14="http://schemas.microsoft.com/office/drawing/2010/main" val="0"/>
-                        </a:ext>
-                      </a:extLst>
-                    </a:blip>
-                    <a:srcRect/>
-                    <a:stretch>
-                      <a:fillRect/>
-                    </a:stretch>
-                  </pic:blipFill>
-                  <pic:spPr bwMode="auto">
-                    <a:xfrm>
-                      <a:off x="0" y="0"/>
-                      <a:ext cx="2694940" cy="5799455"/>
-                    </a:xfrm>
-                    <a:prstGeom prst="rect">
-                      <a:avLst/>
-                    </a:prstGeom>
-                    <a:noFill/>
-                    <a:ln>
-                      <a:noFill/>
-                    </a:ln>
-                  </pic:spPr>
-                </pic:pic>
-              </a:graphicData>
-            </a:graphic>
-          </wp:anchor>
-        </w:drawing>
-      </w:r>
-      <w:r>
-        <w:rPr>
-          <w:iCs/>
-          <w:noProof/>
-          <w:sz w:val="40"/>
-          <w:szCs w:val="40"/>
-        </w:rPr>
-        <w:drawing>
-          <wp:anchor distT="0" distB="0" distL="114300" distR="114300" simplePos="0" relativeHeight="251692032" behindDoc="0" locked="0" layoutInCell="1" allowOverlap="1" wp14:anchorId="00E37055" wp14:editId="6FAA8F24">
-            <wp:simplePos x="0" y="0"/>
-            <wp:positionH relativeFrom="column">
-              <wp:posOffset>2947622</wp:posOffset>
-            </wp:positionH>
-            <wp:positionV relativeFrom="paragraph">
-              <wp:posOffset>588996</wp:posOffset>
-            </wp:positionV>
-            <wp:extent cx="2694940" cy="5799455"/>
-            <wp:effectExtent l="0" t="0" r="0" b="0"/>
-            <wp:wrapTopAndBottom/>
-            <wp:docPr id="36" name="Image 36"/>
-            <wp:cNvGraphicFramePr>
-              <a:graphicFrameLocks xmlns:a="http://schemas.openxmlformats.org/drawingml/2006/main" noChangeAspect="1"/>
-            </wp:cNvGraphicFramePr>
-            <a:graphic xmlns:a="http://schemas.openxmlformats.org/drawingml/2006/main">
-              <a:graphicData uri="http://schemas.openxmlformats.org/drawingml/2006/picture">
-                <pic:pic xmlns:pic="http://schemas.openxmlformats.org/drawingml/2006/picture">
-                  <pic:nvPicPr>
-                    <pic:cNvPr id="0" name="Picture 29"/>
                     <pic:cNvPicPr>
                       <a:picLocks noChangeAspect="1" noChangeArrowheads="1"/>
                     </pic:cNvPicPr>
@@ -8984,6 +9567,70 @@
           </wp:anchor>
         </w:drawing>
       </w:r>
+      <w:r>
+        <w:rPr>
+          <w:iCs/>
+          <w:noProof/>
+          <w:sz w:val="40"/>
+          <w:szCs w:val="40"/>
+        </w:rPr>
+        <w:drawing>
+          <wp:anchor distT="0" distB="0" distL="114300" distR="114300" simplePos="0" relativeHeight="251692032" behindDoc="0" locked="0" layoutInCell="1" allowOverlap="1" wp14:anchorId="00E37055" wp14:editId="6FAA8F24">
+            <wp:simplePos x="0" y="0"/>
+            <wp:positionH relativeFrom="column">
+              <wp:posOffset>2947622</wp:posOffset>
+            </wp:positionH>
+            <wp:positionV relativeFrom="paragraph">
+              <wp:posOffset>588996</wp:posOffset>
+            </wp:positionV>
+            <wp:extent cx="2694940" cy="5799455"/>
+            <wp:effectExtent l="0" t="0" r="0" b="0"/>
+            <wp:wrapTopAndBottom/>
+            <wp:docPr id="36" name="Image 36"/>
+            <wp:cNvGraphicFramePr>
+              <a:graphicFrameLocks xmlns:a="http://schemas.openxmlformats.org/drawingml/2006/main" noChangeAspect="1"/>
+            </wp:cNvGraphicFramePr>
+            <a:graphic xmlns:a="http://schemas.openxmlformats.org/drawingml/2006/main">
+              <a:graphicData uri="http://schemas.openxmlformats.org/drawingml/2006/picture">
+                <pic:pic xmlns:pic="http://schemas.openxmlformats.org/drawingml/2006/picture">
+                  <pic:nvPicPr>
+                    <pic:cNvPr id="0" name="Picture 29"/>
+                    <pic:cNvPicPr>
+                      <a:picLocks noChangeAspect="1" noChangeArrowheads="1"/>
+                    </pic:cNvPicPr>
+                  </pic:nvPicPr>
+                  <pic:blipFill>
+                    <a:blip r:embed="rId44">
+                      <a:extLst>
+                        <a:ext uri="{28A0092B-C50C-407E-A947-70E740481C1C}">
+                          <a14:useLocalDpi xmlns:a14="http://schemas.microsoft.com/office/drawing/2010/main" val="0"/>
+                        </a:ext>
+                      </a:extLst>
+                    </a:blip>
+                    <a:srcRect/>
+                    <a:stretch>
+                      <a:fillRect/>
+                    </a:stretch>
+                  </pic:blipFill>
+                  <pic:spPr bwMode="auto">
+                    <a:xfrm>
+                      <a:off x="0" y="0"/>
+                      <a:ext cx="2694940" cy="5799455"/>
+                    </a:xfrm>
+                    <a:prstGeom prst="rect">
+                      <a:avLst/>
+                    </a:prstGeom>
+                    <a:noFill/>
+                    <a:ln>
+                      <a:noFill/>
+                    </a:ln>
+                  </pic:spPr>
+                </pic:pic>
+              </a:graphicData>
+            </a:graphic>
+          </wp:anchor>
+        </w:drawing>
+      </w:r>
     </w:p>
     <w:p>
       <w:pPr>
@@ -9093,7 +9740,7 @@
                     </pic:cNvPicPr>
                   </pic:nvPicPr>
                   <pic:blipFill>
-                    <a:blip r:embed="rId44">
+                    <a:blip r:embed="rId45">
                       <a:extLst>
                         <a:ext uri="{28A0092B-C50C-407E-A947-70E740481C1C}">
                           <a14:useLocalDpi xmlns:a14="http://schemas.microsoft.com/office/drawing/2010/main" val="0"/>
@@ -9142,7 +9789,7 @@
       </w:pPr>
     </w:p>
     <w:sectPr>
-      <w:headerReference w:type="default" r:id="rId45"/>
+      <w:headerReference w:type="default" r:id="rId46"/>
       <w:pgSz w:w="11909" w:h="16834"/>
       <w:pgMar w:top="1440" w:right="548" w:bottom="1440" w:left="1440" w:header="720" w:footer="720" w:gutter="0"/>
       <w:pgNumType w:start="1"/>
@@ -10011,6 +10658,25 @@
     <w:uiPriority w:val="99"/>
     <w:rsid w:val="00C51E58"/>
   </w:style>
+  <w:style w:type="table" w:styleId="Grilledutableau">
+    <w:name w:val="Table Grid"/>
+    <w:basedOn w:val="TableauNormal"/>
+    <w:uiPriority w:val="39"/>
+    <w:rsid w:val="002C2F21"/>
+    <w:pPr>
+      <w:spacing w:line="240" w:lineRule="auto"/>
+    </w:pPr>
+    <w:tblPr>
+      <w:tblBorders>
+        <w:top w:val="single" w:sz="4" w:space="0" w:color="auto"/>
+        <w:left w:val="single" w:sz="4" w:space="0" w:color="auto"/>
+        <w:bottom w:val="single" w:sz="4" w:space="0" w:color="auto"/>
+        <w:right w:val="single" w:sz="4" w:space="0" w:color="auto"/>
+        <w:insideH w:val="single" w:sz="4" w:space="0" w:color="auto"/>
+        <w:insideV w:val="single" w:sz="4" w:space="0" w:color="auto"/>
+      </w:tblBorders>
+    </w:tblPr>
+  </w:style>
 </w:styles>
 </file>
 

</xml_diff>